<commit_message>
Documento de Planejamento e Acompanhamento - Versão 0.2
Adição da Lista de Riscos.
</commit_message>
<xml_diff>
--- a/Documento de Planejamento e Acompanhamento - IMC.docx
+++ b/Documento de Planejamento e Acompanhamento - IMC.docx
@@ -3,9 +3,2437 @@
 <w:document xmlns:wpc="http://schemas.microsoft.com/office/word/2010/wordprocessingCanvas" xmlns:mc="http://schemas.openxmlformats.org/markup-compatibility/2006" xmlns:o="urn:schemas-microsoft-com:office:office" xmlns:r="http://schemas.openxmlformats.org/officeDocument/2006/relationships" xmlns:m="http://schemas.openxmlformats.org/officeDocument/2006/math" xmlns:v="urn:schemas-microsoft-com:vml" xmlns:wp14="http://schemas.microsoft.com/office/word/2010/wordprocessingDrawing" xmlns:wp="http://schemas.openxmlformats.org/drawingml/2006/wordprocessingDrawing" xmlns:w10="urn:schemas-microsoft-com:office:word" xmlns:w="http://schemas.openxmlformats.org/wordprocessingml/2006/main" xmlns:w14="http://schemas.microsoft.com/office/word/2010/wordml" xmlns:wpg="http://schemas.microsoft.com/office/word/2010/wordprocessingGroup" xmlns:wpi="http://schemas.microsoft.com/office/word/2010/wordprocessingInk" xmlns:wne="http://schemas.microsoft.com/office/word/2006/wordml" xmlns:wps="http://schemas.microsoft.com/office/word/2010/wordprocessingShape" mc:Ignorable="w14 wp14">
   <w:body>
     <w:p>
-      <w:r>
-        <w:t>Documento de Planejamento e Acompanhamento</w:t>
-      </w:r>
+      <w:pPr>
+        <w:ind w:left="1416"/>
+        <w:rPr>
+          <w:rFonts w:ascii="Times New Roman" w:hAnsi="Times New Roman" w:cs="Times New Roman"/>
+          <w:b/>
+          <w:bCs/>
+          <w:sz w:val="24"/>
+          <w:szCs w:val="24"/>
+        </w:rPr>
+      </w:pPr>
+      <w:r>
+        <w:rPr>
+          <w:rFonts w:ascii="Times New Roman" w:hAnsi="Times New Roman" w:cs="Times New Roman"/>
+          <w:b/>
+          <w:noProof/>
+          <w:sz w:val="24"/>
+          <w:szCs w:val="24"/>
+          <w:lang w:eastAsia="pt-BR"/>
+        </w:rPr>
+        <w:drawing>
+          <wp:anchor distT="0" distB="0" distL="0" distR="0" simplePos="0" relativeHeight="251659264" behindDoc="0" locked="0" layoutInCell="0" allowOverlap="1" wp14:anchorId="395730C3" wp14:editId="60F676B0">
+            <wp:simplePos x="0" y="0"/>
+            <wp:positionH relativeFrom="page">
+              <wp:posOffset>728345</wp:posOffset>
+            </wp:positionH>
+            <wp:positionV relativeFrom="page">
+              <wp:posOffset>624840</wp:posOffset>
+            </wp:positionV>
+            <wp:extent cx="1019175" cy="1141730"/>
+            <wp:effectExtent l="0" t="0" r="9525" b="1270"/>
+            <wp:wrapNone/>
+            <wp:docPr id="7" name="Imagem 7" descr=".\..\..\Desktop\PRE_VERM.JPG"/>
+            <wp:cNvGraphicFramePr>
+              <a:graphicFrameLocks xmlns:a="http://schemas.openxmlformats.org/drawingml/2006/main" noChangeAspect="1"/>
+            </wp:cNvGraphicFramePr>
+            <a:graphic xmlns:a="http://schemas.openxmlformats.org/drawingml/2006/main">
+              <a:graphicData uri="http://schemas.openxmlformats.org/drawingml/2006/picture">
+                <pic:pic xmlns:pic="http://schemas.openxmlformats.org/drawingml/2006/picture">
+                  <pic:nvPicPr>
+                    <pic:cNvPr id="0" name="Imagem1" descr=".\..\..\Desktop\PRE_VERM.JPG"/>
+                    <pic:cNvPicPr>
+                      <a:picLocks noRot="1" noChangeAspect="1" noChangeArrowheads="1"/>
+                    </pic:cNvPicPr>
+                  </pic:nvPicPr>
+                  <pic:blipFill>
+                    <a:blip r:embed="rId5">
+                      <a:extLst>
+                        <a:ext uri="{28A0092B-C50C-407E-A947-70E740481C1C}">
+                          <a14:useLocalDpi xmlns:a14="http://schemas.microsoft.com/office/drawing/2010/main" val="0"/>
+                        </a:ext>
+                      </a:extLst>
+                    </a:blip>
+                    <a:srcRect/>
+                    <a:stretch>
+                      <a:fillRect/>
+                    </a:stretch>
+                  </pic:blipFill>
+                  <pic:spPr bwMode="auto">
+                    <a:xfrm>
+                      <a:off x="0" y="0"/>
+                      <a:ext cx="1019175" cy="1141730"/>
+                    </a:xfrm>
+                    <a:prstGeom prst="rect">
+                      <a:avLst/>
+                    </a:prstGeom>
+                    <a:noFill/>
+                    <a:ln>
+                      <a:noFill/>
+                    </a:ln>
+                    <a:effectLst/>
+                  </pic:spPr>
+                </pic:pic>
+              </a:graphicData>
+            </a:graphic>
+            <wp14:sizeRelH relativeFrom="page">
+              <wp14:pctWidth>0</wp14:pctWidth>
+            </wp14:sizeRelH>
+            <wp14:sizeRelV relativeFrom="page">
+              <wp14:pctHeight>0</wp14:pctHeight>
+            </wp14:sizeRelV>
+          </wp:anchor>
+        </w:drawing>
+      </w:r>
+      <w:r>
+        <w:rPr>
+          <w:rFonts w:ascii="Times New Roman" w:hAnsi="Times New Roman" w:cs="Times New Roman"/>
+          <w:b/>
+          <w:noProof/>
+          <w:sz w:val="24"/>
+          <w:szCs w:val="24"/>
+          <w:lang w:eastAsia="pt-BR"/>
+        </w:rPr>
+        <w:drawing>
+          <wp:anchor distT="0" distB="0" distL="0" distR="0" simplePos="0" relativeHeight="251660288" behindDoc="0" locked="0" layoutInCell="0" allowOverlap="1" wp14:anchorId="6A343393" wp14:editId="6FAB6EFB">
+            <wp:simplePos x="0" y="0"/>
+            <wp:positionH relativeFrom="page">
+              <wp:posOffset>5730240</wp:posOffset>
+            </wp:positionH>
+            <wp:positionV relativeFrom="page">
+              <wp:posOffset>607695</wp:posOffset>
+            </wp:positionV>
+            <wp:extent cx="1110615" cy="1007110"/>
+            <wp:effectExtent l="0" t="0" r="0" b="2540"/>
+            <wp:wrapNone/>
+            <wp:docPr id="8" name="Imagem 8" descr=".\..\..\Desktop\logotipo_cor.jpg"/>
+            <wp:cNvGraphicFramePr>
+              <a:graphicFrameLocks xmlns:a="http://schemas.openxmlformats.org/drawingml/2006/main" noChangeAspect="1"/>
+            </wp:cNvGraphicFramePr>
+            <a:graphic xmlns:a="http://schemas.openxmlformats.org/drawingml/2006/main">
+              <a:graphicData uri="http://schemas.openxmlformats.org/drawingml/2006/picture">
+                <pic:pic xmlns:pic="http://schemas.openxmlformats.org/drawingml/2006/picture">
+                  <pic:nvPicPr>
+                    <pic:cNvPr id="0" name="Imagem2" descr=".\..\..\Desktop\logotipo_cor.jpg"/>
+                    <pic:cNvPicPr>
+                      <a:picLocks noRot="1" noChangeAspect="1" noChangeArrowheads="1"/>
+                    </pic:cNvPicPr>
+                  </pic:nvPicPr>
+                  <pic:blipFill>
+                    <a:blip r:embed="rId6" cstate="print">
+                      <a:extLst>
+                        <a:ext uri="{28A0092B-C50C-407E-A947-70E740481C1C}">
+                          <a14:useLocalDpi xmlns:a14="http://schemas.microsoft.com/office/drawing/2010/main" val="0"/>
+                        </a:ext>
+                      </a:extLst>
+                    </a:blip>
+                    <a:srcRect/>
+                    <a:stretch>
+                      <a:fillRect/>
+                    </a:stretch>
+                  </pic:blipFill>
+                  <pic:spPr bwMode="auto">
+                    <a:xfrm>
+                      <a:off x="0" y="0"/>
+                      <a:ext cx="1110615" cy="1007110"/>
+                    </a:xfrm>
+                    <a:prstGeom prst="rect">
+                      <a:avLst/>
+                    </a:prstGeom>
+                    <a:noFill/>
+                    <a:ln>
+                      <a:noFill/>
+                    </a:ln>
+                    <a:effectLst/>
+                  </pic:spPr>
+                </pic:pic>
+              </a:graphicData>
+            </a:graphic>
+            <wp14:sizeRelH relativeFrom="page">
+              <wp14:pctWidth>0</wp14:pctWidth>
+            </wp14:sizeRelH>
+            <wp14:sizeRelV relativeFrom="page">
+              <wp14:pctHeight>0</wp14:pctHeight>
+            </wp14:sizeRelV>
+          </wp:anchor>
+        </w:drawing>
+      </w:r>
+      <w:r>
+        <w:rPr>
+          <w:rFonts w:ascii="Times New Roman" w:hAnsi="Times New Roman" w:cs="Times New Roman"/>
+          <w:b/>
+          <w:bCs/>
+          <w:sz w:val="24"/>
+          <w:szCs w:val="24"/>
+        </w:rPr>
+        <w:t xml:space="preserve">    </w:t>
+      </w:r>
+      <w:r>
+        <w:rPr>
+          <w:rFonts w:ascii="Times New Roman" w:hAnsi="Times New Roman" w:cs="Times New Roman"/>
+          <w:b/>
+          <w:bCs/>
+          <w:sz w:val="24"/>
+          <w:szCs w:val="24"/>
+        </w:rPr>
+        <w:t>Unicamp - Universidade Estadual de Campinas</w:t>
+      </w:r>
+    </w:p>
+    <w:p>
+      <w:pPr>
+        <w:ind w:left="2124" w:firstLine="708"/>
+        <w:rPr>
+          <w:rFonts w:ascii="Times New Roman" w:hAnsi="Times New Roman" w:cs="Times New Roman"/>
+          <w:sz w:val="24"/>
+          <w:szCs w:val="24"/>
+        </w:rPr>
+      </w:pPr>
+      <w:r>
+        <w:rPr>
+          <w:rFonts w:ascii="Times New Roman" w:hAnsi="Times New Roman" w:cs="Times New Roman"/>
+          <w:sz w:val="24"/>
+          <w:szCs w:val="24"/>
+        </w:rPr>
+        <w:t>FT – Faculdade de Tecnologia</w:t>
+      </w:r>
+    </w:p>
+    <w:p>
+      <w:pPr>
+        <w:spacing w:line="360" w:lineRule="auto"/>
+        <w:jc w:val="center"/>
+        <w:rPr>
+          <w:szCs w:val="24"/>
+        </w:rPr>
+      </w:pPr>
+    </w:p>
+    <w:p>
+      <w:pPr>
+        <w:spacing w:line="360" w:lineRule="auto"/>
+        <w:rPr>
+          <w:szCs w:val="24"/>
+        </w:rPr>
+      </w:pPr>
+    </w:p>
+    <w:p>
+      <w:pPr>
+        <w:spacing w:line="360" w:lineRule="auto"/>
+        <w:rPr>
+          <w:b/>
+          <w:sz w:val="28"/>
+          <w:szCs w:val="28"/>
+        </w:rPr>
+      </w:pPr>
+      <w:r>
+        <w:rPr>
+          <w:szCs w:val="24"/>
+        </w:rPr>
+        <w:tab/>
+      </w:r>
+      <w:r>
+        <w:rPr>
+          <w:szCs w:val="24"/>
+        </w:rPr>
+        <w:tab/>
+      </w:r>
+      <w:r>
+        <w:rPr>
+          <w:szCs w:val="24"/>
+        </w:rPr>
+        <w:tab/>
+      </w:r>
+      <w:r>
+        <w:rPr>
+          <w:b/>
+          <w:sz w:val="28"/>
+          <w:szCs w:val="28"/>
+        </w:rPr>
+        <w:tab/>
+      </w:r>
+    </w:p>
+    <w:p>
+      <w:pPr>
+        <w:spacing w:line="360" w:lineRule="auto"/>
+        <w:rPr>
+          <w:b/>
+          <w:sz w:val="28"/>
+          <w:szCs w:val="28"/>
+        </w:rPr>
+      </w:pPr>
+    </w:p>
+    <w:p>
+      <w:pPr>
+        <w:spacing w:line="360" w:lineRule="auto"/>
+        <w:rPr>
+          <w:b/>
+          <w:sz w:val="28"/>
+          <w:szCs w:val="28"/>
+        </w:rPr>
+      </w:pPr>
+    </w:p>
+    <w:p>
+      <w:pPr>
+        <w:spacing w:line="360" w:lineRule="auto"/>
+        <w:rPr>
+          <w:b/>
+          <w:sz w:val="28"/>
+          <w:szCs w:val="28"/>
+        </w:rPr>
+      </w:pPr>
+    </w:p>
+    <w:p>
+      <w:pPr>
+        <w:spacing w:line="360" w:lineRule="auto"/>
+        <w:rPr>
+          <w:b/>
+          <w:sz w:val="28"/>
+          <w:szCs w:val="28"/>
+        </w:rPr>
+      </w:pPr>
+    </w:p>
+    <w:p>
+      <w:pPr>
+        <w:spacing w:line="360" w:lineRule="auto"/>
+        <w:jc w:val="center"/>
+        <w:rPr>
+          <w:rFonts w:ascii="Times New Roman" w:hAnsi="Times New Roman" w:cs="Times New Roman"/>
+          <w:b/>
+          <w:sz w:val="28"/>
+          <w:szCs w:val="28"/>
+        </w:rPr>
+      </w:pPr>
+      <w:r>
+        <w:rPr>
+          <w:rFonts w:ascii="Times New Roman" w:hAnsi="Times New Roman" w:cs="Times New Roman"/>
+          <w:b/>
+          <w:sz w:val="28"/>
+          <w:szCs w:val="28"/>
+        </w:rPr>
+        <w:t xml:space="preserve">Documento de </w:t>
+      </w:r>
+      <w:r>
+        <w:rPr>
+          <w:rFonts w:ascii="Times New Roman" w:hAnsi="Times New Roman" w:cs="Times New Roman"/>
+          <w:b/>
+          <w:sz w:val="28"/>
+          <w:szCs w:val="28"/>
+        </w:rPr>
+        <w:t>Planejamento e Acompanhamento</w:t>
+      </w:r>
+    </w:p>
+    <w:p>
+      <w:pPr>
+        <w:spacing w:line="360" w:lineRule="auto"/>
+        <w:jc w:val="center"/>
+        <w:rPr>
+          <w:rFonts w:ascii="Times New Roman" w:hAnsi="Times New Roman" w:cs="Times New Roman"/>
+          <w:b/>
+          <w:sz w:val="28"/>
+          <w:szCs w:val="28"/>
+        </w:rPr>
+      </w:pPr>
+      <w:r>
+        <w:rPr>
+          <w:rFonts w:ascii="Times New Roman" w:hAnsi="Times New Roman" w:cs="Times New Roman"/>
+          <w:b/>
+          <w:sz w:val="28"/>
+          <w:szCs w:val="28"/>
+        </w:rPr>
+        <w:t>Sistema</w:t>
+      </w:r>
+      <w:r>
+        <w:rPr>
+          <w:rFonts w:ascii="Times New Roman" w:hAnsi="Times New Roman" w:cs="Times New Roman"/>
+          <w:b/>
+          <w:sz w:val="28"/>
+          <w:szCs w:val="28"/>
+        </w:rPr>
+        <w:fldChar w:fldCharType="begin"/>
+      </w:r>
+      <w:r>
+        <w:instrText xml:space="preserve"> XE "</w:instrText>
+      </w:r>
+      <w:r>
+        <w:rPr>
+          <w:rFonts w:ascii="Times New Roman" w:hAnsi="Times New Roman" w:cs="Times New Roman"/>
+          <w:sz w:val="24"/>
+          <w:szCs w:val="24"/>
+        </w:rPr>
+        <w:instrText>Sistema</w:instrText>
+      </w:r>
+      <w:r>
+        <w:instrText xml:space="preserve">" </w:instrText>
+      </w:r>
+      <w:r>
+        <w:rPr>
+          <w:rFonts w:ascii="Times New Roman" w:hAnsi="Times New Roman" w:cs="Times New Roman"/>
+          <w:b/>
+          <w:sz w:val="28"/>
+          <w:szCs w:val="28"/>
+        </w:rPr>
+        <w:fldChar w:fldCharType="end"/>
+      </w:r>
+      <w:r>
+        <w:rPr>
+          <w:rFonts w:ascii="Times New Roman" w:hAnsi="Times New Roman" w:cs="Times New Roman"/>
+          <w:b/>
+          <w:sz w:val="28"/>
+          <w:szCs w:val="28"/>
+        </w:rPr>
+        <w:t xml:space="preserve"> de Cálculo do IMC</w:t>
+      </w:r>
+      <w:r>
+        <w:rPr>
+          <w:rFonts w:ascii="Times New Roman" w:hAnsi="Times New Roman" w:cs="Times New Roman"/>
+          <w:b/>
+          <w:sz w:val="28"/>
+          <w:szCs w:val="28"/>
+        </w:rPr>
+        <w:fldChar w:fldCharType="begin"/>
+      </w:r>
+      <w:r>
+        <w:instrText xml:space="preserve"> XE "</w:instrText>
+      </w:r>
+      <w:r>
+        <w:rPr>
+          <w:rFonts w:ascii="Times New Roman" w:hAnsi="Times New Roman" w:cs="Times New Roman"/>
+          <w:sz w:val="24"/>
+          <w:szCs w:val="24"/>
+        </w:rPr>
+        <w:instrText>Sistema de Cálculo do IMC</w:instrText>
+      </w:r>
+      <w:r>
+        <w:instrText xml:space="preserve">" </w:instrText>
+      </w:r>
+      <w:r>
+        <w:rPr>
+          <w:rFonts w:ascii="Times New Roman" w:hAnsi="Times New Roman" w:cs="Times New Roman"/>
+          <w:b/>
+          <w:sz w:val="28"/>
+          <w:szCs w:val="28"/>
+        </w:rPr>
+        <w:fldChar w:fldCharType="end"/>
+      </w:r>
+      <w:r>
+        <w:rPr>
+          <w:rFonts w:ascii="Times New Roman" w:hAnsi="Times New Roman" w:cs="Times New Roman"/>
+          <w:b/>
+          <w:sz w:val="28"/>
+          <w:szCs w:val="28"/>
+        </w:rPr>
+        <w:t xml:space="preserve"> – S.C.I.</w:t>
+      </w:r>
+    </w:p>
+    <w:p>
+      <w:pPr>
+        <w:spacing w:line="360" w:lineRule="auto"/>
+        <w:jc w:val="center"/>
+        <w:rPr>
+          <w:rFonts w:ascii="Times New Roman" w:hAnsi="Times New Roman" w:cs="Times New Roman"/>
+          <w:b/>
+          <w:sz w:val="28"/>
+          <w:szCs w:val="28"/>
+        </w:rPr>
+      </w:pPr>
+      <w:r>
+        <w:rPr>
+          <w:rFonts w:ascii="Times New Roman" w:hAnsi="Times New Roman" w:cs="Times New Roman"/>
+          <w:b/>
+          <w:sz w:val="28"/>
+          <w:szCs w:val="28"/>
+        </w:rPr>
+        <w:t>Engenharia de Software II</w:t>
+      </w:r>
+    </w:p>
+    <w:p>
+      <w:pPr>
+        <w:spacing w:line="360" w:lineRule="auto"/>
+        <w:rPr>
+          <w:rFonts w:ascii="Times New Roman" w:hAnsi="Times New Roman" w:cs="Times New Roman"/>
+          <w:b/>
+          <w:sz w:val="28"/>
+          <w:szCs w:val="28"/>
+        </w:rPr>
+      </w:pPr>
+    </w:p>
+    <w:p>
+      <w:pPr>
+        <w:spacing w:line="360" w:lineRule="auto"/>
+        <w:rPr>
+          <w:b/>
+          <w:sz w:val="28"/>
+          <w:szCs w:val="28"/>
+        </w:rPr>
+      </w:pPr>
+    </w:p>
+    <w:p>
+      <w:pPr>
+        <w:spacing w:line="360" w:lineRule="auto"/>
+        <w:rPr>
+          <w:b/>
+          <w:sz w:val="28"/>
+          <w:szCs w:val="28"/>
+        </w:rPr>
+      </w:pPr>
+    </w:p>
+    <w:p>
+      <w:pPr>
+        <w:spacing w:line="360" w:lineRule="auto"/>
+        <w:rPr>
+          <w:sz w:val="28"/>
+          <w:szCs w:val="28"/>
+        </w:rPr>
+      </w:pPr>
+      <w:r>
+        <w:rPr>
+          <w:b/>
+          <w:sz w:val="28"/>
+          <w:szCs w:val="28"/>
+        </w:rPr>
+        <w:tab/>
+      </w:r>
+      <w:r>
+        <w:rPr>
+          <w:b/>
+          <w:sz w:val="28"/>
+          <w:szCs w:val="28"/>
+        </w:rPr>
+        <w:tab/>
+      </w:r>
+      <w:r>
+        <w:rPr>
+          <w:b/>
+          <w:sz w:val="28"/>
+          <w:szCs w:val="28"/>
+        </w:rPr>
+        <w:tab/>
+      </w:r>
+      <w:r>
+        <w:rPr>
+          <w:b/>
+          <w:sz w:val="28"/>
+          <w:szCs w:val="28"/>
+        </w:rPr>
+        <w:tab/>
+      </w:r>
+      <w:r>
+        <w:rPr>
+          <w:b/>
+          <w:sz w:val="28"/>
+          <w:szCs w:val="28"/>
+        </w:rPr>
+        <w:tab/>
+      </w:r>
+      <w:r>
+        <w:rPr>
+          <w:b/>
+          <w:sz w:val="28"/>
+          <w:szCs w:val="28"/>
+        </w:rPr>
+        <w:tab/>
+      </w:r>
+      <w:r>
+        <w:rPr>
+          <w:b/>
+          <w:sz w:val="28"/>
+          <w:szCs w:val="28"/>
+        </w:rPr>
+        <w:tab/>
+      </w:r>
+      <w:r>
+        <w:rPr>
+          <w:b/>
+          <w:sz w:val="28"/>
+          <w:szCs w:val="28"/>
+        </w:rPr>
+        <w:tab/>
+      </w:r>
+      <w:r>
+        <w:rPr>
+          <w:sz w:val="28"/>
+          <w:szCs w:val="28"/>
+        </w:rPr>
+        <w:t xml:space="preserve"> </w:t>
+      </w:r>
+    </w:p>
+    <w:p>
+      <w:pPr>
+        <w:spacing w:line="360" w:lineRule="auto"/>
+        <w:rPr>
+          <w:rFonts w:ascii="Times New Roman" w:hAnsi="Times New Roman" w:cs="Times New Roman"/>
+          <w:sz w:val="28"/>
+          <w:szCs w:val="28"/>
+        </w:rPr>
+      </w:pPr>
+      <w:r>
+        <w:rPr>
+          <w:sz w:val="28"/>
+          <w:szCs w:val="28"/>
+        </w:rPr>
+        <w:tab/>
+      </w:r>
+      <w:r>
+        <w:rPr>
+          <w:sz w:val="28"/>
+          <w:szCs w:val="28"/>
+        </w:rPr>
+        <w:tab/>
+      </w:r>
+      <w:r>
+        <w:rPr>
+          <w:sz w:val="28"/>
+          <w:szCs w:val="28"/>
+        </w:rPr>
+        <w:tab/>
+      </w:r>
+      <w:r>
+        <w:rPr>
+          <w:sz w:val="28"/>
+          <w:szCs w:val="28"/>
+        </w:rPr>
+        <w:tab/>
+      </w:r>
+      <w:r>
+        <w:rPr>
+          <w:sz w:val="28"/>
+          <w:szCs w:val="28"/>
+        </w:rPr>
+        <w:tab/>
+      </w:r>
+      <w:r>
+        <w:rPr>
+          <w:sz w:val="28"/>
+          <w:szCs w:val="28"/>
+        </w:rPr>
+        <w:tab/>
+      </w:r>
+      <w:r>
+        <w:rPr>
+          <w:sz w:val="28"/>
+          <w:szCs w:val="28"/>
+        </w:rPr>
+        <w:tab/>
+      </w:r>
+      <w:r>
+        <w:rPr>
+          <w:sz w:val="28"/>
+          <w:szCs w:val="28"/>
+        </w:rPr>
+        <w:tab/>
+      </w:r>
+      <w:r>
+        <w:rPr>
+          <w:rFonts w:ascii="Times New Roman" w:hAnsi="Times New Roman" w:cs="Times New Roman"/>
+          <w:sz w:val="28"/>
+          <w:szCs w:val="28"/>
+        </w:rPr>
+        <w:t xml:space="preserve">Juliana Galhardo Moniz </w:t>
+      </w:r>
+    </w:p>
+    <w:p>
+      <w:pPr>
+        <w:spacing w:line="360" w:lineRule="auto"/>
+        <w:rPr>
+          <w:sz w:val="28"/>
+          <w:szCs w:val="28"/>
+        </w:rPr>
+      </w:pPr>
+    </w:p>
+    <w:p>
+      <w:pPr>
+        <w:spacing w:line="360" w:lineRule="auto"/>
+        <w:rPr>
+          <w:sz w:val="28"/>
+          <w:szCs w:val="28"/>
+        </w:rPr>
+      </w:pPr>
+    </w:p>
+    <w:p>
+      <w:pPr>
+        <w:spacing w:line="360" w:lineRule="auto"/>
+        <w:rPr>
+          <w:sz w:val="28"/>
+          <w:szCs w:val="28"/>
+        </w:rPr>
+      </w:pPr>
+    </w:p>
+    <w:p>
+      <w:pPr>
+        <w:spacing w:line="360" w:lineRule="auto"/>
+        <w:rPr>
+          <w:sz w:val="28"/>
+          <w:szCs w:val="28"/>
+        </w:rPr>
+      </w:pPr>
+    </w:p>
+    <w:p>
+      <w:pPr>
+        <w:spacing w:line="360" w:lineRule="auto"/>
+        <w:ind w:left="2124" w:firstLine="708"/>
+        <w:rPr>
+          <w:rFonts w:ascii="Times New Roman" w:hAnsi="Times New Roman" w:cs="Times New Roman"/>
+          <w:sz w:val="24"/>
+          <w:szCs w:val="24"/>
+        </w:rPr>
+      </w:pPr>
+      <w:r>
+        <w:rPr>
+          <w:rFonts w:ascii="Times New Roman" w:hAnsi="Times New Roman" w:cs="Times New Roman"/>
+          <w:sz w:val="24"/>
+          <w:szCs w:val="24"/>
+        </w:rPr>
+        <w:t xml:space="preserve">Limeira, </w:t>
+      </w:r>
+      <w:r>
+        <w:rPr>
+          <w:rFonts w:ascii="Times New Roman" w:hAnsi="Times New Roman" w:cs="Times New Roman"/>
+          <w:sz w:val="24"/>
+          <w:szCs w:val="24"/>
+        </w:rPr>
+        <w:t xml:space="preserve">maio de </w:t>
+      </w:r>
+      <w:proofErr w:type="gramStart"/>
+      <w:r>
+        <w:rPr>
+          <w:rFonts w:ascii="Times New Roman" w:hAnsi="Times New Roman" w:cs="Times New Roman"/>
+          <w:sz w:val="24"/>
+          <w:szCs w:val="24"/>
+        </w:rPr>
+        <w:t>2016</w:t>
+      </w:r>
+      <w:proofErr w:type="gramEnd"/>
+    </w:p>
+    <w:p>
+      <w:pPr>
+        <w:rPr>
+          <w:rFonts w:ascii="Times New Roman" w:hAnsi="Times New Roman" w:cs="Times New Roman"/>
+          <w:b/>
+          <w:sz w:val="28"/>
+          <w:szCs w:val="28"/>
+        </w:rPr>
+      </w:pPr>
+      <w:r>
+        <w:rPr>
+          <w:rFonts w:ascii="Times New Roman" w:hAnsi="Times New Roman" w:cs="Times New Roman"/>
+          <w:b/>
+          <w:sz w:val="28"/>
+          <w:szCs w:val="28"/>
+        </w:rPr>
+        <w:lastRenderedPageBreak/>
+        <w:t xml:space="preserve">Histórico de revisão </w:t>
+      </w:r>
+    </w:p>
+    <w:tbl>
+      <w:tblPr>
+        <w:tblStyle w:val="Tabelacomgrade"/>
+        <w:tblW w:w="0" w:type="auto"/>
+        <w:tblLook w:val="04A0" w:firstRow="1" w:lastRow="0" w:firstColumn="1" w:lastColumn="0" w:noHBand="0" w:noVBand="1"/>
+      </w:tblPr>
+      <w:tblGrid>
+        <w:gridCol w:w="2123"/>
+        <w:gridCol w:w="2123"/>
+        <w:gridCol w:w="2124"/>
+        <w:gridCol w:w="2124"/>
+      </w:tblGrid>
+      <w:tr>
+        <w:tc>
+          <w:tcPr>
+            <w:tcW w:w="2123" w:type="dxa"/>
+          </w:tcPr>
+          <w:p>
+            <w:pPr>
+              <w:rPr>
+                <w:rFonts w:ascii="Times New Roman" w:hAnsi="Times New Roman" w:cs="Times New Roman"/>
+                <w:sz w:val="28"/>
+                <w:szCs w:val="24"/>
+              </w:rPr>
+            </w:pPr>
+            <w:r>
+              <w:rPr>
+                <w:rFonts w:ascii="Times New Roman" w:hAnsi="Times New Roman" w:cs="Times New Roman"/>
+                <w:sz w:val="28"/>
+                <w:szCs w:val="24"/>
+              </w:rPr>
+              <w:t xml:space="preserve">Data </w:t>
+            </w:r>
+          </w:p>
+        </w:tc>
+        <w:tc>
+          <w:tcPr>
+            <w:tcW w:w="2123" w:type="dxa"/>
+          </w:tcPr>
+          <w:p>
+            <w:pPr>
+              <w:rPr>
+                <w:rFonts w:ascii="Times New Roman" w:hAnsi="Times New Roman" w:cs="Times New Roman"/>
+                <w:sz w:val="28"/>
+                <w:szCs w:val="24"/>
+              </w:rPr>
+            </w:pPr>
+            <w:r>
+              <w:rPr>
+                <w:rFonts w:ascii="Times New Roman" w:hAnsi="Times New Roman" w:cs="Times New Roman"/>
+                <w:sz w:val="28"/>
+                <w:szCs w:val="24"/>
+              </w:rPr>
+              <w:t xml:space="preserve">Versão </w:t>
+            </w:r>
+          </w:p>
+        </w:tc>
+        <w:tc>
+          <w:tcPr>
+            <w:tcW w:w="2124" w:type="dxa"/>
+          </w:tcPr>
+          <w:p>
+            <w:pPr>
+              <w:rPr>
+                <w:rFonts w:ascii="Times New Roman" w:hAnsi="Times New Roman" w:cs="Times New Roman"/>
+                <w:sz w:val="28"/>
+                <w:szCs w:val="24"/>
+              </w:rPr>
+            </w:pPr>
+            <w:r>
+              <w:rPr>
+                <w:rFonts w:ascii="Times New Roman" w:hAnsi="Times New Roman" w:cs="Times New Roman"/>
+                <w:sz w:val="28"/>
+                <w:szCs w:val="24"/>
+              </w:rPr>
+              <w:t>Descrição</w:t>
+            </w:r>
+          </w:p>
+        </w:tc>
+        <w:tc>
+          <w:tcPr>
+            <w:tcW w:w="2124" w:type="dxa"/>
+          </w:tcPr>
+          <w:p>
+            <w:pPr>
+              <w:rPr>
+                <w:rFonts w:ascii="Times New Roman" w:hAnsi="Times New Roman" w:cs="Times New Roman"/>
+                <w:sz w:val="28"/>
+                <w:szCs w:val="28"/>
+              </w:rPr>
+            </w:pPr>
+            <w:r>
+              <w:rPr>
+                <w:rFonts w:ascii="Times New Roman" w:hAnsi="Times New Roman" w:cs="Times New Roman"/>
+                <w:sz w:val="28"/>
+                <w:szCs w:val="28"/>
+              </w:rPr>
+              <w:t>Autor</w:t>
+            </w:r>
+          </w:p>
+        </w:tc>
+      </w:tr>
+      <w:tr>
+        <w:tc>
+          <w:tcPr>
+            <w:tcW w:w="2123" w:type="dxa"/>
+          </w:tcPr>
+          <w:p>
+            <w:pPr>
+              <w:rPr>
+                <w:rFonts w:ascii="Times New Roman" w:hAnsi="Times New Roman" w:cs="Times New Roman"/>
+                <w:sz w:val="24"/>
+                <w:szCs w:val="24"/>
+              </w:rPr>
+            </w:pPr>
+            <w:r>
+              <w:rPr>
+                <w:rFonts w:ascii="Times New Roman" w:hAnsi="Times New Roman" w:cs="Times New Roman"/>
+                <w:sz w:val="24"/>
+                <w:szCs w:val="24"/>
+              </w:rPr>
+              <w:t>04/05</w:t>
+            </w:r>
+            <w:r>
+              <w:rPr>
+                <w:rFonts w:ascii="Times New Roman" w:hAnsi="Times New Roman" w:cs="Times New Roman"/>
+                <w:sz w:val="24"/>
+                <w:szCs w:val="24"/>
+              </w:rPr>
+              <w:t>/2016</w:t>
+            </w:r>
+          </w:p>
+        </w:tc>
+        <w:tc>
+          <w:tcPr>
+            <w:tcW w:w="2123" w:type="dxa"/>
+          </w:tcPr>
+          <w:p>
+            <w:pPr>
+              <w:rPr>
+                <w:rFonts w:ascii="Times New Roman" w:hAnsi="Times New Roman" w:cs="Times New Roman"/>
+                <w:sz w:val="24"/>
+                <w:szCs w:val="24"/>
+              </w:rPr>
+            </w:pPr>
+            <w:r>
+              <w:rPr>
+                <w:rFonts w:ascii="Times New Roman" w:hAnsi="Times New Roman" w:cs="Times New Roman"/>
+                <w:sz w:val="24"/>
+                <w:szCs w:val="24"/>
+              </w:rPr>
+              <w:t>0.1</w:t>
+            </w:r>
+          </w:p>
+        </w:tc>
+        <w:tc>
+          <w:tcPr>
+            <w:tcW w:w="2124" w:type="dxa"/>
+          </w:tcPr>
+          <w:p>
+            <w:pPr>
+              <w:rPr>
+                <w:rFonts w:ascii="Times New Roman" w:hAnsi="Times New Roman" w:cs="Times New Roman"/>
+                <w:sz w:val="24"/>
+                <w:szCs w:val="24"/>
+              </w:rPr>
+            </w:pPr>
+            <w:r>
+              <w:rPr>
+                <w:rFonts w:ascii="Times New Roman" w:hAnsi="Times New Roman" w:cs="Times New Roman"/>
+                <w:sz w:val="24"/>
+                <w:szCs w:val="24"/>
+              </w:rPr>
+              <w:t xml:space="preserve">Criação do Documento de </w:t>
+            </w:r>
+            <w:r>
+              <w:rPr>
+                <w:rFonts w:ascii="Times New Roman" w:hAnsi="Times New Roman" w:cs="Times New Roman"/>
+                <w:sz w:val="24"/>
+                <w:szCs w:val="24"/>
+              </w:rPr>
+              <w:t>Planejamento e Acompanhamento</w:t>
+            </w:r>
+          </w:p>
+        </w:tc>
+        <w:tc>
+          <w:tcPr>
+            <w:tcW w:w="2124" w:type="dxa"/>
+          </w:tcPr>
+          <w:p>
+            <w:pPr>
+              <w:rPr>
+                <w:rFonts w:ascii="Times New Roman" w:hAnsi="Times New Roman" w:cs="Times New Roman"/>
+                <w:sz w:val="28"/>
+                <w:szCs w:val="28"/>
+              </w:rPr>
+            </w:pPr>
+            <w:r>
+              <w:rPr>
+                <w:rFonts w:ascii="Times New Roman" w:hAnsi="Times New Roman" w:cs="Times New Roman"/>
+                <w:sz w:val="24"/>
+                <w:szCs w:val="28"/>
+              </w:rPr>
+              <w:t>Juliana Moniz</w:t>
+            </w:r>
+          </w:p>
+        </w:tc>
+      </w:tr>
+      <w:tr>
+        <w:tc>
+          <w:tcPr>
+            <w:tcW w:w="2123" w:type="dxa"/>
+          </w:tcPr>
+          <w:p>
+            <w:pPr>
+              <w:rPr>
+                <w:rFonts w:ascii="Times New Roman" w:hAnsi="Times New Roman" w:cs="Times New Roman"/>
+                <w:sz w:val="24"/>
+                <w:szCs w:val="24"/>
+              </w:rPr>
+            </w:pPr>
+            <w:r>
+              <w:rPr>
+                <w:rFonts w:ascii="Times New Roman" w:hAnsi="Times New Roman" w:cs="Times New Roman"/>
+                <w:sz w:val="24"/>
+                <w:szCs w:val="24"/>
+              </w:rPr>
+              <w:t>19/05</w:t>
+            </w:r>
+            <w:r>
+              <w:rPr>
+                <w:rFonts w:ascii="Times New Roman" w:hAnsi="Times New Roman" w:cs="Times New Roman"/>
+                <w:sz w:val="24"/>
+                <w:szCs w:val="24"/>
+              </w:rPr>
+              <w:t>/2016</w:t>
+            </w:r>
+          </w:p>
+        </w:tc>
+        <w:tc>
+          <w:tcPr>
+            <w:tcW w:w="2123" w:type="dxa"/>
+          </w:tcPr>
+          <w:p>
+            <w:pPr>
+              <w:rPr>
+                <w:rFonts w:ascii="Times New Roman" w:hAnsi="Times New Roman" w:cs="Times New Roman"/>
+                <w:sz w:val="24"/>
+                <w:szCs w:val="24"/>
+              </w:rPr>
+            </w:pPr>
+            <w:r>
+              <w:rPr>
+                <w:rFonts w:ascii="Times New Roman" w:hAnsi="Times New Roman" w:cs="Times New Roman"/>
+                <w:sz w:val="24"/>
+                <w:szCs w:val="24"/>
+              </w:rPr>
+              <w:t>0.2</w:t>
+            </w:r>
+          </w:p>
+        </w:tc>
+        <w:tc>
+          <w:tcPr>
+            <w:tcW w:w="2124" w:type="dxa"/>
+          </w:tcPr>
+          <w:p>
+            <w:pPr>
+              <w:rPr>
+                <w:rFonts w:ascii="Times New Roman" w:hAnsi="Times New Roman" w:cs="Times New Roman"/>
+                <w:sz w:val="24"/>
+                <w:szCs w:val="24"/>
+              </w:rPr>
+            </w:pPr>
+            <w:r>
+              <w:rPr>
+                <w:rFonts w:ascii="Times New Roman" w:hAnsi="Times New Roman" w:cs="Times New Roman"/>
+                <w:sz w:val="24"/>
+                <w:szCs w:val="24"/>
+              </w:rPr>
+              <w:t>Adição da Lista de Riscos</w:t>
+            </w:r>
+          </w:p>
+        </w:tc>
+        <w:tc>
+          <w:tcPr>
+            <w:tcW w:w="2124" w:type="dxa"/>
+          </w:tcPr>
+          <w:p>
+            <w:pPr>
+              <w:rPr>
+                <w:rFonts w:ascii="Times New Roman" w:hAnsi="Times New Roman" w:cs="Times New Roman"/>
+                <w:sz w:val="24"/>
+                <w:szCs w:val="28"/>
+              </w:rPr>
+            </w:pPr>
+            <w:r>
+              <w:rPr>
+                <w:rFonts w:ascii="Times New Roman" w:hAnsi="Times New Roman" w:cs="Times New Roman"/>
+                <w:sz w:val="24"/>
+                <w:szCs w:val="28"/>
+              </w:rPr>
+              <w:t>Juliana Moniz</w:t>
+            </w:r>
+          </w:p>
+        </w:tc>
+      </w:tr>
+      <w:tr>
+        <w:tc>
+          <w:tcPr>
+            <w:tcW w:w="2123" w:type="dxa"/>
+          </w:tcPr>
+          <w:p>
+            <w:pPr>
+              <w:rPr>
+                <w:rFonts w:ascii="Times New Roman" w:hAnsi="Times New Roman" w:cs="Times New Roman"/>
+                <w:sz w:val="24"/>
+                <w:szCs w:val="24"/>
+              </w:rPr>
+            </w:pPr>
+          </w:p>
+        </w:tc>
+        <w:tc>
+          <w:tcPr>
+            <w:tcW w:w="2123" w:type="dxa"/>
+          </w:tcPr>
+          <w:p>
+            <w:pPr>
+              <w:rPr>
+                <w:rFonts w:ascii="Times New Roman" w:hAnsi="Times New Roman" w:cs="Times New Roman"/>
+                <w:sz w:val="24"/>
+                <w:szCs w:val="24"/>
+              </w:rPr>
+            </w:pPr>
+            <w:r>
+              <w:rPr>
+                <w:rFonts w:ascii="Times New Roman" w:hAnsi="Times New Roman" w:cs="Times New Roman"/>
+                <w:sz w:val="24"/>
+                <w:szCs w:val="24"/>
+              </w:rPr>
+              <w:t>0.3</w:t>
+            </w:r>
+          </w:p>
+        </w:tc>
+        <w:tc>
+          <w:tcPr>
+            <w:tcW w:w="2124" w:type="dxa"/>
+          </w:tcPr>
+          <w:p>
+            <w:pPr>
+              <w:rPr>
+                <w:rFonts w:ascii="Times New Roman" w:hAnsi="Times New Roman" w:cs="Times New Roman"/>
+                <w:sz w:val="24"/>
+                <w:szCs w:val="24"/>
+              </w:rPr>
+            </w:pPr>
+            <w:r>
+              <w:rPr>
+                <w:rFonts w:ascii="Times New Roman" w:hAnsi="Times New Roman" w:cs="Times New Roman"/>
+                <w:sz w:val="24"/>
+                <w:szCs w:val="24"/>
+              </w:rPr>
+              <w:t>Adição do Ponto de Função</w:t>
+            </w:r>
+          </w:p>
+        </w:tc>
+        <w:tc>
+          <w:tcPr>
+            <w:tcW w:w="2124" w:type="dxa"/>
+          </w:tcPr>
+          <w:p>
+            <w:pPr>
+              <w:rPr>
+                <w:rFonts w:ascii="Times New Roman" w:hAnsi="Times New Roman" w:cs="Times New Roman"/>
+                <w:sz w:val="24"/>
+                <w:szCs w:val="28"/>
+                <w:u w:val="single"/>
+              </w:rPr>
+            </w:pPr>
+            <w:r>
+              <w:rPr>
+                <w:rFonts w:ascii="Times New Roman" w:hAnsi="Times New Roman" w:cs="Times New Roman"/>
+                <w:sz w:val="24"/>
+                <w:szCs w:val="28"/>
+              </w:rPr>
+              <w:t>Juliana Moniz</w:t>
+            </w:r>
+          </w:p>
+        </w:tc>
+      </w:tr>
+      <w:tr>
+        <w:tc>
+          <w:tcPr>
+            <w:tcW w:w="2123" w:type="dxa"/>
+          </w:tcPr>
+          <w:p>
+            <w:pPr>
+              <w:rPr>
+                <w:rFonts w:ascii="Times New Roman" w:hAnsi="Times New Roman" w:cs="Times New Roman"/>
+                <w:sz w:val="24"/>
+                <w:szCs w:val="24"/>
+              </w:rPr>
+            </w:pPr>
+          </w:p>
+        </w:tc>
+        <w:tc>
+          <w:tcPr>
+            <w:tcW w:w="2123" w:type="dxa"/>
+          </w:tcPr>
+          <w:p>
+            <w:pPr>
+              <w:rPr>
+                <w:rFonts w:ascii="Times New Roman" w:hAnsi="Times New Roman" w:cs="Times New Roman"/>
+                <w:sz w:val="24"/>
+                <w:szCs w:val="24"/>
+              </w:rPr>
+            </w:pPr>
+            <w:r>
+              <w:rPr>
+                <w:rFonts w:ascii="Times New Roman" w:hAnsi="Times New Roman" w:cs="Times New Roman"/>
+                <w:sz w:val="24"/>
+                <w:szCs w:val="24"/>
+              </w:rPr>
+              <w:t>0.4</w:t>
+            </w:r>
+          </w:p>
+        </w:tc>
+        <w:tc>
+          <w:tcPr>
+            <w:tcW w:w="2124" w:type="dxa"/>
+          </w:tcPr>
+          <w:p>
+            <w:pPr>
+              <w:rPr>
+                <w:rFonts w:ascii="Times New Roman" w:hAnsi="Times New Roman" w:cs="Times New Roman"/>
+                <w:sz w:val="24"/>
+                <w:szCs w:val="24"/>
+              </w:rPr>
+            </w:pPr>
+            <w:r>
+              <w:rPr>
+                <w:rFonts w:ascii="Times New Roman" w:hAnsi="Times New Roman" w:cs="Times New Roman"/>
+                <w:sz w:val="24"/>
+                <w:szCs w:val="24"/>
+              </w:rPr>
+              <w:t>Alteração da Lista de Riscos</w:t>
+            </w:r>
+          </w:p>
+        </w:tc>
+        <w:tc>
+          <w:tcPr>
+            <w:tcW w:w="2124" w:type="dxa"/>
+          </w:tcPr>
+          <w:p>
+            <w:pPr>
+              <w:rPr>
+                <w:rFonts w:ascii="Times New Roman" w:hAnsi="Times New Roman" w:cs="Times New Roman"/>
+                <w:sz w:val="24"/>
+                <w:szCs w:val="28"/>
+              </w:rPr>
+            </w:pPr>
+            <w:r>
+              <w:rPr>
+                <w:rFonts w:ascii="Times New Roman" w:hAnsi="Times New Roman" w:cs="Times New Roman"/>
+                <w:sz w:val="24"/>
+                <w:szCs w:val="28"/>
+              </w:rPr>
+              <w:t>Juliana Moniz</w:t>
+            </w:r>
+          </w:p>
+        </w:tc>
+      </w:tr>
+    </w:tbl>
+    <w:p/>
+    <w:p/>
+    <w:p/>
+    <w:p/>
+    <w:p/>
+    <w:p/>
+    <w:p/>
+    <w:p/>
+    <w:p/>
+    <w:p/>
+    <w:p/>
+    <w:p/>
+    <w:p/>
+    <w:p/>
+    <w:p/>
+    <w:p/>
+    <w:p/>
+    <w:p/>
+    <w:p/>
+    <w:p/>
+    <w:p/>
+    <w:p/>
+    <w:p>
+      <w:pPr>
+        <w:rPr>
+          <w:rFonts w:ascii="Times New Roman" w:hAnsi="Times New Roman" w:cs="Times New Roman"/>
+          <w:b/>
+          <w:sz w:val="28"/>
+        </w:rPr>
+      </w:pPr>
+      <w:r>
+        <w:rPr>
+          <w:rFonts w:ascii="Times New Roman" w:hAnsi="Times New Roman" w:cs="Times New Roman"/>
+          <w:b/>
+          <w:sz w:val="28"/>
+        </w:rPr>
+        <w:t>Lista de riscos</w:t>
+      </w:r>
+    </w:p>
+    <w:p>
+      <w:pPr>
+        <w:rPr>
+          <w:rFonts w:ascii="Times New Roman" w:hAnsi="Times New Roman" w:cs="Times New Roman"/>
+          <w:sz w:val="24"/>
+        </w:rPr>
+      </w:pPr>
+      <w:r>
+        <w:rPr>
+          <w:rFonts w:ascii="Times New Roman" w:hAnsi="Times New Roman" w:cs="Times New Roman"/>
+          <w:sz w:val="24"/>
+        </w:rPr>
+        <w:t>LR1 - A OMS mudar os valores do IMC.</w:t>
+      </w:r>
+    </w:p>
+    <w:p>
+      <w:pPr>
+        <w:rPr>
+          <w:rFonts w:ascii="Times New Roman" w:hAnsi="Times New Roman" w:cs="Times New Roman"/>
+          <w:sz w:val="24"/>
+        </w:rPr>
+      </w:pPr>
+      <w:r>
+        <w:rPr>
+          <w:rFonts w:ascii="Times New Roman" w:hAnsi="Times New Roman" w:cs="Times New Roman"/>
+          <w:sz w:val="24"/>
+        </w:rPr>
+        <w:t>LR2</w:t>
+      </w:r>
+      <w:r>
+        <w:rPr>
+          <w:rFonts w:ascii="Times New Roman" w:hAnsi="Times New Roman" w:cs="Times New Roman"/>
+          <w:sz w:val="24"/>
+        </w:rPr>
+        <w:t xml:space="preserve"> - </w:t>
+      </w:r>
+      <w:r>
+        <w:rPr>
+          <w:rFonts w:ascii="Times New Roman" w:hAnsi="Times New Roman" w:cs="Times New Roman"/>
+          <w:sz w:val="24"/>
+        </w:rPr>
+        <w:t xml:space="preserve">Surgir um </w:t>
+      </w:r>
+      <w:r>
+        <w:rPr>
+          <w:rFonts w:ascii="Times New Roman" w:hAnsi="Times New Roman" w:cs="Times New Roman"/>
+          <w:sz w:val="24"/>
+        </w:rPr>
+        <w:t>cálculo</w:t>
+      </w:r>
+      <w:r>
+        <w:rPr>
+          <w:rFonts w:ascii="Times New Roman" w:hAnsi="Times New Roman" w:cs="Times New Roman"/>
+          <w:sz w:val="24"/>
+        </w:rPr>
+        <w:t xml:space="preserve"> melhor que o IMC</w:t>
+      </w:r>
+      <w:r>
+        <w:rPr>
+          <w:rFonts w:ascii="Times New Roman" w:hAnsi="Times New Roman" w:cs="Times New Roman"/>
+          <w:sz w:val="24"/>
+        </w:rPr>
+        <w:t>.</w:t>
+      </w:r>
+    </w:p>
+    <w:p>
+      <w:pPr>
+        <w:rPr>
+          <w:rFonts w:ascii="Times New Roman" w:hAnsi="Times New Roman" w:cs="Times New Roman"/>
+          <w:sz w:val="24"/>
+        </w:rPr>
+      </w:pPr>
+      <w:r>
+        <w:rPr>
+          <w:rFonts w:ascii="Times New Roman" w:hAnsi="Times New Roman" w:cs="Times New Roman"/>
+          <w:sz w:val="24"/>
+        </w:rPr>
+        <w:t>LR3</w:t>
+      </w:r>
+      <w:r>
+        <w:rPr>
+          <w:rFonts w:ascii="Times New Roman" w:hAnsi="Times New Roman" w:cs="Times New Roman"/>
+          <w:sz w:val="24"/>
+        </w:rPr>
+        <w:t xml:space="preserve"> - </w:t>
+      </w:r>
+      <w:r>
+        <w:rPr>
+          <w:rFonts w:ascii="Times New Roman" w:hAnsi="Times New Roman" w:cs="Times New Roman"/>
+          <w:sz w:val="24"/>
+        </w:rPr>
+        <w:t xml:space="preserve">O </w:t>
+      </w:r>
+      <w:r>
+        <w:rPr>
+          <w:rFonts w:ascii="Times New Roman" w:hAnsi="Times New Roman" w:cs="Times New Roman"/>
+          <w:sz w:val="24"/>
+        </w:rPr>
+        <w:t>nível</w:t>
+      </w:r>
+      <w:r>
+        <w:rPr>
+          <w:rFonts w:ascii="Times New Roman" w:hAnsi="Times New Roman" w:cs="Times New Roman"/>
+          <w:sz w:val="24"/>
+        </w:rPr>
+        <w:t xml:space="preserve"> de obesidade sofrer alterações.</w:t>
+      </w:r>
+    </w:p>
+    <w:p>
+      <w:pPr>
+        <w:rPr>
+          <w:rFonts w:ascii="Times New Roman" w:hAnsi="Times New Roman" w:cs="Times New Roman"/>
+          <w:sz w:val="24"/>
+        </w:rPr>
+      </w:pPr>
+    </w:p>
+    <w:p>
+      <w:pPr>
+        <w:rPr>
+          <w:rFonts w:ascii="Times New Roman" w:hAnsi="Times New Roman" w:cs="Times New Roman"/>
+          <w:b/>
+          <w:sz w:val="28"/>
+          <w:szCs w:val="28"/>
+        </w:rPr>
+      </w:pPr>
+      <w:r>
+        <w:rPr>
+          <w:rFonts w:ascii="Times New Roman" w:hAnsi="Times New Roman" w:cs="Times New Roman"/>
+          <w:b/>
+          <w:sz w:val="28"/>
+          <w:szCs w:val="28"/>
+        </w:rPr>
+        <w:t>Fo</w:t>
+      </w:r>
+      <w:r>
+        <w:rPr>
+          <w:rFonts w:ascii="Times New Roman" w:hAnsi="Times New Roman" w:cs="Times New Roman"/>
+          <w:b/>
+          <w:sz w:val="28"/>
+          <w:szCs w:val="28"/>
+        </w:rPr>
+        <w:t>rmulário de Riscos</w:t>
+      </w:r>
+    </w:p>
+    <w:p>
+      <w:pPr>
+        <w:rPr>
+          <w:rFonts w:ascii="Times New Roman" w:hAnsi="Times New Roman" w:cs="Times New Roman"/>
+          <w:sz w:val="24"/>
+        </w:rPr>
+      </w:pPr>
+      <w:r>
+        <w:rPr>
+          <w:rFonts w:ascii="Times New Roman" w:hAnsi="Times New Roman" w:cs="Times New Roman"/>
+          <w:sz w:val="24"/>
+        </w:rPr>
+        <w:t>ID:</w:t>
+      </w:r>
+      <w:r>
+        <w:rPr>
+          <w:rFonts w:ascii="Times New Roman" w:hAnsi="Times New Roman" w:cs="Times New Roman"/>
+          <w:sz w:val="24"/>
+        </w:rPr>
+        <w:t xml:space="preserve"> LR1</w:t>
+      </w:r>
+    </w:p>
+    <w:p>
+      <w:pPr>
+        <w:rPr>
+          <w:rFonts w:ascii="Times New Roman" w:hAnsi="Times New Roman" w:cs="Times New Roman"/>
+          <w:sz w:val="24"/>
+        </w:rPr>
+      </w:pPr>
+      <w:r>
+        <w:rPr>
+          <w:rFonts w:ascii="Times New Roman" w:hAnsi="Times New Roman" w:cs="Times New Roman"/>
+          <w:sz w:val="24"/>
+        </w:rPr>
+        <w:t>Data:</w:t>
+      </w:r>
+      <w:r>
+        <w:rPr>
+          <w:rFonts w:ascii="Times New Roman" w:hAnsi="Times New Roman" w:cs="Times New Roman"/>
+          <w:sz w:val="24"/>
+        </w:rPr>
+        <w:t xml:space="preserve"> 13/05/2016</w:t>
+      </w:r>
+    </w:p>
+    <w:p>
+      <w:pPr>
+        <w:rPr>
+          <w:rFonts w:ascii="Times New Roman" w:hAnsi="Times New Roman" w:cs="Times New Roman"/>
+          <w:sz w:val="24"/>
+        </w:rPr>
+      </w:pPr>
+      <w:r>
+        <w:rPr>
+          <w:rFonts w:ascii="Times New Roman" w:hAnsi="Times New Roman" w:cs="Times New Roman"/>
+          <w:sz w:val="24"/>
+        </w:rPr>
+        <w:t>Probabilidade: 1</w:t>
+      </w:r>
+      <w:r>
+        <w:rPr>
+          <w:rFonts w:ascii="Times New Roman" w:hAnsi="Times New Roman" w:cs="Times New Roman"/>
+          <w:sz w:val="24"/>
+        </w:rPr>
+        <w:t>0%</w:t>
+      </w:r>
+    </w:p>
+    <w:p>
+      <w:pPr>
+        <w:rPr>
+          <w:rFonts w:ascii="Times New Roman" w:hAnsi="Times New Roman" w:cs="Times New Roman"/>
+          <w:sz w:val="24"/>
+        </w:rPr>
+      </w:pPr>
+      <w:r>
+        <w:rPr>
+          <w:rFonts w:ascii="Times New Roman" w:hAnsi="Times New Roman" w:cs="Times New Roman"/>
+          <w:sz w:val="24"/>
+        </w:rPr>
+        <w:t>Impacto: Médio</w:t>
+      </w:r>
+    </w:p>
+    <w:p>
+      <w:pPr>
+        <w:rPr>
+          <w:rFonts w:ascii="Times New Roman" w:hAnsi="Times New Roman" w:cs="Times New Roman"/>
+          <w:sz w:val="24"/>
+        </w:rPr>
+      </w:pPr>
+      <w:r>
+        <w:rPr>
+          <w:rFonts w:ascii="Times New Roman" w:hAnsi="Times New Roman" w:cs="Times New Roman"/>
+          <w:sz w:val="24"/>
+        </w:rPr>
+        <w:t>Descrição: A OMS</w:t>
+      </w:r>
+      <w:r>
+        <w:rPr>
+          <w:rFonts w:ascii="Times New Roman" w:hAnsi="Times New Roman" w:cs="Times New Roman"/>
+          <w:sz w:val="24"/>
+        </w:rPr>
+        <w:t xml:space="preserve"> mudar os valores do IMC</w:t>
+      </w:r>
+      <w:r>
+        <w:rPr>
+          <w:rFonts w:ascii="Times New Roman" w:hAnsi="Times New Roman" w:cs="Times New Roman"/>
+          <w:sz w:val="24"/>
+        </w:rPr>
+        <w:t>.</w:t>
+      </w:r>
+    </w:p>
+    <w:p>
+      <w:pPr>
+        <w:rPr>
+          <w:rFonts w:ascii="Times New Roman" w:hAnsi="Times New Roman" w:cs="Times New Roman"/>
+          <w:sz w:val="24"/>
+        </w:rPr>
+      </w:pPr>
+      <w:r>
+        <w:rPr>
+          <w:rFonts w:ascii="Times New Roman" w:hAnsi="Times New Roman" w:cs="Times New Roman"/>
+          <w:sz w:val="24"/>
+        </w:rPr>
+        <w:t>Mitigação: Adequar o sistema</w:t>
+      </w:r>
+      <w:r>
+        <w:rPr>
+          <w:rFonts w:ascii="Times New Roman" w:hAnsi="Times New Roman" w:cs="Times New Roman"/>
+          <w:sz w:val="24"/>
+        </w:rPr>
+        <w:t xml:space="preserve"> aos novos valores</w:t>
+      </w:r>
+      <w:r>
+        <w:rPr>
+          <w:rFonts w:ascii="Times New Roman" w:hAnsi="Times New Roman" w:cs="Times New Roman"/>
+          <w:sz w:val="24"/>
+        </w:rPr>
+        <w:t>.</w:t>
+      </w:r>
+    </w:p>
+    <w:p>
+      <w:pPr>
+        <w:rPr>
+          <w:rFonts w:ascii="Times New Roman" w:hAnsi="Times New Roman" w:cs="Times New Roman"/>
+          <w:sz w:val="24"/>
+        </w:rPr>
+      </w:pPr>
+      <w:r>
+        <w:rPr>
+          <w:rFonts w:ascii="Times New Roman" w:hAnsi="Times New Roman" w:cs="Times New Roman"/>
+          <w:sz w:val="24"/>
+        </w:rPr>
+        <w:t>Plano de contingencia:</w:t>
+      </w:r>
+      <w:r>
+        <w:rPr>
+          <w:rFonts w:ascii="Times New Roman" w:hAnsi="Times New Roman" w:cs="Times New Roman"/>
+          <w:sz w:val="24"/>
+        </w:rPr>
+        <w:t xml:space="preserve"> Alteração direta no </w:t>
+      </w:r>
+      <w:r>
+        <w:rPr>
+          <w:rFonts w:ascii="Times New Roman" w:hAnsi="Times New Roman" w:cs="Times New Roman"/>
+          <w:sz w:val="24"/>
+        </w:rPr>
+        <w:t>código</w:t>
+      </w:r>
+      <w:r>
+        <w:rPr>
+          <w:rFonts w:ascii="Times New Roman" w:hAnsi="Times New Roman" w:cs="Times New Roman"/>
+          <w:sz w:val="24"/>
+        </w:rPr>
+        <w:t xml:space="preserve"> fonte</w:t>
+      </w:r>
+      <w:r>
+        <w:rPr>
+          <w:rFonts w:ascii="Times New Roman" w:hAnsi="Times New Roman" w:cs="Times New Roman"/>
+          <w:sz w:val="24"/>
+        </w:rPr>
+        <w:t>.</w:t>
+      </w:r>
+    </w:p>
+    <w:p>
+      <w:pPr>
+        <w:rPr>
+          <w:rFonts w:ascii="Times New Roman" w:hAnsi="Times New Roman" w:cs="Times New Roman"/>
+          <w:sz w:val="24"/>
+        </w:rPr>
+      </w:pPr>
+      <w:r>
+        <w:rPr>
+          <w:rFonts w:ascii="Times New Roman" w:hAnsi="Times New Roman" w:cs="Times New Roman"/>
+          <w:sz w:val="24"/>
+        </w:rPr>
+        <w:t xml:space="preserve">Status: </w:t>
+      </w:r>
+      <w:r>
+        <w:rPr>
+          <w:rFonts w:ascii="Times New Roman" w:hAnsi="Times New Roman" w:cs="Times New Roman"/>
+          <w:sz w:val="24"/>
+        </w:rPr>
+        <w:t xml:space="preserve">Controlado </w:t>
+      </w:r>
+    </w:p>
+    <w:p>
+      <w:pPr>
+        <w:rPr>
+          <w:rFonts w:ascii="Times New Roman" w:hAnsi="Times New Roman" w:cs="Times New Roman"/>
+          <w:sz w:val="24"/>
+        </w:rPr>
+      </w:pPr>
+      <w:r>
+        <w:rPr>
+          <w:rFonts w:ascii="Times New Roman" w:hAnsi="Times New Roman" w:cs="Times New Roman"/>
+          <w:sz w:val="24"/>
+        </w:rPr>
+        <w:t xml:space="preserve">Autor: </w:t>
+      </w:r>
+      <w:r>
+        <w:rPr>
+          <w:rFonts w:ascii="Times New Roman" w:hAnsi="Times New Roman" w:cs="Times New Roman"/>
+          <w:sz w:val="24"/>
+        </w:rPr>
+        <w:t>Juliana Moniz</w:t>
+      </w:r>
+    </w:p>
+    <w:p>
+      <w:pPr>
+        <w:rPr>
+          <w:rFonts w:ascii="Times New Roman" w:hAnsi="Times New Roman" w:cs="Times New Roman"/>
+          <w:sz w:val="24"/>
+        </w:rPr>
+      </w:pPr>
+    </w:p>
+    <w:p>
+      <w:pPr>
+        <w:rPr>
+          <w:rFonts w:ascii="Times New Roman" w:hAnsi="Times New Roman" w:cs="Times New Roman"/>
+          <w:sz w:val="24"/>
+        </w:rPr>
+      </w:pPr>
+      <w:r>
+        <w:rPr>
+          <w:rFonts w:ascii="Times New Roman" w:hAnsi="Times New Roman" w:cs="Times New Roman"/>
+          <w:sz w:val="24"/>
+        </w:rPr>
+        <w:t xml:space="preserve">ID: </w:t>
+      </w:r>
+      <w:r>
+        <w:rPr>
+          <w:rFonts w:ascii="Times New Roman" w:hAnsi="Times New Roman" w:cs="Times New Roman"/>
+          <w:sz w:val="24"/>
+        </w:rPr>
+        <w:t>LR2</w:t>
+      </w:r>
+    </w:p>
+    <w:p>
+      <w:pPr>
+        <w:rPr>
+          <w:rFonts w:ascii="Times New Roman" w:hAnsi="Times New Roman" w:cs="Times New Roman"/>
+          <w:sz w:val="24"/>
+        </w:rPr>
+      </w:pPr>
+      <w:r>
+        <w:rPr>
+          <w:rFonts w:ascii="Times New Roman" w:hAnsi="Times New Roman" w:cs="Times New Roman"/>
+          <w:sz w:val="24"/>
+        </w:rPr>
+        <w:t>Data:</w:t>
+      </w:r>
+      <w:r>
+        <w:rPr>
+          <w:rFonts w:ascii="Times New Roman" w:hAnsi="Times New Roman" w:cs="Times New Roman"/>
+          <w:sz w:val="24"/>
+        </w:rPr>
+        <w:t xml:space="preserve"> 13/05/2016</w:t>
+      </w:r>
+    </w:p>
+    <w:p>
+      <w:pPr>
+        <w:rPr>
+          <w:rFonts w:ascii="Times New Roman" w:hAnsi="Times New Roman" w:cs="Times New Roman"/>
+          <w:sz w:val="24"/>
+        </w:rPr>
+      </w:pPr>
+      <w:r>
+        <w:rPr>
+          <w:rFonts w:ascii="Times New Roman" w:hAnsi="Times New Roman" w:cs="Times New Roman"/>
+          <w:sz w:val="24"/>
+        </w:rPr>
+        <w:t>Probabilidade: 2</w:t>
+      </w:r>
+      <w:r>
+        <w:rPr>
+          <w:rFonts w:ascii="Times New Roman" w:hAnsi="Times New Roman" w:cs="Times New Roman"/>
+          <w:sz w:val="24"/>
+        </w:rPr>
+        <w:t>0%</w:t>
+      </w:r>
+    </w:p>
+    <w:p>
+      <w:pPr>
+        <w:rPr>
+          <w:rFonts w:ascii="Times New Roman" w:hAnsi="Times New Roman" w:cs="Times New Roman"/>
+          <w:sz w:val="24"/>
+        </w:rPr>
+      </w:pPr>
+      <w:r>
+        <w:rPr>
+          <w:rFonts w:ascii="Times New Roman" w:hAnsi="Times New Roman" w:cs="Times New Roman"/>
+          <w:sz w:val="24"/>
+        </w:rPr>
+        <w:t>Impacto: Médio</w:t>
+      </w:r>
+    </w:p>
+    <w:p>
+      <w:pPr>
+        <w:rPr>
+          <w:rFonts w:ascii="Times New Roman" w:hAnsi="Times New Roman" w:cs="Times New Roman"/>
+          <w:sz w:val="24"/>
+        </w:rPr>
+      </w:pPr>
+      <w:r>
+        <w:rPr>
+          <w:rFonts w:ascii="Times New Roman" w:hAnsi="Times New Roman" w:cs="Times New Roman"/>
+          <w:sz w:val="24"/>
+        </w:rPr>
+        <w:t>Descrição: Surgir um cá</w:t>
+      </w:r>
+      <w:r>
+        <w:rPr>
+          <w:rFonts w:ascii="Times New Roman" w:hAnsi="Times New Roman" w:cs="Times New Roman"/>
+          <w:sz w:val="24"/>
+        </w:rPr>
+        <w:t>lculo melhor que o IMC.</w:t>
+      </w:r>
+    </w:p>
+    <w:p>
+      <w:pPr>
+        <w:rPr>
+          <w:rFonts w:ascii="Times New Roman" w:hAnsi="Times New Roman" w:cs="Times New Roman"/>
+          <w:sz w:val="24"/>
+        </w:rPr>
+      </w:pPr>
+      <w:r>
+        <w:rPr>
+          <w:rFonts w:ascii="Times New Roman" w:hAnsi="Times New Roman" w:cs="Times New Roman"/>
+          <w:sz w:val="24"/>
+        </w:rPr>
+        <w:t>Mitigação: Avaliar se o novo cá</w:t>
+      </w:r>
+      <w:r>
+        <w:rPr>
+          <w:rFonts w:ascii="Times New Roman" w:hAnsi="Times New Roman" w:cs="Times New Roman"/>
+          <w:sz w:val="24"/>
+        </w:rPr>
+        <w:t>lculo é realmente melhor.</w:t>
+      </w:r>
+    </w:p>
+    <w:p>
+      <w:pPr>
+        <w:rPr>
+          <w:rFonts w:ascii="Times New Roman" w:hAnsi="Times New Roman" w:cs="Times New Roman"/>
+          <w:sz w:val="24"/>
+        </w:rPr>
+      </w:pPr>
+      <w:r>
+        <w:rPr>
+          <w:rFonts w:ascii="Times New Roman" w:hAnsi="Times New Roman" w:cs="Times New Roman"/>
+          <w:sz w:val="24"/>
+        </w:rPr>
+        <w:t>Plano de contingencia:</w:t>
+      </w:r>
+      <w:r>
+        <w:rPr>
+          <w:rFonts w:ascii="Times New Roman" w:hAnsi="Times New Roman" w:cs="Times New Roman"/>
+          <w:sz w:val="24"/>
+        </w:rPr>
+        <w:t xml:space="preserve"> Comparar os </w:t>
+      </w:r>
+      <w:r>
+        <w:rPr>
+          <w:rFonts w:ascii="Times New Roman" w:hAnsi="Times New Roman" w:cs="Times New Roman"/>
+          <w:sz w:val="24"/>
+        </w:rPr>
+        <w:t>cálculos</w:t>
+      </w:r>
+      <w:r>
+        <w:rPr>
+          <w:rFonts w:ascii="Times New Roman" w:hAnsi="Times New Roman" w:cs="Times New Roman"/>
+          <w:sz w:val="24"/>
+        </w:rPr>
+        <w:t>.</w:t>
+      </w:r>
+    </w:p>
+    <w:p>
+      <w:pPr>
+        <w:rPr>
+          <w:rFonts w:ascii="Times New Roman" w:hAnsi="Times New Roman" w:cs="Times New Roman"/>
+          <w:sz w:val="24"/>
+        </w:rPr>
+      </w:pPr>
+      <w:r>
+        <w:rPr>
+          <w:rFonts w:ascii="Times New Roman" w:hAnsi="Times New Roman" w:cs="Times New Roman"/>
+          <w:sz w:val="24"/>
+        </w:rPr>
+        <w:t>Status:</w:t>
+      </w:r>
+      <w:r>
+        <w:rPr>
+          <w:rFonts w:ascii="Times New Roman" w:hAnsi="Times New Roman" w:cs="Times New Roman"/>
+          <w:sz w:val="24"/>
+        </w:rPr>
+        <w:t xml:space="preserve"> Controlado </w:t>
+      </w:r>
+    </w:p>
+    <w:p>
+      <w:pPr>
+        <w:rPr>
+          <w:rFonts w:ascii="Times New Roman" w:hAnsi="Times New Roman" w:cs="Times New Roman"/>
+          <w:sz w:val="24"/>
+        </w:rPr>
+      </w:pPr>
+      <w:r>
+        <w:rPr>
+          <w:rFonts w:ascii="Times New Roman" w:hAnsi="Times New Roman" w:cs="Times New Roman"/>
+          <w:sz w:val="24"/>
+        </w:rPr>
+        <w:t>Autor:</w:t>
+      </w:r>
+      <w:r>
+        <w:rPr>
+          <w:rFonts w:ascii="Times New Roman" w:hAnsi="Times New Roman" w:cs="Times New Roman"/>
+          <w:sz w:val="24"/>
+        </w:rPr>
+        <w:t xml:space="preserve"> Juliana Moniz</w:t>
+      </w:r>
+    </w:p>
+    <w:p>
+      <w:pPr>
+        <w:rPr>
+          <w:rFonts w:ascii="Times New Roman" w:hAnsi="Times New Roman" w:cs="Times New Roman"/>
+          <w:sz w:val="24"/>
+        </w:rPr>
+      </w:pPr>
+    </w:p>
+    <w:p>
+      <w:pPr>
+        <w:rPr>
+          <w:rFonts w:ascii="Times New Roman" w:hAnsi="Times New Roman" w:cs="Times New Roman"/>
+          <w:sz w:val="24"/>
+        </w:rPr>
+      </w:pPr>
+      <w:r>
+        <w:rPr>
+          <w:rFonts w:ascii="Times New Roman" w:hAnsi="Times New Roman" w:cs="Times New Roman"/>
+          <w:sz w:val="24"/>
+        </w:rPr>
+        <w:t>ID:</w:t>
+      </w:r>
+      <w:r>
+        <w:rPr>
+          <w:rFonts w:ascii="Times New Roman" w:hAnsi="Times New Roman" w:cs="Times New Roman"/>
+          <w:sz w:val="24"/>
+        </w:rPr>
+        <w:t xml:space="preserve"> LR3</w:t>
+      </w:r>
+    </w:p>
+    <w:p>
+      <w:pPr>
+        <w:rPr>
+          <w:rFonts w:ascii="Times New Roman" w:hAnsi="Times New Roman" w:cs="Times New Roman"/>
+          <w:sz w:val="24"/>
+        </w:rPr>
+      </w:pPr>
+      <w:r>
+        <w:rPr>
+          <w:rFonts w:ascii="Times New Roman" w:hAnsi="Times New Roman" w:cs="Times New Roman"/>
+          <w:sz w:val="24"/>
+        </w:rPr>
+        <w:t>Data:</w:t>
+      </w:r>
+      <w:r>
+        <w:rPr>
+          <w:rFonts w:ascii="Times New Roman" w:hAnsi="Times New Roman" w:cs="Times New Roman"/>
+          <w:sz w:val="24"/>
+        </w:rPr>
+        <w:t xml:space="preserve"> 13/05/2016</w:t>
+      </w:r>
+    </w:p>
+    <w:p>
+      <w:pPr>
+        <w:rPr>
+          <w:rFonts w:ascii="Times New Roman" w:hAnsi="Times New Roman" w:cs="Times New Roman"/>
+          <w:sz w:val="24"/>
+        </w:rPr>
+      </w:pPr>
+      <w:r>
+        <w:rPr>
+          <w:rFonts w:ascii="Times New Roman" w:hAnsi="Times New Roman" w:cs="Times New Roman"/>
+          <w:sz w:val="24"/>
+        </w:rPr>
+        <w:t>Probabilidade:</w:t>
+      </w:r>
+      <w:r>
+        <w:rPr>
+          <w:rFonts w:ascii="Times New Roman" w:hAnsi="Times New Roman" w:cs="Times New Roman"/>
+          <w:sz w:val="24"/>
+        </w:rPr>
+        <w:t xml:space="preserve"> 50%</w:t>
+      </w:r>
+    </w:p>
+    <w:p>
+      <w:pPr>
+        <w:rPr>
+          <w:rFonts w:ascii="Times New Roman" w:hAnsi="Times New Roman" w:cs="Times New Roman"/>
+          <w:sz w:val="24"/>
+        </w:rPr>
+      </w:pPr>
+      <w:r>
+        <w:rPr>
+          <w:rFonts w:ascii="Times New Roman" w:hAnsi="Times New Roman" w:cs="Times New Roman"/>
+          <w:sz w:val="24"/>
+        </w:rPr>
+        <w:lastRenderedPageBreak/>
+        <w:t>Impacto:</w:t>
+      </w:r>
+      <w:r>
+        <w:rPr>
+          <w:rFonts w:ascii="Times New Roman" w:hAnsi="Times New Roman" w:cs="Times New Roman"/>
+          <w:sz w:val="24"/>
+        </w:rPr>
+        <w:t xml:space="preserve"> Média</w:t>
+      </w:r>
+    </w:p>
+    <w:p>
+      <w:pPr>
+        <w:rPr>
+          <w:rFonts w:ascii="Times New Roman" w:hAnsi="Times New Roman" w:cs="Times New Roman"/>
+          <w:sz w:val="24"/>
+        </w:rPr>
+      </w:pPr>
+      <w:r>
+        <w:rPr>
+          <w:rFonts w:ascii="Times New Roman" w:hAnsi="Times New Roman" w:cs="Times New Roman"/>
+          <w:sz w:val="24"/>
+        </w:rPr>
+        <w:t>Descrição:</w:t>
+      </w:r>
+      <w:r>
+        <w:rPr>
+          <w:rFonts w:ascii="Times New Roman" w:hAnsi="Times New Roman" w:cs="Times New Roman"/>
+          <w:sz w:val="24"/>
+        </w:rPr>
+        <w:t xml:space="preserve"> O </w:t>
+      </w:r>
+      <w:r>
+        <w:rPr>
+          <w:rFonts w:ascii="Times New Roman" w:hAnsi="Times New Roman" w:cs="Times New Roman"/>
+          <w:sz w:val="24"/>
+        </w:rPr>
+        <w:t>nível</w:t>
+      </w:r>
+      <w:r>
+        <w:rPr>
+          <w:rFonts w:ascii="Times New Roman" w:hAnsi="Times New Roman" w:cs="Times New Roman"/>
+          <w:sz w:val="24"/>
+        </w:rPr>
+        <w:t xml:space="preserve"> de obesidade sofrer alterações.</w:t>
+      </w:r>
+    </w:p>
+    <w:p>
+      <w:pPr>
+        <w:rPr>
+          <w:rFonts w:ascii="Times New Roman" w:hAnsi="Times New Roman" w:cs="Times New Roman"/>
+          <w:sz w:val="24"/>
+        </w:rPr>
+      </w:pPr>
+      <w:r>
+        <w:rPr>
+          <w:rFonts w:ascii="Times New Roman" w:hAnsi="Times New Roman" w:cs="Times New Roman"/>
+          <w:sz w:val="24"/>
+        </w:rPr>
+        <w:t>Mitigação:</w:t>
+      </w:r>
+      <w:r>
+        <w:rPr>
+          <w:rFonts w:ascii="Times New Roman" w:hAnsi="Times New Roman" w:cs="Times New Roman"/>
+          <w:sz w:val="24"/>
+        </w:rPr>
+        <w:t xml:space="preserve"> Atualizar os </w:t>
+      </w:r>
+      <w:r>
+        <w:rPr>
+          <w:rFonts w:ascii="Times New Roman" w:hAnsi="Times New Roman" w:cs="Times New Roman"/>
+          <w:sz w:val="24"/>
+        </w:rPr>
+        <w:t>níveis</w:t>
+      </w:r>
+      <w:r>
+        <w:rPr>
+          <w:rFonts w:ascii="Times New Roman" w:hAnsi="Times New Roman" w:cs="Times New Roman"/>
+          <w:sz w:val="24"/>
+        </w:rPr>
+        <w:t xml:space="preserve"> de obesidade.</w:t>
+      </w:r>
+    </w:p>
+    <w:p>
+      <w:pPr>
+        <w:rPr>
+          <w:rFonts w:ascii="Times New Roman" w:hAnsi="Times New Roman" w:cs="Times New Roman"/>
+          <w:sz w:val="24"/>
+        </w:rPr>
+      </w:pPr>
+      <w:r>
+        <w:rPr>
+          <w:rFonts w:ascii="Times New Roman" w:hAnsi="Times New Roman" w:cs="Times New Roman"/>
+          <w:sz w:val="24"/>
+        </w:rPr>
+        <w:t>Plano de contingencia:</w:t>
+      </w:r>
+      <w:r>
+        <w:rPr>
+          <w:rFonts w:ascii="Times New Roman" w:hAnsi="Times New Roman" w:cs="Times New Roman"/>
+          <w:sz w:val="24"/>
+        </w:rPr>
+        <w:t xml:space="preserve"> Alteração direta no </w:t>
+      </w:r>
+      <w:r>
+        <w:rPr>
+          <w:rFonts w:ascii="Times New Roman" w:hAnsi="Times New Roman" w:cs="Times New Roman"/>
+          <w:sz w:val="24"/>
+        </w:rPr>
+        <w:t>código</w:t>
+      </w:r>
+      <w:r>
+        <w:rPr>
+          <w:rFonts w:ascii="Times New Roman" w:hAnsi="Times New Roman" w:cs="Times New Roman"/>
+          <w:sz w:val="24"/>
+        </w:rPr>
+        <w:t xml:space="preserve"> fonte. </w:t>
+      </w:r>
+    </w:p>
+    <w:p>
+      <w:pPr>
+        <w:rPr>
+          <w:rFonts w:ascii="Times New Roman" w:hAnsi="Times New Roman" w:cs="Times New Roman"/>
+          <w:sz w:val="24"/>
+        </w:rPr>
+      </w:pPr>
+      <w:r>
+        <w:rPr>
+          <w:rFonts w:ascii="Times New Roman" w:hAnsi="Times New Roman" w:cs="Times New Roman"/>
+          <w:sz w:val="24"/>
+        </w:rPr>
+        <w:t>Status:</w:t>
+      </w:r>
+      <w:r>
+        <w:rPr>
+          <w:rFonts w:ascii="Times New Roman" w:hAnsi="Times New Roman" w:cs="Times New Roman"/>
+          <w:sz w:val="24"/>
+        </w:rPr>
+        <w:t xml:space="preserve"> Controlado </w:t>
+      </w:r>
+    </w:p>
+    <w:p>
+      <w:pPr>
+        <w:rPr>
+          <w:rFonts w:ascii="Times New Roman" w:hAnsi="Times New Roman" w:cs="Times New Roman"/>
+          <w:sz w:val="24"/>
+        </w:rPr>
+      </w:pPr>
+      <w:r>
+        <w:rPr>
+          <w:rFonts w:ascii="Times New Roman" w:hAnsi="Times New Roman" w:cs="Times New Roman"/>
+          <w:sz w:val="24"/>
+        </w:rPr>
+        <w:t>Autor:</w:t>
+      </w:r>
+      <w:r>
+        <w:rPr>
+          <w:rFonts w:ascii="Times New Roman" w:hAnsi="Times New Roman" w:cs="Times New Roman"/>
+          <w:sz w:val="24"/>
+        </w:rPr>
+        <w:t xml:space="preserve"> Juliana Moniz</w:t>
+      </w:r>
+    </w:p>
+    <w:p>
+      <w:pPr>
+        <w:rPr>
+          <w:rFonts w:ascii="Times New Roman" w:hAnsi="Times New Roman" w:cs="Times New Roman"/>
+          <w:sz w:val="24"/>
+        </w:rPr>
+      </w:pPr>
+    </w:p>
+    <w:p>
+      <w:pPr>
+        <w:rPr>
+          <w:rFonts w:ascii="Times New Roman" w:hAnsi="Times New Roman" w:cs="Times New Roman"/>
+          <w:b/>
+          <w:sz w:val="24"/>
+        </w:rPr>
+      </w:pPr>
+      <w:r>
+        <w:rPr>
+          <w:rFonts w:ascii="Times New Roman" w:hAnsi="Times New Roman" w:cs="Times New Roman"/>
+          <w:b/>
+          <w:sz w:val="28"/>
+        </w:rPr>
+        <w:t>Cálculo de Ponto de Função</w:t>
+      </w:r>
+    </w:p>
+    <w:p>
+      <w:pPr>
+        <w:jc w:val="both"/>
+        <w:rPr>
+          <w:rFonts w:ascii="Times New Roman" w:hAnsi="Times New Roman" w:cs="Times New Roman"/>
+          <w:sz w:val="24"/>
+        </w:rPr>
+      </w:pPr>
+      <w:proofErr w:type="gramStart"/>
+      <w:r>
+        <w:rPr>
+          <w:rFonts w:ascii="Times New Roman" w:hAnsi="Times New Roman" w:cs="Times New Roman"/>
+          <w:sz w:val="24"/>
+        </w:rPr>
+        <w:t>6</w:t>
+      </w:r>
+      <w:proofErr w:type="gramEnd"/>
+      <w:r>
+        <w:rPr>
+          <w:rFonts w:ascii="Times New Roman" w:hAnsi="Times New Roman" w:cs="Times New Roman"/>
+          <w:sz w:val="24"/>
+        </w:rPr>
+        <w:t xml:space="preserve"> saídas x 5 = 30                      </w:t>
+      </w:r>
+    </w:p>
+    <w:p>
+      <w:pPr>
+        <w:jc w:val="both"/>
+        <w:rPr>
+          <w:rFonts w:ascii="Times New Roman" w:hAnsi="Times New Roman" w:cs="Times New Roman"/>
+          <w:sz w:val="24"/>
+        </w:rPr>
+      </w:pPr>
+      <w:proofErr w:type="gramStart"/>
+      <w:r>
+        <w:rPr>
+          <w:rFonts w:ascii="Times New Roman" w:hAnsi="Times New Roman" w:cs="Times New Roman"/>
+          <w:sz w:val="24"/>
+        </w:rPr>
+        <w:t>1</w:t>
+      </w:r>
+      <w:proofErr w:type="gramEnd"/>
+      <w:r>
+        <w:rPr>
+          <w:rFonts w:ascii="Times New Roman" w:hAnsi="Times New Roman" w:cs="Times New Roman"/>
+          <w:sz w:val="24"/>
+        </w:rPr>
+        <w:t xml:space="preserve"> entrada x 4 = 4</w:t>
+      </w:r>
+    </w:p>
+    <w:p>
+      <w:pPr>
+        <w:jc w:val="both"/>
+        <w:rPr>
+          <w:rFonts w:ascii="Times New Roman" w:hAnsi="Times New Roman" w:cs="Times New Roman"/>
+          <w:sz w:val="24"/>
+        </w:rPr>
+      </w:pPr>
+      <w:r>
+        <w:rPr>
+          <w:rFonts w:ascii="Times New Roman" w:hAnsi="Times New Roman" w:cs="Times New Roman"/>
+          <w:sz w:val="24"/>
+        </w:rPr>
+        <w:t xml:space="preserve">Total = 34 </w:t>
+      </w:r>
+    </w:p>
+    <w:p>
+      <w:pPr>
+        <w:jc w:val="both"/>
+        <w:rPr>
+          <w:rFonts w:ascii="Times New Roman" w:hAnsi="Times New Roman" w:cs="Times New Roman"/>
+          <w:color w:val="0070C0"/>
+          <w:sz w:val="24"/>
+        </w:rPr>
+      </w:pPr>
+      <w:r>
+        <w:rPr>
+          <w:rFonts w:ascii="Times New Roman" w:hAnsi="Times New Roman" w:cs="Times New Roman"/>
+          <w:sz w:val="24"/>
+        </w:rPr>
+        <w:t xml:space="preserve">Fator de ajuste = </w:t>
+      </w:r>
+      <w:r>
+        <w:rPr>
+          <w:rFonts w:ascii="Times New Roman" w:hAnsi="Times New Roman" w:cs="Times New Roman"/>
+          <w:color w:val="FF0000"/>
+          <w:sz w:val="24"/>
+        </w:rPr>
+        <w:t xml:space="preserve">15 // </w:t>
+      </w:r>
+      <w:r>
+        <w:rPr>
+          <w:rFonts w:ascii="Times New Roman" w:hAnsi="Times New Roman" w:cs="Times New Roman"/>
+          <w:color w:val="0070C0"/>
+          <w:sz w:val="24"/>
+        </w:rPr>
+        <w:t>21</w:t>
+      </w:r>
+    </w:p>
+    <w:p>
+      <w:pPr>
+        <w:jc w:val="both"/>
+        <w:rPr>
+          <w:rFonts w:ascii="Times New Roman" w:hAnsi="Times New Roman" w:cs="Times New Roman"/>
+          <w:sz w:val="24"/>
+        </w:rPr>
+      </w:pPr>
+      <w:r>
+        <w:rPr>
+          <w:rFonts w:ascii="Times New Roman" w:hAnsi="Times New Roman" w:cs="Times New Roman"/>
+          <w:sz w:val="24"/>
+        </w:rPr>
+        <w:t xml:space="preserve">FP = 34 * [0,65 + 0,01 * (15)] = </w:t>
+      </w:r>
+      <w:r>
+        <w:rPr>
+          <w:rFonts w:ascii="Times New Roman" w:hAnsi="Times New Roman" w:cs="Times New Roman"/>
+          <w:color w:val="FF0000"/>
+          <w:sz w:val="24"/>
+        </w:rPr>
+        <w:t>27,2</w:t>
+      </w:r>
+    </w:p>
+    <w:p>
+      <w:pPr>
+        <w:jc w:val="both"/>
+        <w:rPr>
+          <w:rFonts w:ascii="Times New Roman" w:hAnsi="Times New Roman" w:cs="Times New Roman"/>
+          <w:sz w:val="24"/>
+        </w:rPr>
+      </w:pPr>
+      <w:r>
+        <w:rPr>
+          <w:rFonts w:ascii="Times New Roman" w:hAnsi="Times New Roman" w:cs="Times New Roman"/>
+          <w:sz w:val="24"/>
+        </w:rPr>
+        <w:t xml:space="preserve">FP = 34 * [0,65 + 0,01 * (21)] = </w:t>
+      </w:r>
+      <w:r>
+        <w:rPr>
+          <w:rFonts w:ascii="Times New Roman" w:hAnsi="Times New Roman" w:cs="Times New Roman"/>
+          <w:color w:val="0070C0"/>
+          <w:sz w:val="24"/>
+        </w:rPr>
+        <w:t>29,24</w:t>
+      </w:r>
+    </w:p>
+    <w:p>
+      <w:pPr>
+        <w:jc w:val="both"/>
+        <w:rPr>
+          <w:rFonts w:ascii="Times New Roman" w:hAnsi="Times New Roman" w:cs="Times New Roman"/>
+          <w:sz w:val="24"/>
+        </w:rPr>
+      </w:pPr>
+    </w:p>
+    <w:p>
+      <w:pPr>
+        <w:jc w:val="both"/>
+        <w:rPr>
+          <w:rFonts w:ascii="Times New Roman" w:hAnsi="Times New Roman" w:cs="Times New Roman"/>
+          <w:sz w:val="24"/>
+        </w:rPr>
+      </w:pPr>
+      <w:r>
+        <w:rPr>
+          <w:rFonts w:ascii="Times New Roman" w:hAnsi="Times New Roman" w:cs="Times New Roman"/>
+          <w:color w:val="FF0000"/>
+          <w:sz w:val="24"/>
+        </w:rPr>
+        <w:t>13</w:t>
+      </w:r>
+      <w:r>
+        <w:rPr>
+          <w:rFonts w:ascii="Times New Roman" w:hAnsi="Times New Roman" w:cs="Times New Roman"/>
+          <w:sz w:val="24"/>
+        </w:rPr>
+        <w:t xml:space="preserve"> // </w:t>
+      </w:r>
+      <w:r>
+        <w:rPr>
+          <w:rFonts w:ascii="Times New Roman" w:hAnsi="Times New Roman" w:cs="Times New Roman"/>
+          <w:color w:val="0070C0"/>
+          <w:sz w:val="24"/>
+        </w:rPr>
+        <w:t>14</w:t>
+      </w:r>
+      <w:r>
+        <w:rPr>
+          <w:rFonts w:ascii="Times New Roman" w:hAnsi="Times New Roman" w:cs="Times New Roman"/>
+          <w:sz w:val="24"/>
+        </w:rPr>
+        <w:t xml:space="preserve"> por mês (esforço) == 2,07 </w:t>
+      </w:r>
+    </w:p>
+    <w:p>
+      <w:pPr>
+        <w:jc w:val="both"/>
+        <w:rPr>
+          <w:rFonts w:ascii="Times New Roman" w:hAnsi="Times New Roman" w:cs="Times New Roman"/>
+          <w:sz w:val="24"/>
+        </w:rPr>
+      </w:pPr>
+      <w:r>
+        <w:rPr>
+          <w:rFonts w:ascii="Times New Roman" w:hAnsi="Times New Roman" w:cs="Times New Roman"/>
+          <w:sz w:val="24"/>
+        </w:rPr>
+        <w:t>Salario = 4.683,65 (custo)</w:t>
+      </w:r>
+    </w:p>
+    <w:p>
+      <w:pPr>
+        <w:jc w:val="both"/>
+        <w:rPr>
+          <w:rFonts w:ascii="Times New Roman" w:hAnsi="Times New Roman" w:cs="Times New Roman"/>
+          <w:sz w:val="24"/>
+        </w:rPr>
+      </w:pPr>
+      <w:r>
+        <w:rPr>
+          <w:rFonts w:ascii="Times New Roman" w:hAnsi="Times New Roman" w:cs="Times New Roman"/>
+          <w:sz w:val="24"/>
+        </w:rPr>
+        <w:t>Meses = 2 (prazo)</w:t>
+      </w:r>
+    </w:p>
+    <w:p>
+      <w:pPr>
+        <w:jc w:val="both"/>
+        <w:rPr>
+          <w:rFonts w:ascii="Times New Roman" w:hAnsi="Times New Roman" w:cs="Times New Roman"/>
+          <w:sz w:val="24"/>
+        </w:rPr>
+      </w:pPr>
+    </w:p>
+    <w:p>
+      <w:pPr>
+        <w:jc w:val="both"/>
+        <w:rPr>
+          <w:rFonts w:ascii="Times New Roman" w:hAnsi="Times New Roman" w:cs="Times New Roman"/>
+          <w:b/>
+          <w:sz w:val="28"/>
+        </w:rPr>
+      </w:pPr>
+      <w:r>
+        <w:rPr>
+          <w:rFonts w:ascii="Times New Roman" w:hAnsi="Times New Roman" w:cs="Times New Roman"/>
+          <w:b/>
+          <w:sz w:val="28"/>
+        </w:rPr>
+        <w:t>Estimativa</w:t>
+      </w:r>
+    </w:p>
+    <w:p>
+      <w:pPr>
+        <w:jc w:val="both"/>
+        <w:rPr>
+          <w:rFonts w:ascii="Times New Roman" w:hAnsi="Times New Roman" w:cs="Times New Roman"/>
+          <w:sz w:val="24"/>
+        </w:rPr>
+      </w:pPr>
+      <w:r>
+        <w:rPr>
+          <w:rFonts w:ascii="Times New Roman" w:hAnsi="Times New Roman" w:cs="Times New Roman"/>
+          <w:sz w:val="24"/>
+        </w:rPr>
+        <w:t xml:space="preserve">Esforço 13// 14 </w:t>
+      </w:r>
+      <w:proofErr w:type="spellStart"/>
+      <w:proofErr w:type="gramStart"/>
+      <w:r>
+        <w:rPr>
+          <w:rFonts w:ascii="Times New Roman" w:hAnsi="Times New Roman" w:cs="Times New Roman"/>
+          <w:sz w:val="24"/>
+        </w:rPr>
+        <w:t>pf</w:t>
+      </w:r>
+      <w:proofErr w:type="spellEnd"/>
+      <w:proofErr w:type="gramEnd"/>
+      <w:r>
+        <w:rPr>
+          <w:rFonts w:ascii="Times New Roman" w:hAnsi="Times New Roman" w:cs="Times New Roman"/>
+          <w:sz w:val="24"/>
+        </w:rPr>
+        <w:t>/mês</w:t>
+      </w:r>
+    </w:p>
+    <w:p>
+      <w:pPr>
+        <w:jc w:val="both"/>
+        <w:rPr>
+          <w:rFonts w:ascii="Times New Roman" w:hAnsi="Times New Roman" w:cs="Times New Roman"/>
+          <w:sz w:val="24"/>
+        </w:rPr>
+      </w:pPr>
+      <w:r>
+        <w:rPr>
+          <w:rFonts w:ascii="Times New Roman" w:hAnsi="Times New Roman" w:cs="Times New Roman"/>
+          <w:sz w:val="24"/>
+        </w:rPr>
+        <w:t>Prazo 2,07</w:t>
+      </w:r>
+    </w:p>
+    <w:p>
+      <w:pPr>
+        <w:jc w:val="both"/>
+        <w:rPr>
+          <w:rFonts w:ascii="Times New Roman" w:hAnsi="Times New Roman" w:cs="Times New Roman"/>
+          <w:sz w:val="24"/>
+        </w:rPr>
+      </w:pPr>
+      <w:r>
+        <w:rPr>
+          <w:rFonts w:ascii="Times New Roman" w:hAnsi="Times New Roman" w:cs="Times New Roman"/>
+          <w:sz w:val="24"/>
+        </w:rPr>
+        <w:t>Custo</w:t>
+      </w:r>
+      <w:proofErr w:type="gramStart"/>
+      <w:r>
+        <w:rPr>
+          <w:rFonts w:ascii="Times New Roman" w:hAnsi="Times New Roman" w:cs="Times New Roman"/>
+          <w:sz w:val="24"/>
+        </w:rPr>
+        <w:t xml:space="preserve">  </w:t>
+      </w:r>
+      <w:proofErr w:type="gramEnd"/>
+      <w:r>
+        <w:rPr>
+          <w:rFonts w:ascii="Times New Roman" w:hAnsi="Times New Roman" w:cs="Times New Roman"/>
+          <w:sz w:val="24"/>
+        </w:rPr>
+        <w:t>9,700</w:t>
+      </w:r>
+    </w:p>
+    <w:p>
+      <w:pPr>
+        <w:rPr>
+          <w:rFonts w:ascii="Times New Roman" w:hAnsi="Times New Roman" w:cs="Times New Roman"/>
+          <w:sz w:val="24"/>
+        </w:rPr>
+      </w:pPr>
       <w:bookmarkStart w:id="0" w:name="_GoBack"/>
       <w:bookmarkEnd w:id="0"/>
     </w:p>
@@ -178,6 +2606,10 @@
   <w:style w:type="paragraph" w:default="1" w:styleId="Normal">
     <w:name w:val="Normal"/>
     <w:qFormat/>
+    <w:rsid w:val="005B374B"/>
+    <w:pPr>
+      <w:spacing w:after="160" w:line="259" w:lineRule="auto"/>
+    </w:pPr>
   </w:style>
   <w:style w:type="character" w:default="1" w:styleId="Fontepargpadro">
     <w:name w:val="Default Paragraph Font"/>
@@ -205,6 +2637,25 @@
     <w:uiPriority w:val="99"/>
     <w:semiHidden/>
     <w:unhideWhenUsed/>
+  </w:style>
+  <w:style w:type="table" w:styleId="Tabelacomgrade">
+    <w:name w:val="Table Grid"/>
+    <w:basedOn w:val="Tabelanormal"/>
+    <w:uiPriority w:val="59"/>
+    <w:rsid w:val="005B374B"/>
+    <w:pPr>
+      <w:spacing w:after="0" w:line="240" w:lineRule="auto"/>
+    </w:pPr>
+    <w:tblPr>
+      <w:tblBorders>
+        <w:top w:val="single" w:sz="4" w:space="0" w:color="auto"/>
+        <w:left w:val="single" w:sz="4" w:space="0" w:color="auto"/>
+        <w:bottom w:val="single" w:sz="4" w:space="0" w:color="auto"/>
+        <w:right w:val="single" w:sz="4" w:space="0" w:color="auto"/>
+        <w:insideH w:val="single" w:sz="4" w:space="0" w:color="auto"/>
+        <w:insideV w:val="single" w:sz="4" w:space="0" w:color="auto"/>
+      </w:tblBorders>
+    </w:tblPr>
   </w:style>
 </w:styles>
 </file>
@@ -368,6 +2819,10 @@
   <w:style w:type="paragraph" w:default="1" w:styleId="Normal">
     <w:name w:val="Normal"/>
     <w:qFormat/>
+    <w:rsid w:val="005B374B"/>
+    <w:pPr>
+      <w:spacing w:after="160" w:line="259" w:lineRule="auto"/>
+    </w:pPr>
   </w:style>
   <w:style w:type="character" w:default="1" w:styleId="Fontepargpadro">
     <w:name w:val="Default Paragraph Font"/>
@@ -395,6 +2850,25 @@
     <w:uiPriority w:val="99"/>
     <w:semiHidden/>
     <w:unhideWhenUsed/>
+  </w:style>
+  <w:style w:type="table" w:styleId="Tabelacomgrade">
+    <w:name w:val="Table Grid"/>
+    <w:basedOn w:val="Tabelanormal"/>
+    <w:uiPriority w:val="59"/>
+    <w:rsid w:val="005B374B"/>
+    <w:pPr>
+      <w:spacing w:after="0" w:line="240" w:lineRule="auto"/>
+    </w:pPr>
+    <w:tblPr>
+      <w:tblBorders>
+        <w:top w:val="single" w:sz="4" w:space="0" w:color="auto"/>
+        <w:left w:val="single" w:sz="4" w:space="0" w:color="auto"/>
+        <w:bottom w:val="single" w:sz="4" w:space="0" w:color="auto"/>
+        <w:right w:val="single" w:sz="4" w:space="0" w:color="auto"/>
+        <w:insideH w:val="single" w:sz="4" w:space="0" w:color="auto"/>
+        <w:insideV w:val="single" w:sz="4" w:space="0" w:color="auto"/>
+      </w:tblBorders>
+    </w:tblPr>
   </w:style>
 </w:styles>
 </file>

</xml_diff>

<commit_message>
Documento de Planejamento e Acompanhamento IMC - Versão 0.3
Adição do Ponto de Função
</commit_message>
<xml_diff>
--- a/Documento de Planejamento e Acompanhamento - IMC.docx
+++ b/Documento de Planejamento e Acompanhamento - IMC.docx
@@ -48,7 +48,7 @@
                     </pic:cNvPicPr>
                   </pic:nvPicPr>
                   <pic:blipFill>
-                    <a:blip r:embed="rId5">
+                    <a:blip r:embed="rId7">
                       <a:extLst>
                         <a:ext uri="{28A0092B-C50C-407E-A947-70E740481C1C}">
                           <a14:useLocalDpi xmlns:a14="http://schemas.microsoft.com/office/drawing/2010/main" val="0"/>
@@ -121,7 +121,7 @@
                     </pic:cNvPicPr>
                   </pic:nvPicPr>
                   <pic:blipFill>
-                    <a:blip r:embed="rId6" cstate="print">
+                    <a:blip r:embed="rId8" cstate="print">
                       <a:extLst>
                         <a:ext uri="{28A0092B-C50C-407E-A947-70E740481C1C}">
                           <a14:useLocalDpi xmlns:a14="http://schemas.microsoft.com/office/drawing/2010/main" val="0"/>
@@ -309,16 +309,7 @@
           <w:sz w:val="28"/>
           <w:szCs w:val="28"/>
         </w:rPr>
-        <w:t xml:space="preserve">Documento de </w:t>
-      </w:r>
-      <w:r>
-        <w:rPr>
-          <w:rFonts w:ascii="Times New Roman" w:hAnsi="Times New Roman" w:cs="Times New Roman"/>
-          <w:b/>
-          <w:sz w:val="28"/>
-          <w:szCs w:val="28"/>
-        </w:rPr>
-        <w:t>Planejamento e Acompanhamento</w:t>
+        <w:t>Documento de Planejamento e Acompanhamento</w:t>
       </w:r>
     </w:p>
     <w:p>
@@ -844,15 +835,7 @@
                 <w:sz w:val="24"/>
                 <w:szCs w:val="24"/>
               </w:rPr>
-              <w:t>04/05</w:t>
-            </w:r>
-            <w:r>
-              <w:rPr>
-                <w:rFonts w:ascii="Times New Roman" w:hAnsi="Times New Roman" w:cs="Times New Roman"/>
-                <w:sz w:val="24"/>
-                <w:szCs w:val="24"/>
-              </w:rPr>
-              <w:t>/2016</w:t>
+              <w:t>04/05/2016</w:t>
             </w:r>
           </w:p>
         </w:tc>
@@ -896,15 +879,7 @@
                 <w:sz w:val="24"/>
                 <w:szCs w:val="24"/>
               </w:rPr>
-              <w:t xml:space="preserve">Criação do Documento de </w:t>
-            </w:r>
-            <w:r>
-              <w:rPr>
-                <w:rFonts w:ascii="Times New Roman" w:hAnsi="Times New Roman" w:cs="Times New Roman"/>
-                <w:sz w:val="24"/>
-                <w:szCs w:val="24"/>
-              </w:rPr>
-              <w:t>Planejamento e Acompanhamento</w:t>
+              <w:t>Criação do Documento de Planejamento e Acompanhamento</w:t>
             </w:r>
           </w:p>
         </w:tc>
@@ -950,15 +925,7 @@
                 <w:sz w:val="24"/>
                 <w:szCs w:val="24"/>
               </w:rPr>
-              <w:t>19/05</w:t>
-            </w:r>
-            <w:r>
-              <w:rPr>
-                <w:rFonts w:ascii="Times New Roman" w:hAnsi="Times New Roman" w:cs="Times New Roman"/>
-                <w:sz w:val="24"/>
-                <w:szCs w:val="24"/>
-              </w:rPr>
-              <w:t>/2016</w:t>
+              <w:t>19/05/2016</w:t>
             </w:r>
           </w:p>
         </w:tc>
@@ -1042,6 +1009,14 @@
                 <w:szCs w:val="24"/>
               </w:rPr>
             </w:pPr>
+            <w:r>
+              <w:rPr>
+                <w:rFonts w:ascii="Times New Roman" w:hAnsi="Times New Roman" w:cs="Times New Roman"/>
+                <w:sz w:val="24"/>
+                <w:szCs w:val="24"/>
+              </w:rPr>
+              <w:t>22/05/2016</w:t>
+            </w:r>
           </w:p>
         </w:tc>
         <w:tc>
@@ -1167,7 +1142,7 @@
                 <w:sz w:val="24"/>
                 <w:szCs w:val="24"/>
               </w:rPr>
-              <w:t>Alteração da Lista de Riscos</w:t>
+              <w:t>Adição do DFD</w:t>
             </w:r>
           </w:p>
         </w:tc>
@@ -1231,6 +1206,2742 @@
           <w:b/>
           <w:sz w:val="28"/>
         </w:rPr>
+        <w:t>Cálculo de Ponto de Função</w:t>
+      </w:r>
+    </w:p>
+    <w:p>
+      <w:pPr>
+        <w:rPr>
+          <w:rFonts w:ascii="Times New Roman" w:hAnsi="Times New Roman" w:cs="Times New Roman"/>
+          <w:b/>
+          <w:sz w:val="24"/>
+        </w:rPr>
+      </w:pPr>
+      <w:r>
+        <w:rPr>
+          <w:rFonts w:ascii="Times New Roman" w:hAnsi="Times New Roman" w:cs="Times New Roman"/>
+          <w:b/>
+          <w:sz w:val="24"/>
+        </w:rPr>
+        <w:t>Diagrama de Fluxo de Dados:</w:t>
+      </w:r>
+    </w:p>
+    <w:p>
+      <w:pPr>
+        <w:jc w:val="center"/>
+        <w:rPr>
+          <w:rFonts w:ascii="Times New Roman" w:hAnsi="Times New Roman" w:cs="Times New Roman"/>
+          <w:b/>
+          <w:sz w:val="28"/>
+        </w:rPr>
+      </w:pPr>
+      <w:r>
+        <w:rPr>
+          <w:noProof/>
+          <w:lang w:eastAsia="pt-BR"/>
+        </w:rPr>
+        <w:drawing>
+          <wp:inline distT="0" distB="0" distL="0" distR="0" wp14:anchorId="29D637B8" wp14:editId="1B33A4CB">
+            <wp:extent cx="5467350" cy="2990314"/>
+            <wp:effectExtent l="0" t="0" r="0" b="635"/>
+            <wp:docPr id="1" name="Imagem 1"/>
+            <wp:cNvGraphicFramePr>
+              <a:graphicFrameLocks xmlns:a="http://schemas.openxmlformats.org/drawingml/2006/main" noChangeAspect="1"/>
+            </wp:cNvGraphicFramePr>
+            <a:graphic xmlns:a="http://schemas.openxmlformats.org/drawingml/2006/main">
+              <a:graphicData uri="http://schemas.openxmlformats.org/drawingml/2006/picture">
+                <pic:pic xmlns:pic="http://schemas.openxmlformats.org/drawingml/2006/picture">
+                  <pic:nvPicPr>
+                    <pic:cNvPr id="0" name=""/>
+                    <pic:cNvPicPr/>
+                  </pic:nvPicPr>
+                  <pic:blipFill>
+                    <a:blip r:embed="rId9"/>
+                    <a:stretch>
+                      <a:fillRect/>
+                    </a:stretch>
+                  </pic:blipFill>
+                  <pic:spPr>
+                    <a:xfrm>
+                      <a:off x="0" y="0"/>
+                      <a:ext cx="5476366" cy="2995245"/>
+                    </a:xfrm>
+                    <a:prstGeom prst="rect">
+                      <a:avLst/>
+                    </a:prstGeom>
+                  </pic:spPr>
+                </pic:pic>
+              </a:graphicData>
+            </a:graphic>
+          </wp:inline>
+        </w:drawing>
+      </w:r>
+    </w:p>
+    <w:p>
+      <w:pPr>
+        <w:rPr>
+          <w:rFonts w:ascii="Times New Roman" w:hAnsi="Times New Roman" w:cs="Times New Roman"/>
+          <w:b/>
+          <w:sz w:val="24"/>
+        </w:rPr>
+      </w:pPr>
+    </w:p>
+    <w:p>
+      <w:pPr>
+        <w:rPr>
+          <w:rFonts w:ascii="Times New Roman" w:hAnsi="Times New Roman" w:cs="Times New Roman"/>
+          <w:b/>
+          <w:sz w:val="24"/>
+        </w:rPr>
+      </w:pPr>
+      <w:r>
+        <w:rPr>
+          <w:rFonts w:ascii="Times New Roman" w:hAnsi="Times New Roman" w:cs="Times New Roman"/>
+          <w:b/>
+          <w:sz w:val="24"/>
+        </w:rPr>
+        <w:t>Tabela:</w:t>
+      </w:r>
+    </w:p>
+    <w:tbl>
+      <w:tblPr>
+        <w:tblStyle w:val="Tabelacomgrade"/>
+        <w:tblW w:w="0" w:type="auto"/>
+        <w:tblLook w:val="04A0" w:firstRow="1" w:lastRow="0" w:firstColumn="1" w:lastColumn="0" w:noHBand="0" w:noVBand="1"/>
+      </w:tblPr>
+      <w:tblGrid>
+        <w:gridCol w:w="1440"/>
+        <w:gridCol w:w="1440"/>
+        <w:gridCol w:w="1441"/>
+        <w:gridCol w:w="1441"/>
+        <w:gridCol w:w="1441"/>
+        <w:gridCol w:w="1441"/>
+      </w:tblGrid>
+      <w:tr>
+        <w:trPr>
+          <w:trHeight w:val="416"/>
+        </w:trPr>
+        <w:tc>
+          <w:tcPr>
+            <w:tcW w:w="1440" w:type="dxa"/>
+            <w:tcBorders>
+              <w:top w:val="nil"/>
+              <w:left w:val="nil"/>
+              <w:bottom w:val="single" w:sz="4" w:space="0" w:color="auto"/>
+              <w:right w:val="nil"/>
+            </w:tcBorders>
+          </w:tcPr>
+          <w:p>
+            <w:pPr>
+              <w:spacing w:after="0"/>
+              <w:rPr>
+                <w:rFonts w:ascii="Times New Roman" w:hAnsi="Times New Roman" w:cs="Times New Roman"/>
+                <w:b/>
+              </w:rPr>
+            </w:pPr>
+          </w:p>
+        </w:tc>
+        <w:tc>
+          <w:tcPr>
+            <w:tcW w:w="1440" w:type="dxa"/>
+            <w:tcBorders>
+              <w:top w:val="nil"/>
+              <w:left w:val="nil"/>
+            </w:tcBorders>
+          </w:tcPr>
+          <w:p>
+            <w:pPr>
+              <w:spacing w:after="0"/>
+              <w:jc w:val="center"/>
+              <w:rPr>
+                <w:rFonts w:ascii="Times New Roman" w:hAnsi="Times New Roman" w:cs="Times New Roman"/>
+              </w:rPr>
+            </w:pPr>
+          </w:p>
+        </w:tc>
+        <w:tc>
+          <w:tcPr>
+            <w:tcW w:w="4323" w:type="dxa"/>
+            <w:gridSpan w:val="3"/>
+            <w:vAlign w:val="center"/>
+          </w:tcPr>
+          <w:p>
+            <w:pPr>
+              <w:spacing w:after="0"/>
+              <w:jc w:val="center"/>
+              <w:rPr>
+                <w:rFonts w:ascii="Times New Roman" w:hAnsi="Times New Roman" w:cs="Times New Roman"/>
+                <w:b/>
+              </w:rPr>
+            </w:pPr>
+            <w:r>
+              <w:rPr>
+                <w:rFonts w:ascii="Times New Roman" w:hAnsi="Times New Roman" w:cs="Times New Roman"/>
+                <w:b/>
+                <w:sz w:val="24"/>
+              </w:rPr>
+              <w:t>Fator de Peso</w:t>
+            </w:r>
+          </w:p>
+        </w:tc>
+        <w:tc>
+          <w:tcPr>
+            <w:tcW w:w="1441" w:type="dxa"/>
+            <w:tcBorders>
+              <w:top w:val="nil"/>
+              <w:right w:val="nil"/>
+            </w:tcBorders>
+          </w:tcPr>
+          <w:p>
+            <w:pPr>
+              <w:spacing w:after="0"/>
+              <w:jc w:val="center"/>
+              <w:rPr>
+                <w:rFonts w:ascii="Times New Roman" w:hAnsi="Times New Roman" w:cs="Times New Roman"/>
+              </w:rPr>
+            </w:pPr>
+          </w:p>
+        </w:tc>
+      </w:tr>
+      <w:tr>
+        <w:trPr>
+          <w:trHeight w:val="680"/>
+        </w:trPr>
+        <w:tc>
+          <w:tcPr>
+            <w:tcW w:w="1440" w:type="dxa"/>
+            <w:tcBorders>
+              <w:top w:val="single" w:sz="4" w:space="0" w:color="auto"/>
+            </w:tcBorders>
+            <w:vAlign w:val="center"/>
+          </w:tcPr>
+          <w:p>
+            <w:pPr>
+              <w:spacing w:after="0"/>
+              <w:jc w:val="center"/>
+              <w:rPr>
+                <w:rFonts w:ascii="Times New Roman" w:hAnsi="Times New Roman" w:cs="Times New Roman"/>
+                <w:b/>
+                <w:sz w:val="24"/>
+              </w:rPr>
+            </w:pPr>
+            <w:r>
+              <w:rPr>
+                <w:rFonts w:ascii="Times New Roman" w:hAnsi="Times New Roman" w:cs="Times New Roman"/>
+                <w:b/>
+                <w:sz w:val="24"/>
+              </w:rPr>
+              <w:t>Domínio de Informação</w:t>
+            </w:r>
+          </w:p>
+        </w:tc>
+        <w:tc>
+          <w:tcPr>
+            <w:tcW w:w="1440" w:type="dxa"/>
+            <w:vAlign w:val="center"/>
+          </w:tcPr>
+          <w:p>
+            <w:pPr>
+              <w:spacing w:after="0"/>
+              <w:jc w:val="center"/>
+              <w:rPr>
+                <w:rFonts w:ascii="Times New Roman" w:hAnsi="Times New Roman" w:cs="Times New Roman"/>
+                <w:b/>
+                <w:sz w:val="24"/>
+              </w:rPr>
+            </w:pPr>
+            <w:r>
+              <w:rPr>
+                <w:rFonts w:ascii="Times New Roman" w:hAnsi="Times New Roman" w:cs="Times New Roman"/>
+                <w:b/>
+                <w:sz w:val="24"/>
+              </w:rPr>
+              <w:t>Contagem</w:t>
+            </w:r>
+          </w:p>
+        </w:tc>
+        <w:tc>
+          <w:tcPr>
+            <w:tcW w:w="1441" w:type="dxa"/>
+            <w:vAlign w:val="center"/>
+          </w:tcPr>
+          <w:p>
+            <w:pPr>
+              <w:spacing w:after="0"/>
+              <w:jc w:val="center"/>
+              <w:rPr>
+                <w:rFonts w:ascii="Times New Roman" w:hAnsi="Times New Roman" w:cs="Times New Roman"/>
+                <w:sz w:val="24"/>
+              </w:rPr>
+            </w:pPr>
+            <w:r>
+              <w:rPr>
+                <w:rFonts w:ascii="Times New Roman" w:hAnsi="Times New Roman" w:cs="Times New Roman"/>
+                <w:sz w:val="24"/>
+              </w:rPr>
+              <w:t>Simples</w:t>
+            </w:r>
+          </w:p>
+        </w:tc>
+        <w:tc>
+          <w:tcPr>
+            <w:tcW w:w="1441" w:type="dxa"/>
+            <w:vAlign w:val="center"/>
+          </w:tcPr>
+          <w:p>
+            <w:pPr>
+              <w:spacing w:after="0"/>
+              <w:jc w:val="center"/>
+              <w:rPr>
+                <w:rFonts w:ascii="Times New Roman" w:hAnsi="Times New Roman" w:cs="Times New Roman"/>
+                <w:sz w:val="24"/>
+              </w:rPr>
+            </w:pPr>
+            <w:r>
+              <w:rPr>
+                <w:rFonts w:ascii="Times New Roman" w:hAnsi="Times New Roman" w:cs="Times New Roman"/>
+                <w:sz w:val="24"/>
+              </w:rPr>
+              <w:t>Médio</w:t>
+            </w:r>
+          </w:p>
+        </w:tc>
+        <w:tc>
+          <w:tcPr>
+            <w:tcW w:w="1441" w:type="dxa"/>
+            <w:vAlign w:val="center"/>
+          </w:tcPr>
+          <w:p>
+            <w:pPr>
+              <w:spacing w:after="0"/>
+              <w:jc w:val="center"/>
+              <w:rPr>
+                <w:rFonts w:ascii="Times New Roman" w:hAnsi="Times New Roman" w:cs="Times New Roman"/>
+                <w:sz w:val="24"/>
+              </w:rPr>
+            </w:pPr>
+            <w:r>
+              <w:rPr>
+                <w:rFonts w:ascii="Times New Roman" w:hAnsi="Times New Roman" w:cs="Times New Roman"/>
+                <w:sz w:val="24"/>
+              </w:rPr>
+              <w:t>Complexo</w:t>
+            </w:r>
+          </w:p>
+        </w:tc>
+        <w:tc>
+          <w:tcPr>
+            <w:tcW w:w="1441" w:type="dxa"/>
+            <w:vAlign w:val="center"/>
+          </w:tcPr>
+          <w:p>
+            <w:pPr>
+              <w:spacing w:after="0"/>
+              <w:jc w:val="center"/>
+              <w:rPr>
+                <w:rFonts w:ascii="Times New Roman" w:hAnsi="Times New Roman" w:cs="Times New Roman"/>
+                <w:b/>
+              </w:rPr>
+            </w:pPr>
+            <w:r>
+              <w:rPr>
+                <w:rFonts w:ascii="Times New Roman" w:hAnsi="Times New Roman" w:cs="Times New Roman"/>
+                <w:b/>
+                <w:sz w:val="24"/>
+              </w:rPr>
+              <w:t>Total</w:t>
+            </w:r>
+          </w:p>
+        </w:tc>
+      </w:tr>
+      <w:tr>
+        <w:trPr>
+          <w:trHeight w:val="680"/>
+        </w:trPr>
+        <w:tc>
+          <w:tcPr>
+            <w:tcW w:w="1440" w:type="dxa"/>
+            <w:vAlign w:val="center"/>
+          </w:tcPr>
+          <w:p>
+            <w:pPr>
+              <w:spacing w:after="0"/>
+              <w:jc w:val="center"/>
+              <w:rPr>
+                <w:rFonts w:ascii="Times New Roman" w:hAnsi="Times New Roman" w:cs="Times New Roman"/>
+                <w:sz w:val="24"/>
+                <w:szCs w:val="24"/>
+              </w:rPr>
+            </w:pPr>
+            <w:r>
+              <w:rPr>
+                <w:rFonts w:ascii="Times New Roman" w:hAnsi="Times New Roman" w:cs="Times New Roman"/>
+                <w:sz w:val="24"/>
+                <w:szCs w:val="24"/>
+              </w:rPr>
+              <w:t>Entradas Externas</w:t>
+            </w:r>
+          </w:p>
+        </w:tc>
+        <w:tc>
+          <w:tcPr>
+            <w:tcW w:w="1440" w:type="dxa"/>
+            <w:vAlign w:val="center"/>
+          </w:tcPr>
+          <w:p>
+            <w:pPr>
+              <w:spacing w:after="0"/>
+              <w:jc w:val="center"/>
+              <w:rPr>
+                <w:rFonts w:ascii="Times New Roman" w:hAnsi="Times New Roman" w:cs="Times New Roman"/>
+                <w:sz w:val="32"/>
+              </w:rPr>
+            </w:pPr>
+            <w:proofErr w:type="gramStart"/>
+            <w:r>
+              <w:rPr>
+                <w:rFonts w:ascii="Times New Roman" w:hAnsi="Times New Roman" w:cs="Times New Roman"/>
+                <w:sz w:val="32"/>
+              </w:rPr>
+              <w:t>1</w:t>
+            </w:r>
+            <w:proofErr w:type="gramEnd"/>
+          </w:p>
+        </w:tc>
+        <w:tc>
+          <w:tcPr>
+            <w:tcW w:w="1441" w:type="dxa"/>
+            <w:vAlign w:val="center"/>
+          </w:tcPr>
+          <w:p>
+            <w:pPr>
+              <w:spacing w:after="0"/>
+              <w:jc w:val="center"/>
+              <w:rPr>
+                <w:rFonts w:ascii="Times New Roman" w:hAnsi="Times New Roman" w:cs="Times New Roman"/>
+                <w:sz w:val="32"/>
+              </w:rPr>
+            </w:pPr>
+            <w:proofErr w:type="gramStart"/>
+            <w:r>
+              <w:rPr>
+                <w:rFonts w:ascii="Times New Roman" w:hAnsi="Times New Roman" w:cs="Times New Roman"/>
+                <w:sz w:val="32"/>
+              </w:rPr>
+              <w:t>3</w:t>
+            </w:r>
+            <w:proofErr w:type="gramEnd"/>
+          </w:p>
+        </w:tc>
+        <w:tc>
+          <w:tcPr>
+            <w:tcW w:w="1441" w:type="dxa"/>
+            <w:vAlign w:val="center"/>
+          </w:tcPr>
+          <w:p>
+            <w:pPr>
+              <w:spacing w:after="0"/>
+              <w:jc w:val="center"/>
+              <w:rPr>
+                <w:rFonts w:ascii="Times New Roman" w:hAnsi="Times New Roman" w:cs="Times New Roman"/>
+                <w:sz w:val="32"/>
+              </w:rPr>
+            </w:pPr>
+            <w:r>
+              <w:rPr>
+                <w:noProof/>
+                <w:lang w:eastAsia="pt-BR"/>
+              </w:rPr>
+              <mc:AlternateContent>
+                <mc:Choice Requires="wps">
+                  <w:drawing>
+                    <wp:anchor distT="0" distB="0" distL="114300" distR="114300" simplePos="0" relativeHeight="251662336" behindDoc="0" locked="0" layoutInCell="1" allowOverlap="1" wp14:anchorId="1D7065FD" wp14:editId="7C056D8E">
+                      <wp:simplePos x="0" y="0"/>
+                      <wp:positionH relativeFrom="column">
+                        <wp:posOffset>237490</wp:posOffset>
+                      </wp:positionH>
+                      <wp:positionV relativeFrom="paragraph">
+                        <wp:posOffset>-7620</wp:posOffset>
+                      </wp:positionV>
+                      <wp:extent cx="266700" cy="266700"/>
+                      <wp:effectExtent l="0" t="0" r="19050" b="19050"/>
+                      <wp:wrapNone/>
+                      <wp:docPr id="2" name="Elipse 2"/>
+                      <wp:cNvGraphicFramePr/>
+                      <a:graphic xmlns:a="http://schemas.openxmlformats.org/drawingml/2006/main">
+                        <a:graphicData uri="http://schemas.microsoft.com/office/word/2010/wordprocessingShape">
+                          <wps:wsp>
+                            <wps:cNvSpPr/>
+                            <wps:spPr>
+                              <a:xfrm>
+                                <a:off x="0" y="0"/>
+                                <a:ext cx="266700" cy="266700"/>
+                              </a:xfrm>
+                              <a:prstGeom prst="ellipse">
+                                <a:avLst/>
+                              </a:prstGeom>
+                              <a:noFill/>
+                              <a:ln>
+                                <a:solidFill>
+                                  <a:srgbClr val="FF0000"/>
+                                </a:solidFill>
+                              </a:ln>
+                            </wps:spPr>
+                            <wps:style>
+                              <a:lnRef idx="2">
+                                <a:schemeClr val="accent1">
+                                  <a:shade val="50000"/>
+                                </a:schemeClr>
+                              </a:lnRef>
+                              <a:fillRef idx="1">
+                                <a:schemeClr val="accent1"/>
+                              </a:fillRef>
+                              <a:effectRef idx="0">
+                                <a:schemeClr val="accent1"/>
+                              </a:effectRef>
+                              <a:fontRef idx="minor">
+                                <a:schemeClr val="lt1"/>
+                              </a:fontRef>
+                            </wps:style>
+                            <wps:bodyPr rot="0" spcFirstLastPara="0" vertOverflow="overflow" horzOverflow="overflow" vert="horz" wrap="square" lIns="91440" tIns="45720" rIns="91440" bIns="45720" numCol="1" spcCol="0" rtlCol="0" fromWordArt="0" anchor="ctr" anchorCtr="0" forceAA="0" compatLnSpc="1">
+                              <a:prstTxWarp prst="textNoShape">
+                                <a:avLst/>
+                              </a:prstTxWarp>
+                              <a:noAutofit/>
+                            </wps:bodyPr>
+                          </wps:wsp>
+                        </a:graphicData>
+                      </a:graphic>
+                      <wp14:sizeRelH relativeFrom="margin">
+                        <wp14:pctWidth>0</wp14:pctWidth>
+                      </wp14:sizeRelH>
+                      <wp14:sizeRelV relativeFrom="margin">
+                        <wp14:pctHeight>0</wp14:pctHeight>
+                      </wp14:sizeRelV>
+                    </wp:anchor>
+                  </w:drawing>
+                </mc:Choice>
+                <mc:Fallback>
+                  <w:pict>
+                    <v:oval id="Elipse 2" o:spid="_x0000_s1026" style="position:absolute;margin-left:18.7pt;margin-top:-.6pt;width:21pt;height:21pt;z-index:251662336;visibility:visible;mso-wrap-style:square;mso-width-percent:0;mso-height-percent:0;mso-wrap-distance-left:9pt;mso-wrap-distance-top:0;mso-wrap-distance-right:9pt;mso-wrap-distance-bottom:0;mso-position-horizontal:absolute;mso-position-horizontal-relative:text;mso-position-vertical:absolute;mso-position-vertical-relative:text;mso-width-percent:0;mso-height-percent:0;mso-width-relative:margin;mso-height-relative:margin;v-text-anchor:middle" o:gfxdata="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" filled="f" strokecolor="red" strokeweight="2pt"/>
+                  </w:pict>
+                </mc:Fallback>
+              </mc:AlternateContent>
+            </w:r>
+            <w:proofErr w:type="gramStart"/>
+            <w:r>
+              <w:rPr>
+                <w:rFonts w:ascii="Times New Roman" w:hAnsi="Times New Roman" w:cs="Times New Roman"/>
+                <w:sz w:val="32"/>
+              </w:rPr>
+              <w:t>4</w:t>
+            </w:r>
+            <w:proofErr w:type="gramEnd"/>
+          </w:p>
+        </w:tc>
+        <w:tc>
+          <w:tcPr>
+            <w:tcW w:w="1441" w:type="dxa"/>
+            <w:vAlign w:val="center"/>
+          </w:tcPr>
+          <w:p>
+            <w:pPr>
+              <w:spacing w:after="0"/>
+              <w:jc w:val="center"/>
+              <w:rPr>
+                <w:rFonts w:ascii="Times New Roman" w:hAnsi="Times New Roman" w:cs="Times New Roman"/>
+                <w:sz w:val="32"/>
+              </w:rPr>
+            </w:pPr>
+            <w:proofErr w:type="gramStart"/>
+            <w:r>
+              <w:rPr>
+                <w:rFonts w:ascii="Times New Roman" w:hAnsi="Times New Roman" w:cs="Times New Roman"/>
+                <w:sz w:val="32"/>
+              </w:rPr>
+              <w:t>6</w:t>
+            </w:r>
+            <w:proofErr w:type="gramEnd"/>
+          </w:p>
+        </w:tc>
+        <w:tc>
+          <w:tcPr>
+            <w:tcW w:w="1441" w:type="dxa"/>
+            <w:vAlign w:val="center"/>
+          </w:tcPr>
+          <w:p>
+            <w:pPr>
+              <w:spacing w:after="0"/>
+              <w:jc w:val="center"/>
+              <w:rPr>
+                <w:rFonts w:ascii="Times New Roman" w:hAnsi="Times New Roman" w:cs="Times New Roman"/>
+                <w:sz w:val="32"/>
+              </w:rPr>
+            </w:pPr>
+            <w:proofErr w:type="gramStart"/>
+            <w:r>
+              <w:rPr>
+                <w:rFonts w:ascii="Times New Roman" w:hAnsi="Times New Roman" w:cs="Times New Roman"/>
+                <w:sz w:val="32"/>
+              </w:rPr>
+              <w:t>4</w:t>
+            </w:r>
+            <w:proofErr w:type="gramEnd"/>
+          </w:p>
+        </w:tc>
+      </w:tr>
+      <w:tr>
+        <w:trPr>
+          <w:trHeight w:val="680"/>
+        </w:trPr>
+        <w:tc>
+          <w:tcPr>
+            <w:tcW w:w="1440" w:type="dxa"/>
+            <w:vAlign w:val="center"/>
+          </w:tcPr>
+          <w:p>
+            <w:pPr>
+              <w:spacing w:after="0"/>
+              <w:jc w:val="center"/>
+              <w:rPr>
+                <w:rFonts w:ascii="Times New Roman" w:hAnsi="Times New Roman" w:cs="Times New Roman"/>
+                <w:sz w:val="24"/>
+                <w:szCs w:val="24"/>
+              </w:rPr>
+            </w:pPr>
+            <w:r>
+              <w:rPr>
+                <w:rFonts w:ascii="Times New Roman" w:hAnsi="Times New Roman" w:cs="Times New Roman"/>
+                <w:sz w:val="24"/>
+                <w:szCs w:val="24"/>
+              </w:rPr>
+              <w:t>Saídas Externas</w:t>
+            </w:r>
+          </w:p>
+        </w:tc>
+        <w:tc>
+          <w:tcPr>
+            <w:tcW w:w="1440" w:type="dxa"/>
+            <w:vAlign w:val="center"/>
+          </w:tcPr>
+          <w:p>
+            <w:pPr>
+              <w:spacing w:after="0"/>
+              <w:jc w:val="center"/>
+              <w:rPr>
+                <w:rFonts w:ascii="Times New Roman" w:hAnsi="Times New Roman" w:cs="Times New Roman"/>
+                <w:sz w:val="32"/>
+              </w:rPr>
+            </w:pPr>
+            <w:proofErr w:type="gramStart"/>
+            <w:r>
+              <w:rPr>
+                <w:rFonts w:ascii="Times New Roman" w:hAnsi="Times New Roman" w:cs="Times New Roman"/>
+                <w:sz w:val="32"/>
+              </w:rPr>
+              <w:t>6</w:t>
+            </w:r>
+            <w:proofErr w:type="gramEnd"/>
+          </w:p>
+        </w:tc>
+        <w:tc>
+          <w:tcPr>
+            <w:tcW w:w="1441" w:type="dxa"/>
+            <w:vAlign w:val="center"/>
+          </w:tcPr>
+          <w:p>
+            <w:pPr>
+              <w:spacing w:after="0"/>
+              <w:jc w:val="center"/>
+              <w:rPr>
+                <w:rFonts w:ascii="Times New Roman" w:hAnsi="Times New Roman" w:cs="Times New Roman"/>
+                <w:sz w:val="32"/>
+              </w:rPr>
+            </w:pPr>
+            <w:proofErr w:type="gramStart"/>
+            <w:r>
+              <w:rPr>
+                <w:rFonts w:ascii="Times New Roman" w:hAnsi="Times New Roman" w:cs="Times New Roman"/>
+                <w:sz w:val="32"/>
+              </w:rPr>
+              <w:t>4</w:t>
+            </w:r>
+            <w:proofErr w:type="gramEnd"/>
+          </w:p>
+        </w:tc>
+        <w:tc>
+          <w:tcPr>
+            <w:tcW w:w="1441" w:type="dxa"/>
+            <w:vAlign w:val="center"/>
+          </w:tcPr>
+          <w:p>
+            <w:pPr>
+              <w:spacing w:after="0"/>
+              <w:jc w:val="center"/>
+              <w:rPr>
+                <w:rFonts w:ascii="Times New Roman" w:hAnsi="Times New Roman" w:cs="Times New Roman"/>
+                <w:sz w:val="32"/>
+              </w:rPr>
+            </w:pPr>
+            <w:r>
+              <w:rPr>
+                <w:noProof/>
+                <w:lang w:eastAsia="pt-BR"/>
+              </w:rPr>
+              <mc:AlternateContent>
+                <mc:Choice Requires="wps">
+                  <w:drawing>
+                    <wp:anchor distT="0" distB="0" distL="114300" distR="114300" simplePos="0" relativeHeight="251664384" behindDoc="0" locked="0" layoutInCell="1" allowOverlap="1" wp14:anchorId="7748DED6" wp14:editId="4199BA7E">
+                      <wp:simplePos x="0" y="0"/>
+                      <wp:positionH relativeFrom="column">
+                        <wp:posOffset>239395</wp:posOffset>
+                      </wp:positionH>
+                      <wp:positionV relativeFrom="paragraph">
+                        <wp:posOffset>-26670</wp:posOffset>
+                      </wp:positionV>
+                      <wp:extent cx="266700" cy="266700"/>
+                      <wp:effectExtent l="0" t="0" r="19050" b="19050"/>
+                      <wp:wrapNone/>
+                      <wp:docPr id="4" name="Elipse 4"/>
+                      <wp:cNvGraphicFramePr/>
+                      <a:graphic xmlns:a="http://schemas.openxmlformats.org/drawingml/2006/main">
+                        <a:graphicData uri="http://schemas.microsoft.com/office/word/2010/wordprocessingShape">
+                          <wps:wsp>
+                            <wps:cNvSpPr/>
+                            <wps:spPr>
+                              <a:xfrm>
+                                <a:off x="0" y="0"/>
+                                <a:ext cx="266700" cy="266700"/>
+                              </a:xfrm>
+                              <a:prstGeom prst="ellipse">
+                                <a:avLst/>
+                              </a:prstGeom>
+                              <a:noFill/>
+                              <a:ln>
+                                <a:solidFill>
+                                  <a:srgbClr val="FF0000"/>
+                                </a:solidFill>
+                              </a:ln>
+                            </wps:spPr>
+                            <wps:style>
+                              <a:lnRef idx="2">
+                                <a:schemeClr val="accent1">
+                                  <a:shade val="50000"/>
+                                </a:schemeClr>
+                              </a:lnRef>
+                              <a:fillRef idx="1">
+                                <a:schemeClr val="accent1"/>
+                              </a:fillRef>
+                              <a:effectRef idx="0">
+                                <a:schemeClr val="accent1"/>
+                              </a:effectRef>
+                              <a:fontRef idx="minor">
+                                <a:schemeClr val="lt1"/>
+                              </a:fontRef>
+                            </wps:style>
+                            <wps:bodyPr rot="0" spcFirstLastPara="0" vertOverflow="overflow" horzOverflow="overflow" vert="horz" wrap="square" lIns="91440" tIns="45720" rIns="91440" bIns="45720" numCol="1" spcCol="0" rtlCol="0" fromWordArt="0" anchor="ctr" anchorCtr="0" forceAA="0" compatLnSpc="1">
+                              <a:prstTxWarp prst="textNoShape">
+                                <a:avLst/>
+                              </a:prstTxWarp>
+                              <a:noAutofit/>
+                            </wps:bodyPr>
+                          </wps:wsp>
+                        </a:graphicData>
+                      </a:graphic>
+                      <wp14:sizeRelH relativeFrom="margin">
+                        <wp14:pctWidth>0</wp14:pctWidth>
+                      </wp14:sizeRelH>
+                      <wp14:sizeRelV relativeFrom="margin">
+                        <wp14:pctHeight>0</wp14:pctHeight>
+                      </wp14:sizeRelV>
+                    </wp:anchor>
+                  </w:drawing>
+                </mc:Choice>
+                <mc:Fallback>
+                  <w:pict>
+                    <v:oval id="Elipse 4" o:spid="_x0000_s1026" style="position:absolute;margin-left:18.85pt;margin-top:-2.1pt;width:21pt;height:21pt;z-index:251664384;visibility:visible;mso-wrap-style:square;mso-width-percent:0;mso-height-percent:0;mso-wrap-distance-left:9pt;mso-wrap-distance-top:0;mso-wrap-distance-right:9pt;mso-wrap-distance-bottom:0;mso-position-horizontal:absolute;mso-position-horizontal-relative:text;mso-position-vertical:absolute;mso-position-vertical-relative:text;mso-width-percent:0;mso-height-percent:0;mso-width-relative:margin;mso-height-relative:margin;v-text-anchor:middle" o:gfxdata="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" filled="f" strokecolor="red" strokeweight="2pt"/>
+                  </w:pict>
+                </mc:Fallback>
+              </mc:AlternateContent>
+            </w:r>
+            <w:proofErr w:type="gramStart"/>
+            <w:r>
+              <w:rPr>
+                <w:rFonts w:ascii="Times New Roman" w:hAnsi="Times New Roman" w:cs="Times New Roman"/>
+                <w:sz w:val="32"/>
+              </w:rPr>
+              <w:t>5</w:t>
+            </w:r>
+            <w:proofErr w:type="gramEnd"/>
+          </w:p>
+        </w:tc>
+        <w:tc>
+          <w:tcPr>
+            <w:tcW w:w="1441" w:type="dxa"/>
+            <w:vAlign w:val="center"/>
+          </w:tcPr>
+          <w:p>
+            <w:pPr>
+              <w:spacing w:after="0"/>
+              <w:jc w:val="center"/>
+              <w:rPr>
+                <w:rFonts w:ascii="Times New Roman" w:hAnsi="Times New Roman" w:cs="Times New Roman"/>
+                <w:sz w:val="32"/>
+              </w:rPr>
+            </w:pPr>
+            <w:proofErr w:type="gramStart"/>
+            <w:r>
+              <w:rPr>
+                <w:rFonts w:ascii="Times New Roman" w:hAnsi="Times New Roman" w:cs="Times New Roman"/>
+                <w:sz w:val="32"/>
+              </w:rPr>
+              <w:t>7</w:t>
+            </w:r>
+            <w:proofErr w:type="gramEnd"/>
+          </w:p>
+        </w:tc>
+        <w:tc>
+          <w:tcPr>
+            <w:tcW w:w="1441" w:type="dxa"/>
+            <w:vAlign w:val="center"/>
+          </w:tcPr>
+          <w:p>
+            <w:pPr>
+              <w:spacing w:after="0"/>
+              <w:jc w:val="center"/>
+              <w:rPr>
+                <w:rFonts w:ascii="Times New Roman" w:hAnsi="Times New Roman" w:cs="Times New Roman"/>
+                <w:sz w:val="32"/>
+              </w:rPr>
+            </w:pPr>
+            <w:r>
+              <w:rPr>
+                <w:rFonts w:ascii="Times New Roman" w:hAnsi="Times New Roman" w:cs="Times New Roman"/>
+                <w:sz w:val="32"/>
+              </w:rPr>
+              <w:t>30</w:t>
+            </w:r>
+          </w:p>
+        </w:tc>
+      </w:tr>
+      <w:tr>
+        <w:trPr>
+          <w:trHeight w:val="680"/>
+        </w:trPr>
+        <w:tc>
+          <w:tcPr>
+            <w:tcW w:w="1440" w:type="dxa"/>
+            <w:vAlign w:val="center"/>
+          </w:tcPr>
+          <w:p>
+            <w:pPr>
+              <w:spacing w:after="0"/>
+              <w:jc w:val="center"/>
+              <w:rPr>
+                <w:rFonts w:ascii="Times New Roman" w:hAnsi="Times New Roman" w:cs="Times New Roman"/>
+                <w:sz w:val="24"/>
+                <w:szCs w:val="24"/>
+              </w:rPr>
+            </w:pPr>
+            <w:r>
+              <w:rPr>
+                <w:rFonts w:ascii="Times New Roman" w:hAnsi="Times New Roman" w:cs="Times New Roman"/>
+                <w:sz w:val="24"/>
+                <w:szCs w:val="24"/>
+              </w:rPr>
+              <w:t>Consultas Externas</w:t>
+            </w:r>
+          </w:p>
+        </w:tc>
+        <w:tc>
+          <w:tcPr>
+            <w:tcW w:w="1440" w:type="dxa"/>
+            <w:vAlign w:val="center"/>
+          </w:tcPr>
+          <w:p>
+            <w:pPr>
+              <w:spacing w:after="0"/>
+              <w:jc w:val="center"/>
+              <w:rPr>
+                <w:rFonts w:ascii="Times New Roman" w:hAnsi="Times New Roman" w:cs="Times New Roman"/>
+                <w:sz w:val="32"/>
+              </w:rPr>
+            </w:pPr>
+            <w:proofErr w:type="gramStart"/>
+            <w:r>
+              <w:rPr>
+                <w:rFonts w:ascii="Times New Roman" w:hAnsi="Times New Roman" w:cs="Times New Roman"/>
+                <w:sz w:val="32"/>
+              </w:rPr>
+              <w:t>0</w:t>
+            </w:r>
+            <w:proofErr w:type="gramEnd"/>
+          </w:p>
+        </w:tc>
+        <w:tc>
+          <w:tcPr>
+            <w:tcW w:w="1441" w:type="dxa"/>
+            <w:vAlign w:val="center"/>
+          </w:tcPr>
+          <w:p>
+            <w:pPr>
+              <w:spacing w:after="0"/>
+              <w:jc w:val="center"/>
+              <w:rPr>
+                <w:rFonts w:ascii="Times New Roman" w:hAnsi="Times New Roman" w:cs="Times New Roman"/>
+                <w:sz w:val="32"/>
+              </w:rPr>
+            </w:pPr>
+            <w:proofErr w:type="gramStart"/>
+            <w:r>
+              <w:rPr>
+                <w:rFonts w:ascii="Times New Roman" w:hAnsi="Times New Roman" w:cs="Times New Roman"/>
+                <w:sz w:val="32"/>
+              </w:rPr>
+              <w:t>3</w:t>
+            </w:r>
+            <w:proofErr w:type="gramEnd"/>
+          </w:p>
+        </w:tc>
+        <w:tc>
+          <w:tcPr>
+            <w:tcW w:w="1441" w:type="dxa"/>
+            <w:vAlign w:val="center"/>
+          </w:tcPr>
+          <w:p>
+            <w:pPr>
+              <w:spacing w:after="0"/>
+              <w:jc w:val="center"/>
+              <w:rPr>
+                <w:rFonts w:ascii="Times New Roman" w:hAnsi="Times New Roman" w:cs="Times New Roman"/>
+                <w:sz w:val="32"/>
+              </w:rPr>
+            </w:pPr>
+            <w:proofErr w:type="gramStart"/>
+            <w:r>
+              <w:rPr>
+                <w:rFonts w:ascii="Times New Roman" w:hAnsi="Times New Roman" w:cs="Times New Roman"/>
+                <w:sz w:val="32"/>
+              </w:rPr>
+              <w:t>4</w:t>
+            </w:r>
+            <w:proofErr w:type="gramEnd"/>
+          </w:p>
+        </w:tc>
+        <w:tc>
+          <w:tcPr>
+            <w:tcW w:w="1441" w:type="dxa"/>
+            <w:vAlign w:val="center"/>
+          </w:tcPr>
+          <w:p>
+            <w:pPr>
+              <w:spacing w:after="0"/>
+              <w:jc w:val="center"/>
+              <w:rPr>
+                <w:rFonts w:ascii="Times New Roman" w:hAnsi="Times New Roman" w:cs="Times New Roman"/>
+                <w:sz w:val="32"/>
+              </w:rPr>
+            </w:pPr>
+            <w:proofErr w:type="gramStart"/>
+            <w:r>
+              <w:rPr>
+                <w:rFonts w:ascii="Times New Roman" w:hAnsi="Times New Roman" w:cs="Times New Roman"/>
+                <w:sz w:val="32"/>
+              </w:rPr>
+              <w:t>6</w:t>
+            </w:r>
+            <w:proofErr w:type="gramEnd"/>
+          </w:p>
+        </w:tc>
+        <w:tc>
+          <w:tcPr>
+            <w:tcW w:w="1441" w:type="dxa"/>
+            <w:vAlign w:val="center"/>
+          </w:tcPr>
+          <w:p>
+            <w:pPr>
+              <w:spacing w:after="0"/>
+              <w:jc w:val="center"/>
+              <w:rPr>
+                <w:rFonts w:ascii="Times New Roman" w:hAnsi="Times New Roman" w:cs="Times New Roman"/>
+                <w:sz w:val="32"/>
+              </w:rPr>
+            </w:pPr>
+            <w:proofErr w:type="gramStart"/>
+            <w:r>
+              <w:rPr>
+                <w:rFonts w:ascii="Times New Roman" w:hAnsi="Times New Roman" w:cs="Times New Roman"/>
+                <w:sz w:val="32"/>
+              </w:rPr>
+              <w:t>0</w:t>
+            </w:r>
+            <w:proofErr w:type="gramEnd"/>
+          </w:p>
+        </w:tc>
+      </w:tr>
+      <w:tr>
+        <w:trPr>
+          <w:trHeight w:val="680"/>
+        </w:trPr>
+        <w:tc>
+          <w:tcPr>
+            <w:tcW w:w="1440" w:type="dxa"/>
+            <w:vAlign w:val="center"/>
+          </w:tcPr>
+          <w:p>
+            <w:pPr>
+              <w:spacing w:after="0"/>
+              <w:jc w:val="center"/>
+              <w:rPr>
+                <w:rFonts w:ascii="Times New Roman" w:hAnsi="Times New Roman" w:cs="Times New Roman"/>
+                <w:sz w:val="24"/>
+                <w:szCs w:val="24"/>
+              </w:rPr>
+            </w:pPr>
+            <w:r>
+              <w:rPr>
+                <w:rFonts w:ascii="Times New Roman" w:hAnsi="Times New Roman" w:cs="Times New Roman"/>
+                <w:sz w:val="24"/>
+                <w:szCs w:val="24"/>
+              </w:rPr>
+              <w:t>Arquivos Lógicos Internos</w:t>
+            </w:r>
+          </w:p>
+        </w:tc>
+        <w:tc>
+          <w:tcPr>
+            <w:tcW w:w="1440" w:type="dxa"/>
+            <w:vAlign w:val="center"/>
+          </w:tcPr>
+          <w:p>
+            <w:pPr>
+              <w:spacing w:after="0"/>
+              <w:jc w:val="center"/>
+              <w:rPr>
+                <w:rFonts w:ascii="Times New Roman" w:hAnsi="Times New Roman" w:cs="Times New Roman"/>
+                <w:sz w:val="32"/>
+              </w:rPr>
+            </w:pPr>
+            <w:proofErr w:type="gramStart"/>
+            <w:r>
+              <w:rPr>
+                <w:rFonts w:ascii="Times New Roman" w:hAnsi="Times New Roman" w:cs="Times New Roman"/>
+                <w:sz w:val="32"/>
+              </w:rPr>
+              <w:t>0</w:t>
+            </w:r>
+            <w:proofErr w:type="gramEnd"/>
+          </w:p>
+        </w:tc>
+        <w:tc>
+          <w:tcPr>
+            <w:tcW w:w="1441" w:type="dxa"/>
+            <w:vAlign w:val="center"/>
+          </w:tcPr>
+          <w:p>
+            <w:pPr>
+              <w:spacing w:after="0"/>
+              <w:jc w:val="center"/>
+              <w:rPr>
+                <w:rFonts w:ascii="Times New Roman" w:hAnsi="Times New Roman" w:cs="Times New Roman"/>
+                <w:sz w:val="32"/>
+              </w:rPr>
+            </w:pPr>
+            <w:proofErr w:type="gramStart"/>
+            <w:r>
+              <w:rPr>
+                <w:rFonts w:ascii="Times New Roman" w:hAnsi="Times New Roman" w:cs="Times New Roman"/>
+                <w:sz w:val="32"/>
+              </w:rPr>
+              <w:t>7</w:t>
+            </w:r>
+            <w:proofErr w:type="gramEnd"/>
+          </w:p>
+        </w:tc>
+        <w:tc>
+          <w:tcPr>
+            <w:tcW w:w="1441" w:type="dxa"/>
+            <w:vAlign w:val="center"/>
+          </w:tcPr>
+          <w:p>
+            <w:pPr>
+              <w:spacing w:after="0"/>
+              <w:jc w:val="center"/>
+              <w:rPr>
+                <w:rFonts w:ascii="Times New Roman" w:hAnsi="Times New Roman" w:cs="Times New Roman"/>
+                <w:sz w:val="32"/>
+              </w:rPr>
+            </w:pPr>
+            <w:r>
+              <w:rPr>
+                <w:rFonts w:ascii="Times New Roman" w:hAnsi="Times New Roman" w:cs="Times New Roman"/>
+                <w:sz w:val="32"/>
+              </w:rPr>
+              <w:t>10</w:t>
+            </w:r>
+          </w:p>
+        </w:tc>
+        <w:tc>
+          <w:tcPr>
+            <w:tcW w:w="1441" w:type="dxa"/>
+            <w:vAlign w:val="center"/>
+          </w:tcPr>
+          <w:p>
+            <w:pPr>
+              <w:spacing w:after="0"/>
+              <w:jc w:val="center"/>
+              <w:rPr>
+                <w:rFonts w:ascii="Times New Roman" w:hAnsi="Times New Roman" w:cs="Times New Roman"/>
+                <w:sz w:val="32"/>
+              </w:rPr>
+            </w:pPr>
+            <w:r>
+              <w:rPr>
+                <w:rFonts w:ascii="Times New Roman" w:hAnsi="Times New Roman" w:cs="Times New Roman"/>
+                <w:sz w:val="32"/>
+              </w:rPr>
+              <w:t>15</w:t>
+            </w:r>
+          </w:p>
+        </w:tc>
+        <w:tc>
+          <w:tcPr>
+            <w:tcW w:w="1441" w:type="dxa"/>
+            <w:vAlign w:val="center"/>
+          </w:tcPr>
+          <w:p>
+            <w:pPr>
+              <w:spacing w:after="0"/>
+              <w:jc w:val="center"/>
+              <w:rPr>
+                <w:rFonts w:ascii="Times New Roman" w:hAnsi="Times New Roman" w:cs="Times New Roman"/>
+                <w:sz w:val="32"/>
+              </w:rPr>
+            </w:pPr>
+            <w:proofErr w:type="gramStart"/>
+            <w:r>
+              <w:rPr>
+                <w:rFonts w:ascii="Times New Roman" w:hAnsi="Times New Roman" w:cs="Times New Roman"/>
+                <w:sz w:val="32"/>
+              </w:rPr>
+              <w:t>0</w:t>
+            </w:r>
+            <w:proofErr w:type="gramEnd"/>
+          </w:p>
+        </w:tc>
+      </w:tr>
+      <w:tr>
+        <w:trPr>
+          <w:trHeight w:val="680"/>
+        </w:trPr>
+        <w:tc>
+          <w:tcPr>
+            <w:tcW w:w="1440" w:type="dxa"/>
+            <w:tcBorders>
+              <w:bottom w:val="single" w:sz="4" w:space="0" w:color="auto"/>
+            </w:tcBorders>
+            <w:vAlign w:val="center"/>
+          </w:tcPr>
+          <w:p>
+            <w:pPr>
+              <w:spacing w:after="0"/>
+              <w:jc w:val="center"/>
+              <w:rPr>
+                <w:rFonts w:ascii="Times New Roman" w:hAnsi="Times New Roman" w:cs="Times New Roman"/>
+                <w:sz w:val="24"/>
+                <w:szCs w:val="24"/>
+              </w:rPr>
+            </w:pPr>
+            <w:r>
+              <w:rPr>
+                <w:rFonts w:ascii="Times New Roman" w:hAnsi="Times New Roman" w:cs="Times New Roman"/>
+                <w:sz w:val="24"/>
+                <w:szCs w:val="24"/>
+              </w:rPr>
+              <w:t>Arquivos de Interface Externos</w:t>
+            </w:r>
+          </w:p>
+        </w:tc>
+        <w:tc>
+          <w:tcPr>
+            <w:tcW w:w="1440" w:type="dxa"/>
+            <w:tcBorders>
+              <w:bottom w:val="single" w:sz="4" w:space="0" w:color="auto"/>
+            </w:tcBorders>
+            <w:vAlign w:val="center"/>
+          </w:tcPr>
+          <w:p>
+            <w:pPr>
+              <w:spacing w:after="0"/>
+              <w:jc w:val="center"/>
+              <w:rPr>
+                <w:rFonts w:ascii="Times New Roman" w:hAnsi="Times New Roman" w:cs="Times New Roman"/>
+                <w:sz w:val="32"/>
+              </w:rPr>
+            </w:pPr>
+            <w:proofErr w:type="gramStart"/>
+            <w:r>
+              <w:rPr>
+                <w:rFonts w:ascii="Times New Roman" w:hAnsi="Times New Roman" w:cs="Times New Roman"/>
+                <w:sz w:val="32"/>
+              </w:rPr>
+              <w:t>0</w:t>
+            </w:r>
+            <w:proofErr w:type="gramEnd"/>
+          </w:p>
+        </w:tc>
+        <w:tc>
+          <w:tcPr>
+            <w:tcW w:w="1441" w:type="dxa"/>
+            <w:vAlign w:val="center"/>
+          </w:tcPr>
+          <w:p>
+            <w:pPr>
+              <w:spacing w:after="0"/>
+              <w:jc w:val="center"/>
+              <w:rPr>
+                <w:rFonts w:ascii="Times New Roman" w:hAnsi="Times New Roman" w:cs="Times New Roman"/>
+                <w:sz w:val="32"/>
+              </w:rPr>
+            </w:pPr>
+            <w:proofErr w:type="gramStart"/>
+            <w:r>
+              <w:rPr>
+                <w:rFonts w:ascii="Times New Roman" w:hAnsi="Times New Roman" w:cs="Times New Roman"/>
+                <w:sz w:val="32"/>
+              </w:rPr>
+              <w:t>5</w:t>
+            </w:r>
+            <w:proofErr w:type="gramEnd"/>
+          </w:p>
+        </w:tc>
+        <w:tc>
+          <w:tcPr>
+            <w:tcW w:w="1441" w:type="dxa"/>
+            <w:tcBorders>
+              <w:bottom w:val="single" w:sz="4" w:space="0" w:color="auto"/>
+            </w:tcBorders>
+            <w:vAlign w:val="center"/>
+          </w:tcPr>
+          <w:p>
+            <w:pPr>
+              <w:spacing w:after="0"/>
+              <w:jc w:val="center"/>
+              <w:rPr>
+                <w:rFonts w:ascii="Times New Roman" w:hAnsi="Times New Roman" w:cs="Times New Roman"/>
+                <w:sz w:val="32"/>
+              </w:rPr>
+            </w:pPr>
+            <w:proofErr w:type="gramStart"/>
+            <w:r>
+              <w:rPr>
+                <w:rFonts w:ascii="Times New Roman" w:hAnsi="Times New Roman" w:cs="Times New Roman"/>
+                <w:sz w:val="32"/>
+              </w:rPr>
+              <w:t>7</w:t>
+            </w:r>
+            <w:proofErr w:type="gramEnd"/>
+          </w:p>
+        </w:tc>
+        <w:tc>
+          <w:tcPr>
+            <w:tcW w:w="1441" w:type="dxa"/>
+            <w:vAlign w:val="center"/>
+          </w:tcPr>
+          <w:p>
+            <w:pPr>
+              <w:spacing w:after="0"/>
+              <w:jc w:val="center"/>
+              <w:rPr>
+                <w:rFonts w:ascii="Times New Roman" w:hAnsi="Times New Roman" w:cs="Times New Roman"/>
+                <w:sz w:val="32"/>
+              </w:rPr>
+            </w:pPr>
+            <w:r>
+              <w:rPr>
+                <w:rFonts w:ascii="Times New Roman" w:hAnsi="Times New Roman" w:cs="Times New Roman"/>
+                <w:sz w:val="32"/>
+              </w:rPr>
+              <w:t>10</w:t>
+            </w:r>
+          </w:p>
+        </w:tc>
+        <w:tc>
+          <w:tcPr>
+            <w:tcW w:w="1441" w:type="dxa"/>
+            <w:tcBorders>
+              <w:bottom w:val="single" w:sz="4" w:space="0" w:color="auto"/>
+            </w:tcBorders>
+            <w:vAlign w:val="center"/>
+          </w:tcPr>
+          <w:p>
+            <w:pPr>
+              <w:spacing w:after="0"/>
+              <w:jc w:val="center"/>
+              <w:rPr>
+                <w:rFonts w:ascii="Times New Roman" w:hAnsi="Times New Roman" w:cs="Times New Roman"/>
+                <w:sz w:val="32"/>
+              </w:rPr>
+            </w:pPr>
+            <w:proofErr w:type="gramStart"/>
+            <w:r>
+              <w:rPr>
+                <w:rFonts w:ascii="Times New Roman" w:hAnsi="Times New Roman" w:cs="Times New Roman"/>
+                <w:sz w:val="32"/>
+              </w:rPr>
+              <w:t>0</w:t>
+            </w:r>
+            <w:proofErr w:type="gramEnd"/>
+          </w:p>
+        </w:tc>
+      </w:tr>
+      <w:tr>
+        <w:trPr>
+          <w:trHeight w:val="680"/>
+        </w:trPr>
+        <w:tc>
+          <w:tcPr>
+            <w:tcW w:w="1440" w:type="dxa"/>
+            <w:tcBorders>
+              <w:right w:val="nil"/>
+            </w:tcBorders>
+            <w:vAlign w:val="center"/>
+          </w:tcPr>
+          <w:p>
+            <w:pPr>
+              <w:spacing w:after="0"/>
+              <w:jc w:val="center"/>
+              <w:rPr>
+                <w:rFonts w:ascii="Times New Roman" w:hAnsi="Times New Roman" w:cs="Times New Roman"/>
+                <w:b/>
+              </w:rPr>
+            </w:pPr>
+            <w:r>
+              <w:rPr>
+                <w:rFonts w:ascii="Times New Roman" w:hAnsi="Times New Roman" w:cs="Times New Roman"/>
+                <w:b/>
+                <w:sz w:val="24"/>
+              </w:rPr>
+              <w:t>Total:</w:t>
+            </w:r>
+          </w:p>
+        </w:tc>
+        <w:tc>
+          <w:tcPr>
+            <w:tcW w:w="1440" w:type="dxa"/>
+            <w:tcBorders>
+              <w:left w:val="nil"/>
+              <w:right w:val="nil"/>
+            </w:tcBorders>
+            <w:vAlign w:val="center"/>
+          </w:tcPr>
+          <w:p>
+            <w:pPr>
+              <w:spacing w:after="0"/>
+              <w:jc w:val="center"/>
+              <w:rPr>
+                <w:rFonts w:ascii="Times New Roman" w:hAnsi="Times New Roman" w:cs="Times New Roman"/>
+              </w:rPr>
+            </w:pPr>
+          </w:p>
+        </w:tc>
+        <w:tc>
+          <w:tcPr>
+            <w:tcW w:w="1441" w:type="dxa"/>
+            <w:tcBorders>
+              <w:left w:val="nil"/>
+              <w:right w:val="nil"/>
+            </w:tcBorders>
+            <w:vAlign w:val="center"/>
+          </w:tcPr>
+          <w:p>
+            <w:pPr>
+              <w:spacing w:after="0"/>
+              <w:jc w:val="center"/>
+              <w:rPr>
+                <w:rFonts w:ascii="Times New Roman" w:hAnsi="Times New Roman" w:cs="Times New Roman"/>
+              </w:rPr>
+            </w:pPr>
+          </w:p>
+        </w:tc>
+        <w:tc>
+          <w:tcPr>
+            <w:tcW w:w="1441" w:type="dxa"/>
+            <w:tcBorders>
+              <w:left w:val="nil"/>
+              <w:right w:val="nil"/>
+            </w:tcBorders>
+            <w:vAlign w:val="center"/>
+          </w:tcPr>
+          <w:p>
+            <w:pPr>
+              <w:spacing w:after="0"/>
+              <w:jc w:val="center"/>
+              <w:rPr>
+                <w:rFonts w:ascii="Times New Roman" w:hAnsi="Times New Roman" w:cs="Times New Roman"/>
+              </w:rPr>
+            </w:pPr>
+          </w:p>
+        </w:tc>
+        <w:tc>
+          <w:tcPr>
+            <w:tcW w:w="1441" w:type="dxa"/>
+            <w:tcBorders>
+              <w:left w:val="nil"/>
+              <w:right w:val="nil"/>
+            </w:tcBorders>
+            <w:vAlign w:val="center"/>
+          </w:tcPr>
+          <w:p>
+            <w:pPr>
+              <w:spacing w:after="0"/>
+              <w:jc w:val="center"/>
+              <w:rPr>
+                <w:rFonts w:ascii="Times New Roman" w:hAnsi="Times New Roman" w:cs="Times New Roman"/>
+              </w:rPr>
+            </w:pPr>
+          </w:p>
+        </w:tc>
+        <w:tc>
+          <w:tcPr>
+            <w:tcW w:w="1441" w:type="dxa"/>
+            <w:tcBorders>
+              <w:left w:val="nil"/>
+            </w:tcBorders>
+            <w:vAlign w:val="center"/>
+          </w:tcPr>
+          <w:p>
+            <w:pPr>
+              <w:spacing w:after="0"/>
+              <w:jc w:val="center"/>
+              <w:rPr>
+                <w:rFonts w:ascii="Times New Roman" w:hAnsi="Times New Roman" w:cs="Times New Roman"/>
+                <w:b/>
+              </w:rPr>
+            </w:pPr>
+            <w:r>
+              <w:rPr>
+                <w:rFonts w:ascii="Times New Roman" w:hAnsi="Times New Roman" w:cs="Times New Roman"/>
+                <w:b/>
+                <w:sz w:val="32"/>
+              </w:rPr>
+              <w:t>34</w:t>
+            </w:r>
+          </w:p>
+        </w:tc>
+      </w:tr>
+    </w:tbl>
+    <w:p>
+      <w:pPr>
+        <w:rPr>
+          <w:rFonts w:ascii="Times New Roman" w:hAnsi="Times New Roman" w:cs="Times New Roman"/>
+          <w:b/>
+          <w:sz w:val="24"/>
+          <w:szCs w:val="24"/>
+        </w:rPr>
+      </w:pPr>
+    </w:p>
+    <w:p>
+      <w:pPr>
+        <w:rPr>
+          <w:rFonts w:ascii="Times New Roman" w:hAnsi="Times New Roman" w:cs="Times New Roman"/>
+          <w:b/>
+          <w:sz w:val="24"/>
+          <w:szCs w:val="24"/>
+        </w:rPr>
+      </w:pPr>
+    </w:p>
+    <w:tbl>
+      <w:tblPr>
+        <w:tblStyle w:val="Tabelacomgrade"/>
+        <w:tblW w:w="0" w:type="auto"/>
+        <w:tblLook w:val="04A0" w:firstRow="1" w:lastRow="0" w:firstColumn="1" w:lastColumn="0" w:noHBand="0" w:noVBand="1"/>
+      </w:tblPr>
+      <w:tblGrid>
+        <w:gridCol w:w="7366"/>
+        <w:gridCol w:w="1213"/>
+      </w:tblGrid>
+      <w:tr>
+        <w:trPr>
+          <w:trHeight w:val="495"/>
+        </w:trPr>
+        <w:tc>
+          <w:tcPr>
+            <w:tcW w:w="7366" w:type="dxa"/>
+            <w:vAlign w:val="center"/>
+          </w:tcPr>
+          <w:p>
+            <w:pPr>
+              <w:spacing w:before="120" w:after="120"/>
+              <w:rPr>
+                <w:rFonts w:ascii="Times New Roman" w:hAnsi="Times New Roman" w:cs="Times New Roman"/>
+                <w:b/>
+                <w:sz w:val="26"/>
+                <w:szCs w:val="26"/>
+              </w:rPr>
+            </w:pPr>
+            <w:r>
+              <w:rPr>
+                <w:rFonts w:ascii="Times New Roman" w:hAnsi="Times New Roman" w:cs="Times New Roman"/>
+                <w:b/>
+                <w:sz w:val="26"/>
+                <w:szCs w:val="26"/>
+              </w:rPr>
+              <w:lastRenderedPageBreak/>
+              <w:t xml:space="preserve">Fator de Ajuste - </w:t>
+            </w:r>
+            <w:r>
+              <w:rPr>
+                <w:rFonts w:ascii="Times New Roman" w:hAnsi="Times New Roman" w:cs="Times New Roman"/>
+                <w:b/>
+                <w:sz w:val="26"/>
+                <w:szCs w:val="26"/>
+              </w:rPr>
+              <w:t>Perguntas:</w:t>
+            </w:r>
+          </w:p>
+        </w:tc>
+        <w:tc>
+          <w:tcPr>
+            <w:tcW w:w="1213" w:type="dxa"/>
+            <w:vAlign w:val="center"/>
+          </w:tcPr>
+          <w:p>
+            <w:pPr>
+              <w:spacing w:before="120" w:after="120"/>
+              <w:rPr>
+                <w:rFonts w:ascii="Times New Roman" w:hAnsi="Times New Roman" w:cs="Times New Roman"/>
+                <w:b/>
+                <w:sz w:val="26"/>
+                <w:szCs w:val="26"/>
+              </w:rPr>
+            </w:pPr>
+            <w:r>
+              <w:rPr>
+                <w:rFonts w:ascii="Times New Roman" w:hAnsi="Times New Roman" w:cs="Times New Roman"/>
+                <w:b/>
+                <w:sz w:val="26"/>
+                <w:szCs w:val="26"/>
+              </w:rPr>
+              <w:t>Repostas</w:t>
+            </w:r>
+          </w:p>
+        </w:tc>
+      </w:tr>
+      <w:tr>
+        <w:trPr>
+          <w:trHeight w:val="504"/>
+        </w:trPr>
+        <w:tc>
+          <w:tcPr>
+            <w:tcW w:w="7366" w:type="dxa"/>
+            <w:vAlign w:val="center"/>
+          </w:tcPr>
+          <w:p>
+            <w:pPr>
+              <w:pStyle w:val="SemEspaamento"/>
+              <w:rPr>
+                <w:rFonts w:cs="Times New Roman"/>
+                <w:szCs w:val="24"/>
+              </w:rPr>
+            </w:pPr>
+            <w:r>
+              <w:rPr>
+                <w:rFonts w:cs="Times New Roman"/>
+                <w:b/>
+                <w:szCs w:val="24"/>
+              </w:rPr>
+              <w:t xml:space="preserve"> </w:t>
+            </w:r>
+            <w:r>
+              <w:rPr>
+                <w:rFonts w:cs="Times New Roman"/>
+                <w:b/>
+                <w:szCs w:val="24"/>
+              </w:rPr>
+              <w:t>1 -</w:t>
+            </w:r>
+            <w:r>
+              <w:rPr>
+                <w:rFonts w:cs="Times New Roman"/>
+                <w:szCs w:val="24"/>
+              </w:rPr>
+              <w:t xml:space="preserve"> O sistema requer salvamento e recuperação confiáveis?</w:t>
+            </w:r>
+          </w:p>
+        </w:tc>
+        <w:tc>
+          <w:tcPr>
+            <w:tcW w:w="1213" w:type="dxa"/>
+            <w:vAlign w:val="center"/>
+          </w:tcPr>
+          <w:p>
+            <w:pPr>
+              <w:spacing w:after="0"/>
+              <w:rPr>
+                <w:rFonts w:ascii="Times New Roman" w:hAnsi="Times New Roman" w:cs="Times New Roman"/>
+                <w:sz w:val="24"/>
+                <w:szCs w:val="24"/>
+              </w:rPr>
+            </w:pPr>
+          </w:p>
+        </w:tc>
+      </w:tr>
+      <w:tr>
+        <w:trPr>
+          <w:trHeight w:val="412"/>
+        </w:trPr>
+        <w:tc>
+          <w:tcPr>
+            <w:tcW w:w="7366" w:type="dxa"/>
+            <w:vAlign w:val="center"/>
+          </w:tcPr>
+          <w:p>
+            <w:pPr>
+              <w:pStyle w:val="SemEspaamento"/>
+              <w:rPr>
+                <w:rFonts w:cs="Times New Roman"/>
+                <w:szCs w:val="24"/>
+              </w:rPr>
+            </w:pPr>
+            <w:r>
+              <w:rPr>
+                <w:rFonts w:cs="Times New Roman"/>
+                <w:b/>
+                <w:szCs w:val="24"/>
+              </w:rPr>
+              <w:t xml:space="preserve"> </w:t>
+            </w:r>
+            <w:r>
+              <w:rPr>
+                <w:rFonts w:cs="Times New Roman"/>
+                <w:b/>
+                <w:szCs w:val="24"/>
+              </w:rPr>
+              <w:t>2 -</w:t>
+            </w:r>
+            <w:r>
+              <w:rPr>
+                <w:rFonts w:cs="Times New Roman"/>
+                <w:szCs w:val="24"/>
+              </w:rPr>
+              <w:t xml:space="preserve"> São necessários comunicações de dados especializadas?</w:t>
+            </w:r>
+          </w:p>
+        </w:tc>
+        <w:tc>
+          <w:tcPr>
+            <w:tcW w:w="1213" w:type="dxa"/>
+            <w:vAlign w:val="center"/>
+          </w:tcPr>
+          <w:p>
+            <w:pPr>
+              <w:spacing w:after="0"/>
+              <w:rPr>
+                <w:rFonts w:ascii="Times New Roman" w:hAnsi="Times New Roman" w:cs="Times New Roman"/>
+                <w:sz w:val="24"/>
+                <w:szCs w:val="24"/>
+              </w:rPr>
+            </w:pPr>
+          </w:p>
+        </w:tc>
+      </w:tr>
+      <w:tr>
+        <w:trPr>
+          <w:trHeight w:val="404"/>
+        </w:trPr>
+        <w:tc>
+          <w:tcPr>
+            <w:tcW w:w="7366" w:type="dxa"/>
+            <w:vAlign w:val="center"/>
+          </w:tcPr>
+          <w:p>
+            <w:pPr>
+              <w:pStyle w:val="SemEspaamento"/>
+              <w:rPr>
+                <w:rFonts w:cs="Times New Roman"/>
+                <w:szCs w:val="24"/>
+              </w:rPr>
+            </w:pPr>
+            <w:r>
+              <w:rPr>
+                <w:rFonts w:cs="Times New Roman"/>
+                <w:b/>
+                <w:szCs w:val="24"/>
+              </w:rPr>
+              <w:t xml:space="preserve"> </w:t>
+            </w:r>
+            <w:r>
+              <w:rPr>
+                <w:rFonts w:cs="Times New Roman"/>
+                <w:b/>
+                <w:szCs w:val="24"/>
+              </w:rPr>
+              <w:t>3 -</w:t>
+            </w:r>
+            <w:r>
+              <w:rPr>
+                <w:rFonts w:cs="Times New Roman"/>
+                <w:szCs w:val="24"/>
+              </w:rPr>
+              <w:t xml:space="preserve"> Há funções de processamento distribuído?</w:t>
+            </w:r>
+          </w:p>
+        </w:tc>
+        <w:tc>
+          <w:tcPr>
+            <w:tcW w:w="1213" w:type="dxa"/>
+            <w:vAlign w:val="center"/>
+          </w:tcPr>
+          <w:p>
+            <w:pPr>
+              <w:spacing w:after="0"/>
+              <w:rPr>
+                <w:rFonts w:ascii="Times New Roman" w:hAnsi="Times New Roman" w:cs="Times New Roman"/>
+                <w:sz w:val="24"/>
+                <w:szCs w:val="24"/>
+              </w:rPr>
+            </w:pPr>
+          </w:p>
+        </w:tc>
+      </w:tr>
+      <w:tr>
+        <w:trPr>
+          <w:trHeight w:val="565"/>
+        </w:trPr>
+        <w:tc>
+          <w:tcPr>
+            <w:tcW w:w="7366" w:type="dxa"/>
+            <w:vAlign w:val="center"/>
+          </w:tcPr>
+          <w:p>
+            <w:pPr>
+              <w:pStyle w:val="SemEspaamento"/>
+              <w:rPr>
+                <w:rFonts w:cs="Times New Roman"/>
+                <w:szCs w:val="24"/>
+              </w:rPr>
+            </w:pPr>
+            <w:r>
+              <w:rPr>
+                <w:rFonts w:cs="Times New Roman"/>
+                <w:b/>
+                <w:szCs w:val="24"/>
+              </w:rPr>
+              <w:t xml:space="preserve"> </w:t>
+            </w:r>
+            <w:r>
+              <w:rPr>
+                <w:rFonts w:cs="Times New Roman"/>
+                <w:b/>
+                <w:szCs w:val="24"/>
+              </w:rPr>
+              <w:t>4 -</w:t>
+            </w:r>
+            <w:r>
+              <w:rPr>
+                <w:rFonts w:cs="Times New Roman"/>
+                <w:szCs w:val="24"/>
+              </w:rPr>
+              <w:t xml:space="preserve"> O sistema rodará em ambiente operacional existente e intensamente utilizado?</w:t>
+            </w:r>
+          </w:p>
+        </w:tc>
+        <w:tc>
+          <w:tcPr>
+            <w:tcW w:w="1213" w:type="dxa"/>
+            <w:vAlign w:val="center"/>
+          </w:tcPr>
+          <w:p>
+            <w:pPr>
+              <w:spacing w:after="0"/>
+              <w:rPr>
+                <w:rFonts w:ascii="Times New Roman" w:hAnsi="Times New Roman" w:cs="Times New Roman"/>
+                <w:sz w:val="24"/>
+                <w:szCs w:val="24"/>
+              </w:rPr>
+            </w:pPr>
+          </w:p>
+        </w:tc>
+      </w:tr>
+      <w:tr>
+        <w:trPr>
+          <w:trHeight w:val="419"/>
+        </w:trPr>
+        <w:tc>
+          <w:tcPr>
+            <w:tcW w:w="7366" w:type="dxa"/>
+            <w:vAlign w:val="center"/>
+          </w:tcPr>
+          <w:p>
+            <w:pPr>
+              <w:pStyle w:val="SemEspaamento"/>
+              <w:rPr>
+                <w:rFonts w:cs="Times New Roman"/>
+                <w:szCs w:val="24"/>
+              </w:rPr>
+            </w:pPr>
+            <w:r>
+              <w:rPr>
+                <w:rFonts w:cs="Times New Roman"/>
+                <w:b/>
+                <w:szCs w:val="24"/>
+              </w:rPr>
+              <w:t xml:space="preserve"> </w:t>
+            </w:r>
+            <w:r>
+              <w:rPr>
+                <w:rFonts w:cs="Times New Roman"/>
+                <w:b/>
+                <w:szCs w:val="24"/>
+              </w:rPr>
+              <w:t xml:space="preserve">5 - </w:t>
+            </w:r>
+            <w:r>
+              <w:rPr>
+                <w:rFonts w:cs="Times New Roman"/>
+                <w:szCs w:val="24"/>
+              </w:rPr>
+              <w:t>O desempenho é crítico?</w:t>
+            </w:r>
+          </w:p>
+        </w:tc>
+        <w:tc>
+          <w:tcPr>
+            <w:tcW w:w="1213" w:type="dxa"/>
+            <w:vAlign w:val="center"/>
+          </w:tcPr>
+          <w:p>
+            <w:pPr>
+              <w:spacing w:after="0"/>
+              <w:rPr>
+                <w:rFonts w:ascii="Times New Roman" w:hAnsi="Times New Roman" w:cs="Times New Roman"/>
+                <w:sz w:val="24"/>
+                <w:szCs w:val="24"/>
+              </w:rPr>
+            </w:pPr>
+          </w:p>
+        </w:tc>
+      </w:tr>
+      <w:tr>
+        <w:trPr>
+          <w:trHeight w:val="410"/>
+        </w:trPr>
+        <w:tc>
+          <w:tcPr>
+            <w:tcW w:w="7366" w:type="dxa"/>
+            <w:vAlign w:val="center"/>
+          </w:tcPr>
+          <w:p>
+            <w:pPr>
+              <w:pStyle w:val="SemEspaamento"/>
+              <w:rPr>
+                <w:rFonts w:cs="Times New Roman"/>
+                <w:szCs w:val="24"/>
+              </w:rPr>
+            </w:pPr>
+            <w:r>
+              <w:rPr>
+                <w:rFonts w:cs="Times New Roman"/>
+                <w:b/>
+                <w:szCs w:val="24"/>
+              </w:rPr>
+              <w:t xml:space="preserve"> </w:t>
+            </w:r>
+            <w:r>
+              <w:rPr>
+                <w:rFonts w:cs="Times New Roman"/>
+                <w:b/>
+                <w:szCs w:val="24"/>
+              </w:rPr>
+              <w:t>6 -</w:t>
+            </w:r>
+            <w:r>
+              <w:rPr>
+                <w:rFonts w:cs="Times New Roman"/>
+                <w:szCs w:val="24"/>
+              </w:rPr>
+              <w:t xml:space="preserve"> O sistema requer entrada de dados online?</w:t>
+            </w:r>
+          </w:p>
+        </w:tc>
+        <w:tc>
+          <w:tcPr>
+            <w:tcW w:w="1213" w:type="dxa"/>
+            <w:vAlign w:val="center"/>
+          </w:tcPr>
+          <w:p>
+            <w:pPr>
+              <w:spacing w:after="0"/>
+              <w:rPr>
+                <w:rFonts w:ascii="Times New Roman" w:hAnsi="Times New Roman" w:cs="Times New Roman"/>
+                <w:sz w:val="24"/>
+                <w:szCs w:val="24"/>
+              </w:rPr>
+            </w:pPr>
+          </w:p>
+        </w:tc>
+      </w:tr>
+      <w:tr>
+        <w:trPr>
+          <w:trHeight w:val="416"/>
+        </w:trPr>
+        <w:tc>
+          <w:tcPr>
+            <w:tcW w:w="7366" w:type="dxa"/>
+            <w:vAlign w:val="center"/>
+          </w:tcPr>
+          <w:p>
+            <w:pPr>
+              <w:pStyle w:val="SemEspaamento"/>
+              <w:rPr>
+                <w:rFonts w:cs="Times New Roman"/>
+                <w:szCs w:val="24"/>
+              </w:rPr>
+            </w:pPr>
+            <w:r>
+              <w:rPr>
+                <w:rFonts w:cs="Times New Roman"/>
+                <w:b/>
+                <w:szCs w:val="24"/>
+              </w:rPr>
+              <w:t xml:space="preserve"> </w:t>
+            </w:r>
+            <w:r>
+              <w:rPr>
+                <w:rFonts w:cs="Times New Roman"/>
+                <w:b/>
+                <w:szCs w:val="24"/>
+              </w:rPr>
+              <w:t>7 -</w:t>
+            </w:r>
+            <w:r>
+              <w:rPr>
+                <w:rFonts w:cs="Times New Roman"/>
+                <w:szCs w:val="24"/>
+              </w:rPr>
+              <w:t xml:space="preserve"> A entrada de dos online requer múltiplas telas ou operações?</w:t>
+            </w:r>
+          </w:p>
+        </w:tc>
+        <w:tc>
+          <w:tcPr>
+            <w:tcW w:w="1213" w:type="dxa"/>
+            <w:vAlign w:val="center"/>
+          </w:tcPr>
+          <w:p>
+            <w:pPr>
+              <w:spacing w:after="0"/>
+              <w:rPr>
+                <w:rFonts w:ascii="Times New Roman" w:hAnsi="Times New Roman" w:cs="Times New Roman"/>
+                <w:sz w:val="24"/>
+                <w:szCs w:val="24"/>
+              </w:rPr>
+            </w:pPr>
+          </w:p>
+        </w:tc>
+      </w:tr>
+      <w:tr>
+        <w:trPr>
+          <w:trHeight w:val="421"/>
+        </w:trPr>
+        <w:tc>
+          <w:tcPr>
+            <w:tcW w:w="7366" w:type="dxa"/>
+            <w:vAlign w:val="center"/>
+          </w:tcPr>
+          <w:p>
+            <w:pPr>
+              <w:pStyle w:val="SemEspaamento"/>
+              <w:rPr>
+                <w:rFonts w:cs="Times New Roman"/>
+                <w:szCs w:val="24"/>
+              </w:rPr>
+            </w:pPr>
+            <w:r>
+              <w:rPr>
+                <w:rFonts w:cs="Times New Roman"/>
+                <w:b/>
+                <w:szCs w:val="24"/>
+              </w:rPr>
+              <w:t xml:space="preserve"> </w:t>
+            </w:r>
+            <w:r>
+              <w:rPr>
+                <w:rFonts w:cs="Times New Roman"/>
+                <w:b/>
+                <w:szCs w:val="24"/>
+              </w:rPr>
+              <w:t>8 -</w:t>
+            </w:r>
+            <w:r>
+              <w:rPr>
+                <w:rFonts w:cs="Times New Roman"/>
+                <w:szCs w:val="24"/>
+              </w:rPr>
+              <w:t xml:space="preserve"> Os arquivos lógicos internos são atualizados online?</w:t>
+            </w:r>
+          </w:p>
+        </w:tc>
+        <w:tc>
+          <w:tcPr>
+            <w:tcW w:w="1213" w:type="dxa"/>
+            <w:vAlign w:val="center"/>
+          </w:tcPr>
+          <w:p>
+            <w:pPr>
+              <w:spacing w:after="0"/>
+              <w:rPr>
+                <w:rFonts w:ascii="Times New Roman" w:hAnsi="Times New Roman" w:cs="Times New Roman"/>
+                <w:sz w:val="24"/>
+                <w:szCs w:val="24"/>
+              </w:rPr>
+            </w:pPr>
+          </w:p>
+        </w:tc>
+      </w:tr>
+      <w:tr>
+        <w:trPr>
+          <w:trHeight w:val="413"/>
+        </w:trPr>
+        <w:tc>
+          <w:tcPr>
+            <w:tcW w:w="7366" w:type="dxa"/>
+            <w:vAlign w:val="center"/>
+          </w:tcPr>
+          <w:p>
+            <w:pPr>
+              <w:pStyle w:val="SemEspaamento"/>
+              <w:rPr>
+                <w:rFonts w:cs="Times New Roman"/>
+                <w:szCs w:val="24"/>
+              </w:rPr>
+            </w:pPr>
+            <w:r>
+              <w:rPr>
+                <w:rFonts w:cs="Times New Roman"/>
+                <w:b/>
+                <w:szCs w:val="24"/>
+              </w:rPr>
+              <w:t xml:space="preserve"> </w:t>
+            </w:r>
+            <w:r>
+              <w:rPr>
+                <w:rFonts w:cs="Times New Roman"/>
+                <w:b/>
+                <w:szCs w:val="24"/>
+              </w:rPr>
+              <w:t>9 -</w:t>
+            </w:r>
+            <w:r>
+              <w:rPr>
+                <w:rFonts w:cs="Times New Roman"/>
+                <w:szCs w:val="24"/>
+              </w:rPr>
+              <w:t xml:space="preserve"> As entradas, saída e consultas são complexas?</w:t>
+            </w:r>
+          </w:p>
+        </w:tc>
+        <w:tc>
+          <w:tcPr>
+            <w:tcW w:w="1213" w:type="dxa"/>
+            <w:vAlign w:val="center"/>
+          </w:tcPr>
+          <w:p>
+            <w:pPr>
+              <w:spacing w:after="0"/>
+              <w:rPr>
+                <w:rFonts w:ascii="Times New Roman" w:hAnsi="Times New Roman" w:cs="Times New Roman"/>
+                <w:sz w:val="24"/>
+                <w:szCs w:val="24"/>
+              </w:rPr>
+            </w:pPr>
+          </w:p>
+        </w:tc>
+      </w:tr>
+      <w:tr>
+        <w:trPr>
+          <w:trHeight w:val="420"/>
+        </w:trPr>
+        <w:tc>
+          <w:tcPr>
+            <w:tcW w:w="7366" w:type="dxa"/>
+            <w:vAlign w:val="center"/>
+          </w:tcPr>
+          <w:p>
+            <w:pPr>
+              <w:pStyle w:val="SemEspaamento"/>
+              <w:rPr>
+                <w:rFonts w:cs="Times New Roman"/>
+                <w:szCs w:val="24"/>
+              </w:rPr>
+            </w:pPr>
+            <w:r>
+              <w:rPr>
+                <w:rFonts w:cs="Times New Roman"/>
+                <w:b/>
+                <w:szCs w:val="24"/>
+              </w:rPr>
+              <w:t xml:space="preserve"> </w:t>
+            </w:r>
+            <w:r>
+              <w:rPr>
+                <w:rFonts w:cs="Times New Roman"/>
+                <w:b/>
+                <w:szCs w:val="24"/>
+              </w:rPr>
+              <w:t>10 -</w:t>
+            </w:r>
+            <w:r>
+              <w:rPr>
+                <w:rFonts w:cs="Times New Roman"/>
+                <w:szCs w:val="24"/>
+              </w:rPr>
+              <w:t xml:space="preserve"> O processamento interno é complexo?</w:t>
+            </w:r>
+          </w:p>
+        </w:tc>
+        <w:tc>
+          <w:tcPr>
+            <w:tcW w:w="1213" w:type="dxa"/>
+            <w:vAlign w:val="center"/>
+          </w:tcPr>
+          <w:p>
+            <w:pPr>
+              <w:spacing w:after="0"/>
+              <w:rPr>
+                <w:rFonts w:ascii="Times New Roman" w:hAnsi="Times New Roman" w:cs="Times New Roman"/>
+                <w:sz w:val="24"/>
+                <w:szCs w:val="24"/>
+              </w:rPr>
+            </w:pPr>
+          </w:p>
+        </w:tc>
+      </w:tr>
+      <w:tr>
+        <w:trPr>
+          <w:trHeight w:val="412"/>
+        </w:trPr>
+        <w:tc>
+          <w:tcPr>
+            <w:tcW w:w="7366" w:type="dxa"/>
+            <w:vAlign w:val="center"/>
+          </w:tcPr>
+          <w:p>
+            <w:pPr>
+              <w:pStyle w:val="SemEspaamento"/>
+              <w:rPr>
+                <w:rFonts w:cs="Times New Roman"/>
+                <w:szCs w:val="24"/>
+              </w:rPr>
+            </w:pPr>
+            <w:r>
+              <w:rPr>
+                <w:rFonts w:cs="Times New Roman"/>
+                <w:b/>
+                <w:szCs w:val="24"/>
+              </w:rPr>
+              <w:t xml:space="preserve"> </w:t>
+            </w:r>
+            <w:r>
+              <w:rPr>
+                <w:rFonts w:cs="Times New Roman"/>
+                <w:b/>
+                <w:szCs w:val="24"/>
+              </w:rPr>
+              <w:t>11 -</w:t>
+            </w:r>
+            <w:r>
+              <w:rPr>
+                <w:rFonts w:cs="Times New Roman"/>
+                <w:szCs w:val="24"/>
+              </w:rPr>
+              <w:t xml:space="preserve"> O código é projetado para ser reutilizável?</w:t>
+            </w:r>
+          </w:p>
+        </w:tc>
+        <w:tc>
+          <w:tcPr>
+            <w:tcW w:w="1213" w:type="dxa"/>
+            <w:vAlign w:val="center"/>
+          </w:tcPr>
+          <w:p>
+            <w:pPr>
+              <w:spacing w:after="0"/>
+              <w:rPr>
+                <w:rFonts w:ascii="Times New Roman" w:hAnsi="Times New Roman" w:cs="Times New Roman"/>
+                <w:sz w:val="24"/>
+                <w:szCs w:val="24"/>
+              </w:rPr>
+            </w:pPr>
+          </w:p>
+        </w:tc>
+      </w:tr>
+      <w:tr>
+        <w:trPr>
+          <w:trHeight w:val="417"/>
+        </w:trPr>
+        <w:tc>
+          <w:tcPr>
+            <w:tcW w:w="7366" w:type="dxa"/>
+            <w:vAlign w:val="center"/>
+          </w:tcPr>
+          <w:p>
+            <w:pPr>
+              <w:pStyle w:val="SemEspaamento"/>
+              <w:rPr>
+                <w:rFonts w:cs="Times New Roman"/>
+                <w:szCs w:val="24"/>
+              </w:rPr>
+            </w:pPr>
+            <w:r>
+              <w:rPr>
+                <w:rFonts w:cs="Times New Roman"/>
+                <w:b/>
+                <w:szCs w:val="24"/>
+              </w:rPr>
+              <w:t xml:space="preserve"> </w:t>
+            </w:r>
+            <w:r>
+              <w:rPr>
+                <w:rFonts w:cs="Times New Roman"/>
+                <w:b/>
+                <w:szCs w:val="24"/>
+              </w:rPr>
+              <w:t>12 -</w:t>
+            </w:r>
+            <w:r>
+              <w:rPr>
+                <w:rFonts w:cs="Times New Roman"/>
+                <w:szCs w:val="24"/>
+              </w:rPr>
+              <w:t xml:space="preserve"> A instalação está incluída no projeto?</w:t>
+            </w:r>
+          </w:p>
+        </w:tc>
+        <w:tc>
+          <w:tcPr>
+            <w:tcW w:w="1213" w:type="dxa"/>
+            <w:vAlign w:val="center"/>
+          </w:tcPr>
+          <w:p>
+            <w:pPr>
+              <w:spacing w:after="0"/>
+              <w:rPr>
+                <w:rFonts w:ascii="Times New Roman" w:hAnsi="Times New Roman" w:cs="Times New Roman"/>
+                <w:sz w:val="24"/>
+                <w:szCs w:val="24"/>
+              </w:rPr>
+            </w:pPr>
+          </w:p>
+        </w:tc>
+      </w:tr>
+      <w:tr>
+        <w:trPr>
+          <w:trHeight w:val="693"/>
+        </w:trPr>
+        <w:tc>
+          <w:tcPr>
+            <w:tcW w:w="7366" w:type="dxa"/>
+            <w:vAlign w:val="center"/>
+          </w:tcPr>
+          <w:p>
+            <w:pPr>
+              <w:pStyle w:val="SemEspaamento"/>
+              <w:rPr>
+                <w:rFonts w:cs="Times New Roman"/>
+                <w:szCs w:val="24"/>
+              </w:rPr>
+            </w:pPr>
+            <w:r>
+              <w:rPr>
+                <w:rFonts w:cs="Times New Roman"/>
+                <w:b/>
+                <w:szCs w:val="24"/>
+              </w:rPr>
+              <w:t xml:space="preserve"> </w:t>
+            </w:r>
+            <w:r>
+              <w:rPr>
+                <w:rFonts w:cs="Times New Roman"/>
+                <w:b/>
+                <w:szCs w:val="24"/>
+              </w:rPr>
+              <w:t>13 -</w:t>
+            </w:r>
+            <w:r>
+              <w:rPr>
+                <w:rFonts w:cs="Times New Roman"/>
+                <w:szCs w:val="24"/>
+              </w:rPr>
+              <w:t xml:space="preserve"> O sistema é projetado para múltiplas instalações em diferentes organizações?</w:t>
+            </w:r>
+          </w:p>
+        </w:tc>
+        <w:tc>
+          <w:tcPr>
+            <w:tcW w:w="1213" w:type="dxa"/>
+            <w:vAlign w:val="center"/>
+          </w:tcPr>
+          <w:p>
+            <w:pPr>
+              <w:spacing w:after="0"/>
+              <w:rPr>
+                <w:rFonts w:ascii="Times New Roman" w:hAnsi="Times New Roman" w:cs="Times New Roman"/>
+                <w:sz w:val="24"/>
+                <w:szCs w:val="24"/>
+              </w:rPr>
+            </w:pPr>
+          </w:p>
+        </w:tc>
+      </w:tr>
+      <w:tr>
+        <w:tc>
+          <w:tcPr>
+            <w:tcW w:w="7366" w:type="dxa"/>
+            <w:vAlign w:val="center"/>
+          </w:tcPr>
+          <w:p>
+            <w:pPr>
+              <w:pStyle w:val="SemEspaamento"/>
+              <w:rPr>
+                <w:rFonts w:cs="Times New Roman"/>
+                <w:szCs w:val="24"/>
+              </w:rPr>
+            </w:pPr>
+            <w:r>
+              <w:rPr>
+                <w:rFonts w:cs="Times New Roman"/>
+                <w:b/>
+                <w:szCs w:val="24"/>
+              </w:rPr>
+              <w:t xml:space="preserve"> </w:t>
+            </w:r>
+            <w:r>
+              <w:rPr>
+                <w:rFonts w:cs="Times New Roman"/>
+                <w:b/>
+                <w:szCs w:val="24"/>
+              </w:rPr>
+              <w:t xml:space="preserve">14 - </w:t>
+            </w:r>
+            <w:r>
+              <w:rPr>
+                <w:rFonts w:cs="Times New Roman"/>
+                <w:szCs w:val="24"/>
+              </w:rPr>
+              <w:t>A aplicação é projetada para facilitar a troca e o uso pelo usuário?</w:t>
+            </w:r>
+          </w:p>
+        </w:tc>
+        <w:tc>
+          <w:tcPr>
+            <w:tcW w:w="1213" w:type="dxa"/>
+            <w:vAlign w:val="center"/>
+          </w:tcPr>
+          <w:p>
+            <w:pPr>
+              <w:spacing w:after="0"/>
+              <w:rPr>
+                <w:rFonts w:ascii="Times New Roman" w:hAnsi="Times New Roman" w:cs="Times New Roman"/>
+                <w:sz w:val="24"/>
+                <w:szCs w:val="24"/>
+              </w:rPr>
+            </w:pPr>
+          </w:p>
+        </w:tc>
+      </w:tr>
+    </w:tbl>
+    <w:p>
+      <w:pPr>
+        <w:rPr>
+          <w:rFonts w:ascii="Times New Roman" w:hAnsi="Times New Roman" w:cs="Times New Roman"/>
+          <w:b/>
+          <w:sz w:val="24"/>
+        </w:rPr>
+      </w:pPr>
+    </w:p>
+    <w:p>
+      <w:pPr>
+        <w:rPr>
+          <w:rFonts w:ascii="Times New Roman" w:hAnsi="Times New Roman" w:cs="Times New Roman"/>
+          <w:b/>
+          <w:sz w:val="24"/>
+        </w:rPr>
+      </w:pPr>
+      <w:r>
+        <w:rPr>
+          <w:rFonts w:ascii="Times New Roman" w:hAnsi="Times New Roman" w:cs="Times New Roman"/>
+          <w:b/>
+          <w:sz w:val="24"/>
+        </w:rPr>
+        <w:t>Cálculo:</w:t>
+      </w:r>
+    </w:p>
+    <w:p>
+      <w:pPr>
+        <w:jc w:val="both"/>
+        <w:rPr>
+          <w:rFonts w:ascii="Times New Roman" w:hAnsi="Times New Roman" w:cs="Times New Roman"/>
+          <w:sz w:val="24"/>
+        </w:rPr>
+      </w:pPr>
+      <w:proofErr w:type="gramStart"/>
+      <w:r>
+        <w:rPr>
+          <w:rFonts w:ascii="Times New Roman" w:hAnsi="Times New Roman" w:cs="Times New Roman"/>
+          <w:sz w:val="24"/>
+        </w:rPr>
+        <w:t>1</w:t>
+      </w:r>
+      <w:proofErr w:type="gramEnd"/>
+      <w:r>
+        <w:rPr>
+          <w:rFonts w:ascii="Times New Roman" w:hAnsi="Times New Roman" w:cs="Times New Roman"/>
+          <w:sz w:val="24"/>
+        </w:rPr>
+        <w:t xml:space="preserve"> entrada x 4 = 4</w:t>
+      </w:r>
+    </w:p>
+    <w:p>
+      <w:pPr>
+        <w:jc w:val="both"/>
+        <w:rPr>
+          <w:rFonts w:ascii="Times New Roman" w:hAnsi="Times New Roman" w:cs="Times New Roman"/>
+          <w:sz w:val="24"/>
+        </w:rPr>
+      </w:pPr>
+      <w:proofErr w:type="gramStart"/>
+      <w:r>
+        <w:rPr>
+          <w:rFonts w:ascii="Times New Roman" w:hAnsi="Times New Roman" w:cs="Times New Roman"/>
+          <w:sz w:val="24"/>
+        </w:rPr>
+        <w:t>6</w:t>
+      </w:r>
+      <w:proofErr w:type="gramEnd"/>
+      <w:r>
+        <w:rPr>
+          <w:rFonts w:ascii="Times New Roman" w:hAnsi="Times New Roman" w:cs="Times New Roman"/>
+          <w:sz w:val="24"/>
+        </w:rPr>
+        <w:t xml:space="preserve"> saídas x 5 = 30                      </w:t>
+      </w:r>
+    </w:p>
+    <w:p>
+      <w:pPr>
+        <w:jc w:val="both"/>
+        <w:rPr>
+          <w:rFonts w:ascii="Times New Roman" w:hAnsi="Times New Roman" w:cs="Times New Roman"/>
+          <w:sz w:val="24"/>
+        </w:rPr>
+      </w:pPr>
+      <w:r>
+        <w:rPr>
+          <w:rFonts w:ascii="Times New Roman" w:hAnsi="Times New Roman" w:cs="Times New Roman"/>
+          <w:sz w:val="24"/>
+        </w:rPr>
+        <w:t xml:space="preserve">Total = 34 </w:t>
+      </w:r>
+    </w:p>
+    <w:p>
+      <w:pPr>
+        <w:jc w:val="both"/>
+        <w:rPr>
+          <w:rFonts w:ascii="Times New Roman" w:hAnsi="Times New Roman" w:cs="Times New Roman"/>
+          <w:color w:val="0070C0"/>
+          <w:sz w:val="24"/>
+        </w:rPr>
+      </w:pPr>
+      <w:r>
+        <w:rPr>
+          <w:rFonts w:ascii="Times New Roman" w:hAnsi="Times New Roman" w:cs="Times New Roman"/>
+          <w:sz w:val="24"/>
+        </w:rPr>
+        <w:t xml:space="preserve">Fator de ajuste = </w:t>
+      </w:r>
+      <w:r>
+        <w:rPr>
+          <w:rFonts w:ascii="Times New Roman" w:hAnsi="Times New Roman" w:cs="Times New Roman"/>
+          <w:sz w:val="24"/>
+        </w:rPr>
+        <w:t xml:space="preserve">15 </w:t>
+      </w:r>
+    </w:p>
+    <w:p>
+      <w:pPr>
+        <w:jc w:val="both"/>
+        <w:rPr>
+          <w:rFonts w:ascii="Times New Roman" w:hAnsi="Times New Roman" w:cs="Times New Roman"/>
+          <w:color w:val="FF0000"/>
+          <w:sz w:val="24"/>
+        </w:rPr>
+      </w:pPr>
+      <w:r>
+        <w:rPr>
+          <w:rFonts w:ascii="Times New Roman" w:hAnsi="Times New Roman" w:cs="Times New Roman"/>
+          <w:sz w:val="24"/>
+        </w:rPr>
+        <w:t xml:space="preserve">FP = 34 * [0,65 + 0,01 * (15)] = </w:t>
+      </w:r>
+      <w:r>
+        <w:rPr>
+          <w:rFonts w:ascii="Times New Roman" w:hAnsi="Times New Roman" w:cs="Times New Roman"/>
+          <w:sz w:val="24"/>
+        </w:rPr>
+        <w:t>27,2</w:t>
+      </w:r>
+    </w:p>
+    <w:p>
+      <w:pPr>
+        <w:jc w:val="both"/>
+        <w:rPr>
+          <w:rFonts w:ascii="Times New Roman" w:hAnsi="Times New Roman" w:cs="Times New Roman"/>
+          <w:sz w:val="24"/>
+        </w:rPr>
+      </w:pPr>
+    </w:p>
+    <w:p>
+      <w:pPr>
+        <w:jc w:val="both"/>
+        <w:rPr>
+          <w:rFonts w:ascii="Times New Roman" w:hAnsi="Times New Roman" w:cs="Times New Roman"/>
+          <w:b/>
+          <w:sz w:val="28"/>
+        </w:rPr>
+      </w:pPr>
+      <w:r>
+        <w:rPr>
+          <w:rFonts w:ascii="Times New Roman" w:hAnsi="Times New Roman" w:cs="Times New Roman"/>
+          <w:b/>
+          <w:sz w:val="28"/>
+        </w:rPr>
+        <w:t>Estimativa</w:t>
+      </w:r>
+    </w:p>
+    <w:p>
+      <w:pPr>
+        <w:jc w:val="both"/>
+        <w:rPr>
+          <w:rFonts w:ascii="Times New Roman" w:hAnsi="Times New Roman" w:cs="Times New Roman"/>
+          <w:sz w:val="24"/>
+        </w:rPr>
+      </w:pPr>
+      <w:r>
+        <w:rPr>
+          <w:rFonts w:ascii="Times New Roman" w:hAnsi="Times New Roman" w:cs="Times New Roman"/>
+          <w:sz w:val="24"/>
+        </w:rPr>
+        <w:t>Esforço</w:t>
+      </w:r>
+      <w:r>
+        <w:rPr>
+          <w:rFonts w:ascii="Times New Roman" w:hAnsi="Times New Roman" w:cs="Times New Roman"/>
+          <w:sz w:val="24"/>
+        </w:rPr>
+        <w:t>:</w:t>
+      </w:r>
+      <w:r>
+        <w:rPr>
+          <w:rFonts w:ascii="Times New Roman" w:hAnsi="Times New Roman" w:cs="Times New Roman"/>
+          <w:sz w:val="24"/>
+        </w:rPr>
+        <w:t xml:space="preserve"> 13</w:t>
+      </w:r>
+      <w:r>
+        <w:rPr>
+          <w:rFonts w:ascii="Times New Roman" w:hAnsi="Times New Roman" w:cs="Times New Roman"/>
+          <w:sz w:val="24"/>
+        </w:rPr>
+        <w:t xml:space="preserve"> </w:t>
+      </w:r>
+      <w:proofErr w:type="spellStart"/>
+      <w:proofErr w:type="gramStart"/>
+      <w:r>
+        <w:rPr>
+          <w:rFonts w:ascii="Times New Roman" w:hAnsi="Times New Roman" w:cs="Times New Roman"/>
+          <w:sz w:val="24"/>
+        </w:rPr>
+        <w:t>pf</w:t>
+      </w:r>
+      <w:proofErr w:type="spellEnd"/>
+      <w:proofErr w:type="gramEnd"/>
+      <w:r>
+        <w:rPr>
+          <w:rFonts w:ascii="Times New Roman" w:hAnsi="Times New Roman" w:cs="Times New Roman"/>
+          <w:sz w:val="24"/>
+        </w:rPr>
+        <w:t>/mês</w:t>
+      </w:r>
+    </w:p>
+    <w:p>
+      <w:pPr>
+        <w:jc w:val="both"/>
+        <w:rPr>
+          <w:rFonts w:ascii="Times New Roman" w:hAnsi="Times New Roman" w:cs="Times New Roman"/>
+          <w:sz w:val="24"/>
+        </w:rPr>
+      </w:pPr>
+      <w:r>
+        <w:rPr>
+          <w:rFonts w:ascii="Times New Roman" w:hAnsi="Times New Roman" w:cs="Times New Roman"/>
+          <w:sz w:val="24"/>
+        </w:rPr>
+        <w:t>Prazo</w:t>
+      </w:r>
+      <w:r>
+        <w:rPr>
+          <w:rFonts w:ascii="Times New Roman" w:hAnsi="Times New Roman" w:cs="Times New Roman"/>
+          <w:sz w:val="24"/>
+        </w:rPr>
+        <w:t>:</w:t>
+      </w:r>
+      <w:r>
+        <w:rPr>
+          <w:rFonts w:ascii="Times New Roman" w:hAnsi="Times New Roman" w:cs="Times New Roman"/>
+          <w:sz w:val="24"/>
+        </w:rPr>
+        <w:t xml:space="preserve"> 2,07</w:t>
+      </w:r>
+    </w:p>
+    <w:p>
+      <w:pPr>
+        <w:jc w:val="both"/>
+        <w:rPr>
+          <w:rFonts w:ascii="Times New Roman" w:hAnsi="Times New Roman" w:cs="Times New Roman"/>
+          <w:sz w:val="24"/>
+        </w:rPr>
+      </w:pPr>
+      <w:r>
+        <w:rPr>
+          <w:rFonts w:ascii="Times New Roman" w:hAnsi="Times New Roman" w:cs="Times New Roman"/>
+          <w:sz w:val="24"/>
+        </w:rPr>
+        <w:t>Custo:</w:t>
+      </w:r>
+      <w:r>
+        <w:rPr>
+          <w:rFonts w:ascii="Times New Roman" w:hAnsi="Times New Roman" w:cs="Times New Roman"/>
+          <w:sz w:val="24"/>
+        </w:rPr>
+        <w:t xml:space="preserve"> 9,700</w:t>
+      </w:r>
+    </w:p>
+    <w:p>
+      <w:pPr>
+        <w:jc w:val="both"/>
+        <w:rPr>
+          <w:rFonts w:ascii="Times New Roman" w:hAnsi="Times New Roman" w:cs="Times New Roman"/>
+          <w:sz w:val="24"/>
+        </w:rPr>
+      </w:pPr>
+    </w:p>
+    <w:p>
+      <w:pPr>
+        <w:rPr>
+          <w:rFonts w:ascii="Times New Roman" w:hAnsi="Times New Roman" w:cs="Times New Roman"/>
+          <w:i/>
+          <w:sz w:val="24"/>
+        </w:rPr>
+      </w:pPr>
+      <w:r>
+        <w:rPr>
+          <w:rFonts w:ascii="Times New Roman" w:hAnsi="Times New Roman" w:cs="Times New Roman"/>
+          <w:i/>
+          <w:sz w:val="24"/>
+        </w:rPr>
+        <w:t>*</w:t>
+      </w:r>
+      <w:r>
+        <w:rPr>
+          <w:rFonts w:ascii="Times New Roman" w:hAnsi="Times New Roman" w:cs="Times New Roman"/>
+          <w:i/>
+          <w:sz w:val="24"/>
+        </w:rPr>
+        <w:t>Custo com base no salário do A</w:t>
+      </w:r>
+      <w:r>
+        <w:rPr>
+          <w:rFonts w:ascii="Times New Roman" w:hAnsi="Times New Roman" w:cs="Times New Roman"/>
+          <w:i/>
+          <w:sz w:val="24"/>
+        </w:rPr>
+        <w:t>nalista</w:t>
+      </w:r>
+      <w:r>
+        <w:rPr>
+          <w:rFonts w:ascii="Times New Roman" w:hAnsi="Times New Roman" w:cs="Times New Roman"/>
+          <w:i/>
+          <w:sz w:val="24"/>
+        </w:rPr>
+        <w:t xml:space="preserve"> de S</w:t>
+      </w:r>
+      <w:bookmarkStart w:id="0" w:name="_GoBack"/>
+      <w:bookmarkEnd w:id="0"/>
+      <w:r>
+        <w:rPr>
+          <w:rFonts w:ascii="Times New Roman" w:hAnsi="Times New Roman" w:cs="Times New Roman"/>
+          <w:i/>
+          <w:sz w:val="24"/>
+        </w:rPr>
+        <w:t xml:space="preserve">istema pela Revista Exame </w:t>
+      </w:r>
+      <w:r>
+        <w:rPr>
+          <w:rFonts w:ascii="Times New Roman" w:hAnsi="Times New Roman" w:cs="Times New Roman"/>
+          <w:i/>
+          <w:sz w:val="24"/>
+        </w:rPr>
+        <w:t xml:space="preserve">                           </w:t>
+      </w:r>
+      <w:r>
+        <w:rPr>
+          <w:rFonts w:ascii="Times New Roman" w:hAnsi="Times New Roman" w:cs="Times New Roman"/>
+          <w:i/>
+          <w:sz w:val="24"/>
+        </w:rPr>
+        <w:t xml:space="preserve">- </w:t>
+      </w:r>
+      <w:r>
+        <w:rPr>
+          <w:rFonts w:ascii="Times New Roman" w:hAnsi="Times New Roman" w:cs="Times New Roman"/>
+          <w:i/>
+          <w:sz w:val="24"/>
+        </w:rPr>
+        <w:t>M</w:t>
+      </w:r>
+      <w:r>
+        <w:rPr>
+          <w:rFonts w:ascii="Times New Roman" w:hAnsi="Times New Roman" w:cs="Times New Roman"/>
+          <w:i/>
+          <w:sz w:val="24"/>
+        </w:rPr>
+        <w:t>édia de 4.683,65</w:t>
+      </w:r>
+    </w:p>
+    <w:p>
+      <w:pPr>
+        <w:rPr>
+          <w:rFonts w:ascii="Times New Roman" w:hAnsi="Times New Roman" w:cs="Times New Roman"/>
+          <w:b/>
+          <w:sz w:val="28"/>
+        </w:rPr>
+      </w:pPr>
+    </w:p>
+    <w:p>
+      <w:pPr>
+        <w:rPr>
+          <w:rFonts w:ascii="Times New Roman" w:hAnsi="Times New Roman" w:cs="Times New Roman"/>
+          <w:b/>
+          <w:sz w:val="28"/>
+        </w:rPr>
+      </w:pPr>
+      <w:r>
+        <w:rPr>
+          <w:rFonts w:ascii="Times New Roman" w:hAnsi="Times New Roman" w:cs="Times New Roman"/>
+          <w:b/>
+          <w:sz w:val="28"/>
+        </w:rPr>
         <w:t>Lista de riscos</w:t>
       </w:r>
     </w:p>
@@ -1325,14 +4036,7 @@
           <w:rFonts w:ascii="Times New Roman" w:hAnsi="Times New Roman" w:cs="Times New Roman"/>
           <w:sz w:val="24"/>
         </w:rPr>
-        <w:t xml:space="preserve">O </w:t>
-      </w:r>
-      <w:r>
-        <w:rPr>
-          <w:rFonts w:ascii="Times New Roman" w:hAnsi="Times New Roman" w:cs="Times New Roman"/>
-          <w:sz w:val="24"/>
-        </w:rPr>
-        <w:t>nível</w:t>
+        <w:t>O nível</w:t>
       </w:r>
       <w:r>
         <w:rPr>
@@ -2073,369 +4777,6 @@
           <w:sz w:val="24"/>
         </w:rPr>
       </w:pPr>
-    </w:p>
-    <w:p>
-      <w:pPr>
-        <w:rPr>
-          <w:rFonts w:ascii="Times New Roman" w:hAnsi="Times New Roman" w:cs="Times New Roman"/>
-          <w:b/>
-          <w:sz w:val="24"/>
-        </w:rPr>
-      </w:pPr>
-      <w:r>
-        <w:rPr>
-          <w:rFonts w:ascii="Times New Roman" w:hAnsi="Times New Roman" w:cs="Times New Roman"/>
-          <w:b/>
-          <w:sz w:val="28"/>
-        </w:rPr>
-        <w:t>Cálculo de Ponto de Função</w:t>
-      </w:r>
-    </w:p>
-    <w:p>
-      <w:pPr>
-        <w:jc w:val="both"/>
-        <w:rPr>
-          <w:rFonts w:ascii="Times New Roman" w:hAnsi="Times New Roman" w:cs="Times New Roman"/>
-          <w:sz w:val="24"/>
-        </w:rPr>
-      </w:pPr>
-      <w:proofErr w:type="gramStart"/>
-      <w:r>
-        <w:rPr>
-          <w:rFonts w:ascii="Times New Roman" w:hAnsi="Times New Roman" w:cs="Times New Roman"/>
-          <w:sz w:val="24"/>
-        </w:rPr>
-        <w:t>6</w:t>
-      </w:r>
-      <w:proofErr w:type="gramEnd"/>
-      <w:r>
-        <w:rPr>
-          <w:rFonts w:ascii="Times New Roman" w:hAnsi="Times New Roman" w:cs="Times New Roman"/>
-          <w:sz w:val="24"/>
-        </w:rPr>
-        <w:t xml:space="preserve"> saídas x 5 = 30                      </w:t>
-      </w:r>
-    </w:p>
-    <w:p>
-      <w:pPr>
-        <w:jc w:val="both"/>
-        <w:rPr>
-          <w:rFonts w:ascii="Times New Roman" w:hAnsi="Times New Roman" w:cs="Times New Roman"/>
-          <w:sz w:val="24"/>
-        </w:rPr>
-      </w:pPr>
-      <w:proofErr w:type="gramStart"/>
-      <w:r>
-        <w:rPr>
-          <w:rFonts w:ascii="Times New Roman" w:hAnsi="Times New Roman" w:cs="Times New Roman"/>
-          <w:sz w:val="24"/>
-        </w:rPr>
-        <w:t>1</w:t>
-      </w:r>
-      <w:proofErr w:type="gramEnd"/>
-      <w:r>
-        <w:rPr>
-          <w:rFonts w:ascii="Times New Roman" w:hAnsi="Times New Roman" w:cs="Times New Roman"/>
-          <w:sz w:val="24"/>
-        </w:rPr>
-        <w:t xml:space="preserve"> entrada x 4 = 4</w:t>
-      </w:r>
-    </w:p>
-    <w:p>
-      <w:pPr>
-        <w:jc w:val="both"/>
-        <w:rPr>
-          <w:rFonts w:ascii="Times New Roman" w:hAnsi="Times New Roman" w:cs="Times New Roman"/>
-          <w:sz w:val="24"/>
-        </w:rPr>
-      </w:pPr>
-      <w:r>
-        <w:rPr>
-          <w:rFonts w:ascii="Times New Roman" w:hAnsi="Times New Roman" w:cs="Times New Roman"/>
-          <w:sz w:val="24"/>
-        </w:rPr>
-        <w:t xml:space="preserve">Total = 34 </w:t>
-      </w:r>
-    </w:p>
-    <w:p>
-      <w:pPr>
-        <w:jc w:val="both"/>
-        <w:rPr>
-          <w:rFonts w:ascii="Times New Roman" w:hAnsi="Times New Roman" w:cs="Times New Roman"/>
-          <w:color w:val="0070C0"/>
-          <w:sz w:val="24"/>
-        </w:rPr>
-      </w:pPr>
-      <w:r>
-        <w:rPr>
-          <w:rFonts w:ascii="Times New Roman" w:hAnsi="Times New Roman" w:cs="Times New Roman"/>
-          <w:sz w:val="24"/>
-        </w:rPr>
-        <w:t xml:space="preserve">Fator de ajuste = </w:t>
-      </w:r>
-      <w:r>
-        <w:rPr>
-          <w:rFonts w:ascii="Times New Roman" w:hAnsi="Times New Roman" w:cs="Times New Roman"/>
-          <w:color w:val="FF0000"/>
-          <w:sz w:val="24"/>
-        </w:rPr>
-        <w:t xml:space="preserve">15 // </w:t>
-      </w:r>
-      <w:r>
-        <w:rPr>
-          <w:rFonts w:ascii="Times New Roman" w:hAnsi="Times New Roman" w:cs="Times New Roman"/>
-          <w:color w:val="0070C0"/>
-          <w:sz w:val="24"/>
-        </w:rPr>
-        <w:t>21</w:t>
-      </w:r>
-    </w:p>
-    <w:p>
-      <w:pPr>
-        <w:jc w:val="both"/>
-        <w:rPr>
-          <w:rFonts w:ascii="Times New Roman" w:hAnsi="Times New Roman" w:cs="Times New Roman"/>
-          <w:sz w:val="24"/>
-        </w:rPr>
-      </w:pPr>
-      <w:r>
-        <w:rPr>
-          <w:rFonts w:ascii="Times New Roman" w:hAnsi="Times New Roman" w:cs="Times New Roman"/>
-          <w:sz w:val="24"/>
-        </w:rPr>
-        <w:t xml:space="preserve">FP = 34 * [0,65 + 0,01 * (15)] = </w:t>
-      </w:r>
-      <w:r>
-        <w:rPr>
-          <w:rFonts w:ascii="Times New Roman" w:hAnsi="Times New Roman" w:cs="Times New Roman"/>
-          <w:color w:val="FF0000"/>
-          <w:sz w:val="24"/>
-        </w:rPr>
-        <w:t>27,2</w:t>
-      </w:r>
-    </w:p>
-    <w:p>
-      <w:pPr>
-        <w:jc w:val="both"/>
-        <w:rPr>
-          <w:rFonts w:ascii="Times New Roman" w:hAnsi="Times New Roman" w:cs="Times New Roman"/>
-          <w:sz w:val="24"/>
-        </w:rPr>
-      </w:pPr>
-      <w:r>
-        <w:rPr>
-          <w:rFonts w:ascii="Times New Roman" w:hAnsi="Times New Roman" w:cs="Times New Roman"/>
-          <w:sz w:val="24"/>
-        </w:rPr>
-        <w:t xml:space="preserve">FP = 34 * [0,65 + 0,01 * (21)] = </w:t>
-      </w:r>
-      <w:r>
-        <w:rPr>
-          <w:rFonts w:ascii="Times New Roman" w:hAnsi="Times New Roman" w:cs="Times New Roman"/>
-          <w:color w:val="0070C0"/>
-          <w:sz w:val="24"/>
-        </w:rPr>
-        <w:t>29,24</w:t>
-      </w:r>
-    </w:p>
-    <w:p>
-      <w:pPr>
-        <w:jc w:val="both"/>
-        <w:rPr>
-          <w:rFonts w:ascii="Times New Roman" w:hAnsi="Times New Roman" w:cs="Times New Roman"/>
-          <w:sz w:val="24"/>
-        </w:rPr>
-      </w:pPr>
-    </w:p>
-    <w:p>
-      <w:pPr>
-        <w:jc w:val="both"/>
-        <w:rPr>
-          <w:rFonts w:ascii="Times New Roman" w:hAnsi="Times New Roman" w:cs="Times New Roman"/>
-          <w:sz w:val="24"/>
-        </w:rPr>
-      </w:pPr>
-      <w:r>
-        <w:rPr>
-          <w:rFonts w:ascii="Times New Roman" w:hAnsi="Times New Roman" w:cs="Times New Roman"/>
-          <w:color w:val="FF0000"/>
-          <w:sz w:val="24"/>
-        </w:rPr>
-        <w:t>13</w:t>
-      </w:r>
-      <w:r>
-        <w:rPr>
-          <w:rFonts w:ascii="Times New Roman" w:hAnsi="Times New Roman" w:cs="Times New Roman"/>
-          <w:sz w:val="24"/>
-        </w:rPr>
-        <w:t xml:space="preserve"> // </w:t>
-      </w:r>
-      <w:r>
-        <w:rPr>
-          <w:rFonts w:ascii="Times New Roman" w:hAnsi="Times New Roman" w:cs="Times New Roman"/>
-          <w:color w:val="0070C0"/>
-          <w:sz w:val="24"/>
-        </w:rPr>
-        <w:t>14</w:t>
-      </w:r>
-      <w:r>
-        <w:rPr>
-          <w:rFonts w:ascii="Times New Roman" w:hAnsi="Times New Roman" w:cs="Times New Roman"/>
-          <w:sz w:val="24"/>
-        </w:rPr>
-        <w:t xml:space="preserve"> por mês (esforço) == 2,07 </w:t>
-      </w:r>
-    </w:p>
-    <w:p>
-      <w:pPr>
-        <w:jc w:val="both"/>
-        <w:rPr>
-          <w:rFonts w:ascii="Times New Roman" w:hAnsi="Times New Roman" w:cs="Times New Roman"/>
-          <w:sz w:val="24"/>
-        </w:rPr>
-      </w:pPr>
-      <w:r>
-        <w:rPr>
-          <w:rFonts w:ascii="Times New Roman" w:hAnsi="Times New Roman" w:cs="Times New Roman"/>
-          <w:sz w:val="24"/>
-        </w:rPr>
-        <w:t>Salario = 4.683,65 (custo)</w:t>
-      </w:r>
-    </w:p>
-    <w:p>
-      <w:pPr>
-        <w:jc w:val="both"/>
-        <w:rPr>
-          <w:rFonts w:ascii="Times New Roman" w:hAnsi="Times New Roman" w:cs="Times New Roman"/>
-          <w:sz w:val="24"/>
-        </w:rPr>
-      </w:pPr>
-      <w:r>
-        <w:rPr>
-          <w:rFonts w:ascii="Times New Roman" w:hAnsi="Times New Roman" w:cs="Times New Roman"/>
-          <w:sz w:val="24"/>
-        </w:rPr>
-        <w:t>Meses = 2 (prazo)</w:t>
-      </w:r>
-    </w:p>
-    <w:p>
-      <w:pPr>
-        <w:jc w:val="both"/>
-        <w:rPr>
-          <w:rFonts w:ascii="Times New Roman" w:hAnsi="Times New Roman" w:cs="Times New Roman"/>
-          <w:sz w:val="24"/>
-        </w:rPr>
-      </w:pPr>
-    </w:p>
-    <w:p>
-      <w:pPr>
-        <w:jc w:val="both"/>
-        <w:rPr>
-          <w:rFonts w:ascii="Times New Roman" w:hAnsi="Times New Roman" w:cs="Times New Roman"/>
-          <w:b/>
-          <w:sz w:val="28"/>
-        </w:rPr>
-      </w:pPr>
-      <w:r>
-        <w:rPr>
-          <w:rFonts w:ascii="Times New Roman" w:hAnsi="Times New Roman" w:cs="Times New Roman"/>
-          <w:b/>
-          <w:sz w:val="28"/>
-        </w:rPr>
-        <w:t>Estimativa</w:t>
-      </w:r>
-    </w:p>
-    <w:p>
-      <w:pPr>
-        <w:jc w:val="both"/>
-        <w:rPr>
-          <w:rFonts w:ascii="Times New Roman" w:hAnsi="Times New Roman" w:cs="Times New Roman"/>
-          <w:sz w:val="24"/>
-        </w:rPr>
-      </w:pPr>
-      <w:r>
-        <w:rPr>
-          <w:rFonts w:ascii="Times New Roman" w:hAnsi="Times New Roman" w:cs="Times New Roman"/>
-          <w:sz w:val="24"/>
-        </w:rPr>
-        <w:t xml:space="preserve">Esforço 13// 14 </w:t>
-      </w:r>
-      <w:proofErr w:type="spellStart"/>
-      <w:proofErr w:type="gramStart"/>
-      <w:r>
-        <w:rPr>
-          <w:rFonts w:ascii="Times New Roman" w:hAnsi="Times New Roman" w:cs="Times New Roman"/>
-          <w:sz w:val="24"/>
-        </w:rPr>
-        <w:t>pf</w:t>
-      </w:r>
-      <w:proofErr w:type="spellEnd"/>
-      <w:proofErr w:type="gramEnd"/>
-      <w:r>
-        <w:rPr>
-          <w:rFonts w:ascii="Times New Roman" w:hAnsi="Times New Roman" w:cs="Times New Roman"/>
-          <w:sz w:val="24"/>
-        </w:rPr>
-        <w:t>/mês</w:t>
-      </w:r>
-    </w:p>
-    <w:p>
-      <w:pPr>
-        <w:jc w:val="both"/>
-        <w:rPr>
-          <w:rFonts w:ascii="Times New Roman" w:hAnsi="Times New Roman" w:cs="Times New Roman"/>
-          <w:sz w:val="24"/>
-        </w:rPr>
-      </w:pPr>
-      <w:r>
-        <w:rPr>
-          <w:rFonts w:ascii="Times New Roman" w:hAnsi="Times New Roman" w:cs="Times New Roman"/>
-          <w:sz w:val="24"/>
-        </w:rPr>
-        <w:t>Prazo 2,07</w:t>
-      </w:r>
-    </w:p>
-    <w:p>
-      <w:pPr>
-        <w:jc w:val="both"/>
-        <w:rPr>
-          <w:rFonts w:ascii="Times New Roman" w:hAnsi="Times New Roman" w:cs="Times New Roman"/>
-          <w:sz w:val="24"/>
-        </w:rPr>
-      </w:pPr>
-      <w:r>
-        <w:rPr>
-          <w:rFonts w:ascii="Times New Roman" w:hAnsi="Times New Roman" w:cs="Times New Roman"/>
-          <w:sz w:val="24"/>
-        </w:rPr>
-        <w:t>Custo</w:t>
-      </w:r>
-      <w:proofErr w:type="gramStart"/>
-      <w:r>
-        <w:rPr>
-          <w:rFonts w:ascii="Times New Roman" w:hAnsi="Times New Roman" w:cs="Times New Roman"/>
-          <w:sz w:val="24"/>
-        </w:rPr>
-        <w:t xml:space="preserve">  </w:t>
-      </w:r>
-      <w:proofErr w:type="gramEnd"/>
-      <w:r>
-        <w:rPr>
-          <w:rFonts w:ascii="Times New Roman" w:hAnsi="Times New Roman" w:cs="Times New Roman"/>
-          <w:sz w:val="24"/>
-        </w:rPr>
-        <w:t>9,700</w:t>
-      </w:r>
-    </w:p>
-    <w:p>
-      <w:pPr>
-        <w:rPr>
-          <w:rFonts w:ascii="Times New Roman" w:hAnsi="Times New Roman" w:cs="Times New Roman"/>
-          <w:sz w:val="24"/>
-        </w:rPr>
-      </w:pPr>
-      <w:bookmarkStart w:id="0" w:name="_GoBack"/>
-      <w:bookmarkEnd w:id="0"/>
     </w:p>
     <w:sectPr>
       <w:pgSz w:w="11906" w:h="16838"/>
@@ -2445,6 +4786,335 @@
     </w:sectPr>
   </w:body>
 </w:document>
+</file>
+
+<file path=word/numbering.xml><?xml version="1.0" encoding="utf-8"?>
+<w:numbering xmlns:wpc="http://schemas.microsoft.com/office/word/2010/wordprocessingCanvas" xmlns:mc="http://schemas.openxmlformats.org/markup-compatibility/2006" xmlns:o="urn:schemas-microsoft-com:office:office" xmlns:r="http://schemas.openxmlformats.org/officeDocument/2006/relationships" xmlns:m="http://schemas.openxmlformats.org/officeDocument/2006/math" xmlns:v="urn:schemas-microsoft-com:vml" xmlns:wp14="http://schemas.microsoft.com/office/word/2010/wordprocessingDrawing" xmlns:wp="http://schemas.openxmlformats.org/drawingml/2006/wordprocessingDrawing" xmlns:w10="urn:schemas-microsoft-com:office:word" xmlns:w="http://schemas.openxmlformats.org/wordprocessingml/2006/main" xmlns:w14="http://schemas.microsoft.com/office/word/2010/wordml" xmlns:wpg="http://schemas.microsoft.com/office/word/2010/wordprocessingGroup" xmlns:wpi="http://schemas.microsoft.com/office/word/2010/wordprocessingInk" xmlns:wne="http://schemas.microsoft.com/office/word/2006/wordml" xmlns:wps="http://schemas.microsoft.com/office/word/2010/wordprocessingShape" mc:Ignorable="w14 wp14">
+  <w:abstractNum w:abstractNumId="0">
+    <w:nsid w:val="1DE17FFD"/>
+    <w:multiLevelType w:val="hybridMultilevel"/>
+    <w:tmpl w:val="B2E0E8D4"/>
+    <w:lvl w:ilvl="0" w:tplc="46F0B24C">
+      <w:start w:val="1"/>
+      <w:numFmt w:val="decimal"/>
+      <w:lvlText w:val="%1-"/>
+      <w:lvlJc w:val="left"/>
+      <w:pPr>
+        <w:ind w:left="720" w:hanging="360"/>
+      </w:pPr>
+      <w:rPr>
+        <w:rFonts w:hint="default"/>
+      </w:rPr>
+    </w:lvl>
+    <w:lvl w:ilvl="1" w:tplc="04160019" w:tentative="1">
+      <w:start w:val="1"/>
+      <w:numFmt w:val="lowerLetter"/>
+      <w:lvlText w:val="%2."/>
+      <w:lvlJc w:val="left"/>
+      <w:pPr>
+        <w:ind w:left="1440" w:hanging="360"/>
+      </w:pPr>
+    </w:lvl>
+    <w:lvl w:ilvl="2" w:tplc="0416001B" w:tentative="1">
+      <w:start w:val="1"/>
+      <w:numFmt w:val="lowerRoman"/>
+      <w:lvlText w:val="%3."/>
+      <w:lvlJc w:val="right"/>
+      <w:pPr>
+        <w:ind w:left="2160" w:hanging="180"/>
+      </w:pPr>
+    </w:lvl>
+    <w:lvl w:ilvl="3" w:tplc="0416000F" w:tentative="1">
+      <w:start w:val="1"/>
+      <w:numFmt w:val="decimal"/>
+      <w:lvlText w:val="%4."/>
+      <w:lvlJc w:val="left"/>
+      <w:pPr>
+        <w:ind w:left="2880" w:hanging="360"/>
+      </w:pPr>
+    </w:lvl>
+    <w:lvl w:ilvl="4" w:tplc="04160019" w:tentative="1">
+      <w:start w:val="1"/>
+      <w:numFmt w:val="lowerLetter"/>
+      <w:lvlText w:val="%5."/>
+      <w:lvlJc w:val="left"/>
+      <w:pPr>
+        <w:ind w:left="3600" w:hanging="360"/>
+      </w:pPr>
+    </w:lvl>
+    <w:lvl w:ilvl="5" w:tplc="0416001B" w:tentative="1">
+      <w:start w:val="1"/>
+      <w:numFmt w:val="lowerRoman"/>
+      <w:lvlText w:val="%6."/>
+      <w:lvlJc w:val="right"/>
+      <w:pPr>
+        <w:ind w:left="4320" w:hanging="180"/>
+      </w:pPr>
+    </w:lvl>
+    <w:lvl w:ilvl="6" w:tplc="0416000F" w:tentative="1">
+      <w:start w:val="1"/>
+      <w:numFmt w:val="decimal"/>
+      <w:lvlText w:val="%7."/>
+      <w:lvlJc w:val="left"/>
+      <w:pPr>
+        <w:ind w:left="5040" w:hanging="360"/>
+      </w:pPr>
+    </w:lvl>
+    <w:lvl w:ilvl="7" w:tplc="04160019" w:tentative="1">
+      <w:start w:val="1"/>
+      <w:numFmt w:val="lowerLetter"/>
+      <w:lvlText w:val="%8."/>
+      <w:lvlJc w:val="left"/>
+      <w:pPr>
+        <w:ind w:left="5760" w:hanging="360"/>
+      </w:pPr>
+    </w:lvl>
+    <w:lvl w:ilvl="8" w:tplc="0416001B" w:tentative="1">
+      <w:start w:val="1"/>
+      <w:numFmt w:val="lowerRoman"/>
+      <w:lvlText w:val="%9."/>
+      <w:lvlJc w:val="right"/>
+      <w:pPr>
+        <w:ind w:left="6480" w:hanging="180"/>
+      </w:pPr>
+    </w:lvl>
+  </w:abstractNum>
+  <w:abstractNum w:abstractNumId="1">
+    <w:nsid w:val="39B6469D"/>
+    <w:multiLevelType w:val="hybridMultilevel"/>
+    <w:tmpl w:val="0742D06C"/>
+    <w:lvl w:ilvl="0" w:tplc="76A2C592">
+      <w:start w:val="13"/>
+      <w:numFmt w:val="bullet"/>
+      <w:lvlText w:val=""/>
+      <w:lvlJc w:val="left"/>
+      <w:pPr>
+        <w:ind w:left="720" w:hanging="360"/>
+      </w:pPr>
+      <w:rPr>
+        <w:rFonts w:ascii="Symbol" w:eastAsiaTheme="minorHAnsi" w:hAnsi="Symbol" w:cs="Times New Roman" w:hint="default"/>
+      </w:rPr>
+    </w:lvl>
+    <w:lvl w:ilvl="1" w:tplc="04160003" w:tentative="1">
+      <w:start w:val="1"/>
+      <w:numFmt w:val="bullet"/>
+      <w:lvlText w:val="o"/>
+      <w:lvlJc w:val="left"/>
+      <w:pPr>
+        <w:ind w:left="1440" w:hanging="360"/>
+      </w:pPr>
+      <w:rPr>
+        <w:rFonts w:ascii="Courier New" w:hAnsi="Courier New" w:cs="Courier New" w:hint="default"/>
+      </w:rPr>
+    </w:lvl>
+    <w:lvl w:ilvl="2" w:tplc="04160005" w:tentative="1">
+      <w:start w:val="1"/>
+      <w:numFmt w:val="bullet"/>
+      <w:lvlText w:val=""/>
+      <w:lvlJc w:val="left"/>
+      <w:pPr>
+        <w:ind w:left="2160" w:hanging="360"/>
+      </w:pPr>
+      <w:rPr>
+        <w:rFonts w:ascii="Wingdings" w:hAnsi="Wingdings" w:hint="default"/>
+      </w:rPr>
+    </w:lvl>
+    <w:lvl w:ilvl="3" w:tplc="04160001" w:tentative="1">
+      <w:start w:val="1"/>
+      <w:numFmt w:val="bullet"/>
+      <w:lvlText w:val=""/>
+      <w:lvlJc w:val="left"/>
+      <w:pPr>
+        <w:ind w:left="2880" w:hanging="360"/>
+      </w:pPr>
+      <w:rPr>
+        <w:rFonts w:ascii="Symbol" w:hAnsi="Symbol" w:hint="default"/>
+      </w:rPr>
+    </w:lvl>
+    <w:lvl w:ilvl="4" w:tplc="04160003" w:tentative="1">
+      <w:start w:val="1"/>
+      <w:numFmt w:val="bullet"/>
+      <w:lvlText w:val="o"/>
+      <w:lvlJc w:val="left"/>
+      <w:pPr>
+        <w:ind w:left="3600" w:hanging="360"/>
+      </w:pPr>
+      <w:rPr>
+        <w:rFonts w:ascii="Courier New" w:hAnsi="Courier New" w:cs="Courier New" w:hint="default"/>
+      </w:rPr>
+    </w:lvl>
+    <w:lvl w:ilvl="5" w:tplc="04160005" w:tentative="1">
+      <w:start w:val="1"/>
+      <w:numFmt w:val="bullet"/>
+      <w:lvlText w:val=""/>
+      <w:lvlJc w:val="left"/>
+      <w:pPr>
+        <w:ind w:left="4320" w:hanging="360"/>
+      </w:pPr>
+      <w:rPr>
+        <w:rFonts w:ascii="Wingdings" w:hAnsi="Wingdings" w:hint="default"/>
+      </w:rPr>
+    </w:lvl>
+    <w:lvl w:ilvl="6" w:tplc="04160001" w:tentative="1">
+      <w:start w:val="1"/>
+      <w:numFmt w:val="bullet"/>
+      <w:lvlText w:val=""/>
+      <w:lvlJc w:val="left"/>
+      <w:pPr>
+        <w:ind w:left="5040" w:hanging="360"/>
+      </w:pPr>
+      <w:rPr>
+        <w:rFonts w:ascii="Symbol" w:hAnsi="Symbol" w:hint="default"/>
+      </w:rPr>
+    </w:lvl>
+    <w:lvl w:ilvl="7" w:tplc="04160003" w:tentative="1">
+      <w:start w:val="1"/>
+      <w:numFmt w:val="bullet"/>
+      <w:lvlText w:val="o"/>
+      <w:lvlJc w:val="left"/>
+      <w:pPr>
+        <w:ind w:left="5760" w:hanging="360"/>
+      </w:pPr>
+      <w:rPr>
+        <w:rFonts w:ascii="Courier New" w:hAnsi="Courier New" w:cs="Courier New" w:hint="default"/>
+      </w:rPr>
+    </w:lvl>
+    <w:lvl w:ilvl="8" w:tplc="04160005" w:tentative="1">
+      <w:start w:val="1"/>
+      <w:numFmt w:val="bullet"/>
+      <w:lvlText w:val=""/>
+      <w:lvlJc w:val="left"/>
+      <w:pPr>
+        <w:ind w:left="6480" w:hanging="360"/>
+      </w:pPr>
+      <w:rPr>
+        <w:rFonts w:ascii="Wingdings" w:hAnsi="Wingdings" w:hint="default"/>
+      </w:rPr>
+    </w:lvl>
+  </w:abstractNum>
+  <w:abstractNum w:abstractNumId="2">
+    <w:nsid w:val="6A5A3A8E"/>
+    <w:multiLevelType w:val="hybridMultilevel"/>
+    <w:tmpl w:val="CBB2FC7A"/>
+    <w:lvl w:ilvl="0" w:tplc="861AFAD8">
+      <w:start w:val="13"/>
+      <w:numFmt w:val="bullet"/>
+      <w:lvlText w:val=""/>
+      <w:lvlJc w:val="left"/>
+      <w:pPr>
+        <w:ind w:left="720" w:hanging="360"/>
+      </w:pPr>
+      <w:rPr>
+        <w:rFonts w:ascii="Symbol" w:eastAsiaTheme="minorHAnsi" w:hAnsi="Symbol" w:cs="Times New Roman" w:hint="default"/>
+      </w:rPr>
+    </w:lvl>
+    <w:lvl w:ilvl="1" w:tplc="04160003" w:tentative="1">
+      <w:start w:val="1"/>
+      <w:numFmt w:val="bullet"/>
+      <w:lvlText w:val="o"/>
+      <w:lvlJc w:val="left"/>
+      <w:pPr>
+        <w:ind w:left="1440" w:hanging="360"/>
+      </w:pPr>
+      <w:rPr>
+        <w:rFonts w:ascii="Courier New" w:hAnsi="Courier New" w:cs="Courier New" w:hint="default"/>
+      </w:rPr>
+    </w:lvl>
+    <w:lvl w:ilvl="2" w:tplc="04160005" w:tentative="1">
+      <w:start w:val="1"/>
+      <w:numFmt w:val="bullet"/>
+      <w:lvlText w:val=""/>
+      <w:lvlJc w:val="left"/>
+      <w:pPr>
+        <w:ind w:left="2160" w:hanging="360"/>
+      </w:pPr>
+      <w:rPr>
+        <w:rFonts w:ascii="Wingdings" w:hAnsi="Wingdings" w:hint="default"/>
+      </w:rPr>
+    </w:lvl>
+    <w:lvl w:ilvl="3" w:tplc="04160001" w:tentative="1">
+      <w:start w:val="1"/>
+      <w:numFmt w:val="bullet"/>
+      <w:lvlText w:val=""/>
+      <w:lvlJc w:val="left"/>
+      <w:pPr>
+        <w:ind w:left="2880" w:hanging="360"/>
+      </w:pPr>
+      <w:rPr>
+        <w:rFonts w:ascii="Symbol" w:hAnsi="Symbol" w:hint="default"/>
+      </w:rPr>
+    </w:lvl>
+    <w:lvl w:ilvl="4" w:tplc="04160003" w:tentative="1">
+      <w:start w:val="1"/>
+      <w:numFmt w:val="bullet"/>
+      <w:lvlText w:val="o"/>
+      <w:lvlJc w:val="left"/>
+      <w:pPr>
+        <w:ind w:left="3600" w:hanging="360"/>
+      </w:pPr>
+      <w:rPr>
+        <w:rFonts w:ascii="Courier New" w:hAnsi="Courier New" w:cs="Courier New" w:hint="default"/>
+      </w:rPr>
+    </w:lvl>
+    <w:lvl w:ilvl="5" w:tplc="04160005" w:tentative="1">
+      <w:start w:val="1"/>
+      <w:numFmt w:val="bullet"/>
+      <w:lvlText w:val=""/>
+      <w:lvlJc w:val="left"/>
+      <w:pPr>
+        <w:ind w:left="4320" w:hanging="360"/>
+      </w:pPr>
+      <w:rPr>
+        <w:rFonts w:ascii="Wingdings" w:hAnsi="Wingdings" w:hint="default"/>
+      </w:rPr>
+    </w:lvl>
+    <w:lvl w:ilvl="6" w:tplc="04160001" w:tentative="1">
+      <w:start w:val="1"/>
+      <w:numFmt w:val="bullet"/>
+      <w:lvlText w:val=""/>
+      <w:lvlJc w:val="left"/>
+      <w:pPr>
+        <w:ind w:left="5040" w:hanging="360"/>
+      </w:pPr>
+      <w:rPr>
+        <w:rFonts w:ascii="Symbol" w:hAnsi="Symbol" w:hint="default"/>
+      </w:rPr>
+    </w:lvl>
+    <w:lvl w:ilvl="7" w:tplc="04160003" w:tentative="1">
+      <w:start w:val="1"/>
+      <w:numFmt w:val="bullet"/>
+      <w:lvlText w:val="o"/>
+      <w:lvlJc w:val="left"/>
+      <w:pPr>
+        <w:ind w:left="5760" w:hanging="360"/>
+      </w:pPr>
+      <w:rPr>
+        <w:rFonts w:ascii="Courier New" w:hAnsi="Courier New" w:cs="Courier New" w:hint="default"/>
+      </w:rPr>
+    </w:lvl>
+    <w:lvl w:ilvl="8" w:tplc="04160005" w:tentative="1">
+      <w:start w:val="1"/>
+      <w:numFmt w:val="bullet"/>
+      <w:lvlText w:val=""/>
+      <w:lvlJc w:val="left"/>
+      <w:pPr>
+        <w:ind w:left="6480" w:hanging="360"/>
+      </w:pPr>
+      <w:rPr>
+        <w:rFonts w:ascii="Wingdings" w:hAnsi="Wingdings" w:hint="default"/>
+      </w:rPr>
+    </w:lvl>
+  </w:abstractNum>
+  <w:num w:numId="1">
+    <w:abstractNumId w:val="0"/>
+  </w:num>
+  <w:num w:numId="2">
+    <w:abstractNumId w:val="1"/>
+  </w:num>
+  <w:num w:numId="3">
+    <w:abstractNumId w:val="2"/>
+  </w:num>
+</w:numbering>
 </file>
 
 <file path=word/styles.xml><?xml version="1.0" encoding="utf-8"?>
@@ -2490,7 +5160,7 @@
     <w:lsdException w:name="Subtitle" w:semiHidden="0" w:uiPriority="11" w:unhideWhenUsed="0" w:qFormat="1"/>
     <w:lsdException w:name="Strong" w:semiHidden="0" w:uiPriority="22" w:unhideWhenUsed="0" w:qFormat="1"/>
     <w:lsdException w:name="Emphasis" w:semiHidden="0" w:uiPriority="20" w:unhideWhenUsed="0" w:qFormat="1"/>
-    <w:lsdException w:name="Table Grid" w:semiHidden="0" w:uiPriority="59" w:unhideWhenUsed="0"/>
+    <w:lsdException w:name="Table Grid" w:semiHidden="0" w:uiPriority="39" w:unhideWhenUsed="0"/>
     <w:lsdException w:name="Placeholder Text" w:unhideWhenUsed="0"/>
     <w:lsdException w:name="No Spacing" w:semiHidden="0" w:uiPriority="1" w:unhideWhenUsed="0" w:qFormat="1"/>
     <w:lsdException w:name="Light Shading" w:semiHidden="0" w:uiPriority="60" w:unhideWhenUsed="0"/>
@@ -2641,7 +5311,7 @@
   <w:style w:type="table" w:styleId="Tabelacomgrade">
     <w:name w:val="Table Grid"/>
     <w:basedOn w:val="Tabelanormal"/>
-    <w:uiPriority w:val="59"/>
+    <w:uiPriority w:val="39"/>
     <w:rsid w:val="005B374B"/>
     <w:pPr>
       <w:spacing w:after="0" w:line="240" w:lineRule="auto"/>
@@ -2656,6 +5326,60 @@
         <w:insideV w:val="single" w:sz="4" w:space="0" w:color="auto"/>
       </w:tblBorders>
     </w:tblPr>
+  </w:style>
+  <w:style w:type="paragraph" w:styleId="SemEspaamento">
+    <w:name w:val="No Spacing"/>
+    <w:uiPriority w:val="1"/>
+    <w:qFormat/>
+    <w:rsid w:val="00E17E51"/>
+    <w:pPr>
+      <w:spacing w:after="0" w:line="240" w:lineRule="auto"/>
+    </w:pPr>
+    <w:rPr>
+      <w:rFonts w:ascii="Times New Roman" w:hAnsi="Times New Roman"/>
+      <w:sz w:val="24"/>
+    </w:rPr>
+  </w:style>
+  <w:style w:type="paragraph" w:styleId="Textodebalo">
+    <w:name w:val="Balloon Text"/>
+    <w:basedOn w:val="Normal"/>
+    <w:link w:val="TextodebaloChar"/>
+    <w:uiPriority w:val="99"/>
+    <w:semiHidden/>
+    <w:unhideWhenUsed/>
+    <w:rsid w:val="0054329C"/>
+    <w:pPr>
+      <w:spacing w:after="0" w:line="240" w:lineRule="auto"/>
+    </w:pPr>
+    <w:rPr>
+      <w:rFonts w:ascii="Tahoma" w:hAnsi="Tahoma" w:cs="Tahoma"/>
+      <w:sz w:val="16"/>
+      <w:szCs w:val="16"/>
+    </w:rPr>
+  </w:style>
+  <w:style w:type="character" w:customStyle="1" w:styleId="TextodebaloChar">
+    <w:name w:val="Texto de balão Char"/>
+    <w:basedOn w:val="Fontepargpadro"/>
+    <w:link w:val="Textodebalo"/>
+    <w:uiPriority w:val="99"/>
+    <w:semiHidden/>
+    <w:rsid w:val="0054329C"/>
+    <w:rPr>
+      <w:rFonts w:ascii="Tahoma" w:hAnsi="Tahoma" w:cs="Tahoma"/>
+      <w:sz w:val="16"/>
+      <w:szCs w:val="16"/>
+    </w:rPr>
+  </w:style>
+  <w:style w:type="paragraph" w:styleId="PargrafodaLista">
+    <w:name w:val="List Paragraph"/>
+    <w:basedOn w:val="Normal"/>
+    <w:uiPriority w:val="34"/>
+    <w:qFormat/>
+    <w:rsid w:val="0093713D"/>
+    <w:pPr>
+      <w:ind w:left="720"/>
+      <w:contextualSpacing/>
+    </w:pPr>
   </w:style>
 </w:styles>
 </file>
@@ -2703,7 +5427,7 @@
     <w:lsdException w:name="Subtitle" w:semiHidden="0" w:uiPriority="11" w:unhideWhenUsed="0" w:qFormat="1"/>
     <w:lsdException w:name="Strong" w:semiHidden="0" w:uiPriority="22" w:unhideWhenUsed="0" w:qFormat="1"/>
     <w:lsdException w:name="Emphasis" w:semiHidden="0" w:uiPriority="20" w:unhideWhenUsed="0" w:qFormat="1"/>
-    <w:lsdException w:name="Table Grid" w:semiHidden="0" w:uiPriority="59" w:unhideWhenUsed="0"/>
+    <w:lsdException w:name="Table Grid" w:semiHidden="0" w:uiPriority="39" w:unhideWhenUsed="0"/>
     <w:lsdException w:name="Placeholder Text" w:unhideWhenUsed="0"/>
     <w:lsdException w:name="No Spacing" w:semiHidden="0" w:uiPriority="1" w:unhideWhenUsed="0" w:qFormat="1"/>
     <w:lsdException w:name="Light Shading" w:semiHidden="0" w:uiPriority="60" w:unhideWhenUsed="0"/>
@@ -2854,7 +5578,7 @@
   <w:style w:type="table" w:styleId="Tabelacomgrade">
     <w:name w:val="Table Grid"/>
     <w:basedOn w:val="Tabelanormal"/>
-    <w:uiPriority w:val="59"/>
+    <w:uiPriority w:val="39"/>
     <w:rsid w:val="005B374B"/>
     <w:pPr>
       <w:spacing w:after="0" w:line="240" w:lineRule="auto"/>
@@ -2869,6 +5593,60 @@
         <w:insideV w:val="single" w:sz="4" w:space="0" w:color="auto"/>
       </w:tblBorders>
     </w:tblPr>
+  </w:style>
+  <w:style w:type="paragraph" w:styleId="SemEspaamento">
+    <w:name w:val="No Spacing"/>
+    <w:uiPriority w:val="1"/>
+    <w:qFormat/>
+    <w:rsid w:val="00E17E51"/>
+    <w:pPr>
+      <w:spacing w:after="0" w:line="240" w:lineRule="auto"/>
+    </w:pPr>
+    <w:rPr>
+      <w:rFonts w:ascii="Times New Roman" w:hAnsi="Times New Roman"/>
+      <w:sz w:val="24"/>
+    </w:rPr>
+  </w:style>
+  <w:style w:type="paragraph" w:styleId="Textodebalo">
+    <w:name w:val="Balloon Text"/>
+    <w:basedOn w:val="Normal"/>
+    <w:link w:val="TextodebaloChar"/>
+    <w:uiPriority w:val="99"/>
+    <w:semiHidden/>
+    <w:unhideWhenUsed/>
+    <w:rsid w:val="0054329C"/>
+    <w:pPr>
+      <w:spacing w:after="0" w:line="240" w:lineRule="auto"/>
+    </w:pPr>
+    <w:rPr>
+      <w:rFonts w:ascii="Tahoma" w:hAnsi="Tahoma" w:cs="Tahoma"/>
+      <w:sz w:val="16"/>
+      <w:szCs w:val="16"/>
+    </w:rPr>
+  </w:style>
+  <w:style w:type="character" w:customStyle="1" w:styleId="TextodebaloChar">
+    <w:name w:val="Texto de balão Char"/>
+    <w:basedOn w:val="Fontepargpadro"/>
+    <w:link w:val="Textodebalo"/>
+    <w:uiPriority w:val="99"/>
+    <w:semiHidden/>
+    <w:rsid w:val="0054329C"/>
+    <w:rPr>
+      <w:rFonts w:ascii="Tahoma" w:hAnsi="Tahoma" w:cs="Tahoma"/>
+      <w:sz w:val="16"/>
+      <w:szCs w:val="16"/>
+    </w:rPr>
+  </w:style>
+  <w:style w:type="paragraph" w:styleId="PargrafodaLista">
+    <w:name w:val="List Paragraph"/>
+    <w:basedOn w:val="Normal"/>
+    <w:uiPriority w:val="34"/>
+    <w:qFormat/>
+    <w:rsid w:val="0093713D"/>
+    <w:pPr>
+      <w:ind w:left="720"/>
+      <w:contextualSpacing/>
+    </w:pPr>
   </w:style>
 </w:styles>
 </file>
@@ -3156,4 +5934,16 @@
   <a:objectDefaults/>
   <a:extraClrSchemeLst/>
 </a:theme>
+</file>
+
+<file path=customXml/item1.xml><?xml version="1.0" encoding="utf-8"?>
+<b:Sources xmlns:b="http://schemas.openxmlformats.org/officeDocument/2006/bibliography" xmlns="http://schemas.openxmlformats.org/officeDocument/2006/bibliography" SelectedStyle="\APA.XSL" StyleName="APA"/>
+</file>
+
+<file path=customXml/itemProps1.xml><?xml version="1.0" encoding="utf-8"?>
+<ds:datastoreItem xmlns:ds="http://schemas.openxmlformats.org/officeDocument/2006/customXml" ds:itemID="{EF951F3B-50A2-442A-B488-FF76B53B585D}">
+  <ds:schemaRefs>
+    <ds:schemaRef ds:uri="http://schemas.openxmlformats.org/officeDocument/2006/bibliography"/>
+  </ds:schemaRefs>
+</ds:datastoreItem>
 </file>
</xml_diff>

<commit_message>
Documento de Planejamento e Acompanhamento - Versão 0.4
Adição da Tabela de Fator de Ajuste
</commit_message>
<xml_diff>
--- a/Documento de Planejamento e Acompanhamento - IMC.docx
+++ b/Documento de Planejamento e Acompanhamento - IMC.docx
@@ -1100,6 +1100,14 @@
                 <w:szCs w:val="24"/>
               </w:rPr>
             </w:pPr>
+            <w:r>
+              <w:rPr>
+                <w:rFonts w:ascii="Times New Roman" w:hAnsi="Times New Roman" w:cs="Times New Roman"/>
+                <w:sz w:val="24"/>
+                <w:szCs w:val="24"/>
+              </w:rPr>
+              <w:t>23/05/2016</w:t>
+            </w:r>
           </w:p>
         </w:tc>
         <w:tc>
@@ -1142,7 +1150,15 @@
                 <w:sz w:val="24"/>
                 <w:szCs w:val="24"/>
               </w:rPr>
-              <w:t>Adição do DFD</w:t>
+              <w:t xml:space="preserve">Adição </w:t>
+            </w:r>
+            <w:r>
+              <w:rPr>
+                <w:rFonts w:ascii="Times New Roman" w:hAnsi="Times New Roman" w:cs="Times New Roman"/>
+                <w:sz w:val="24"/>
+                <w:szCs w:val="24"/>
+              </w:rPr>
+              <w:t>da Tabela de Fator de Ajuste</w:t>
             </w:r>
           </w:p>
         </w:tc>
@@ -1170,6 +1186,10 @@
         </w:tc>
       </w:tr>
     </w:tbl>
+    <w:p>
+      <w:bookmarkStart w:id="0" w:name="_GoBack"/>
+      <w:bookmarkEnd w:id="0"/>
+    </w:p>
     <w:p/>
     <w:p/>
     <w:p/>
@@ -1190,10 +1210,9 @@
     <w:p/>
     <w:p/>
     <w:p/>
-    <w:p/>
-    <w:p/>
-    <w:p>
-      <w:pPr>
+    <w:p>
+      <w:pPr>
+        <w:spacing w:after="0"/>
         <w:rPr>
           <w:rFonts w:ascii="Times New Roman" w:hAnsi="Times New Roman" w:cs="Times New Roman"/>
           <w:b/>
@@ -1206,8 +1225,19 @@
           <w:b/>
           <w:sz w:val="28"/>
         </w:rPr>
+        <w:lastRenderedPageBreak/>
         <w:t>Cálculo de Ponto de Função</w:t>
       </w:r>
+    </w:p>
+    <w:p>
+      <w:pPr>
+        <w:spacing w:after="0"/>
+        <w:rPr>
+          <w:rFonts w:ascii="Times New Roman" w:hAnsi="Times New Roman" w:cs="Times New Roman"/>
+          <w:b/>
+          <w:sz w:val="28"/>
+        </w:rPr>
+      </w:pPr>
     </w:p>
     <w:p>
       <w:pPr>
@@ -2778,12 +2808,23 @@
           <w:p>
             <w:pPr>
               <w:spacing w:after="0"/>
-              <w:rPr>
-                <w:rFonts w:ascii="Times New Roman" w:hAnsi="Times New Roman" w:cs="Times New Roman"/>
-                <w:sz w:val="24"/>
-                <w:szCs w:val="24"/>
-              </w:rPr>
-            </w:pPr>
+              <w:jc w:val="center"/>
+              <w:rPr>
+                <w:rFonts w:ascii="Times New Roman" w:hAnsi="Times New Roman" w:cs="Times New Roman"/>
+                <w:sz w:val="24"/>
+                <w:szCs w:val="24"/>
+              </w:rPr>
+            </w:pPr>
+            <w:proofErr w:type="gramStart"/>
+            <w:r>
+              <w:rPr>
+                <w:rFonts w:ascii="Times New Roman" w:hAnsi="Times New Roman" w:cs="Times New Roman"/>
+                <w:sz w:val="24"/>
+                <w:szCs w:val="24"/>
+              </w:rPr>
+              <w:t>0</w:t>
+            </w:r>
+            <w:proofErr w:type="gramEnd"/>
           </w:p>
         </w:tc>
       </w:tr>
@@ -2837,12 +2878,23 @@
           <w:p>
             <w:pPr>
               <w:spacing w:after="0"/>
-              <w:rPr>
-                <w:rFonts w:ascii="Times New Roman" w:hAnsi="Times New Roman" w:cs="Times New Roman"/>
-                <w:sz w:val="24"/>
-                <w:szCs w:val="24"/>
-              </w:rPr>
-            </w:pPr>
+              <w:jc w:val="center"/>
+              <w:rPr>
+                <w:rFonts w:ascii="Times New Roman" w:hAnsi="Times New Roman" w:cs="Times New Roman"/>
+                <w:sz w:val="24"/>
+                <w:szCs w:val="24"/>
+              </w:rPr>
+            </w:pPr>
+            <w:proofErr w:type="gramStart"/>
+            <w:r>
+              <w:rPr>
+                <w:rFonts w:ascii="Times New Roman" w:hAnsi="Times New Roman" w:cs="Times New Roman"/>
+                <w:sz w:val="24"/>
+                <w:szCs w:val="24"/>
+              </w:rPr>
+              <w:t>0</w:t>
+            </w:r>
+            <w:proofErr w:type="gramEnd"/>
           </w:p>
         </w:tc>
       </w:tr>
@@ -2896,12 +2948,23 @@
           <w:p>
             <w:pPr>
               <w:spacing w:after="0"/>
-              <w:rPr>
-                <w:rFonts w:ascii="Times New Roman" w:hAnsi="Times New Roman" w:cs="Times New Roman"/>
-                <w:sz w:val="24"/>
-                <w:szCs w:val="24"/>
-              </w:rPr>
-            </w:pPr>
+              <w:jc w:val="center"/>
+              <w:rPr>
+                <w:rFonts w:ascii="Times New Roman" w:hAnsi="Times New Roman" w:cs="Times New Roman"/>
+                <w:sz w:val="24"/>
+                <w:szCs w:val="24"/>
+              </w:rPr>
+            </w:pPr>
+            <w:proofErr w:type="gramStart"/>
+            <w:r>
+              <w:rPr>
+                <w:rFonts w:ascii="Times New Roman" w:hAnsi="Times New Roman" w:cs="Times New Roman"/>
+                <w:sz w:val="24"/>
+                <w:szCs w:val="24"/>
+              </w:rPr>
+              <w:t>0</w:t>
+            </w:r>
+            <w:proofErr w:type="gramEnd"/>
           </w:p>
         </w:tc>
       </w:tr>
@@ -2955,12 +3018,23 @@
           <w:p>
             <w:pPr>
               <w:spacing w:after="0"/>
-              <w:rPr>
-                <w:rFonts w:ascii="Times New Roman" w:hAnsi="Times New Roman" w:cs="Times New Roman"/>
-                <w:sz w:val="24"/>
-                <w:szCs w:val="24"/>
-              </w:rPr>
-            </w:pPr>
+              <w:jc w:val="center"/>
+              <w:rPr>
+                <w:rFonts w:ascii="Times New Roman" w:hAnsi="Times New Roman" w:cs="Times New Roman"/>
+                <w:sz w:val="24"/>
+                <w:szCs w:val="24"/>
+              </w:rPr>
+            </w:pPr>
+            <w:proofErr w:type="gramStart"/>
+            <w:r>
+              <w:rPr>
+                <w:rFonts w:ascii="Times New Roman" w:hAnsi="Times New Roman" w:cs="Times New Roman"/>
+                <w:sz w:val="24"/>
+                <w:szCs w:val="24"/>
+              </w:rPr>
+              <w:t>2</w:t>
+            </w:r>
+            <w:proofErr w:type="gramEnd"/>
           </w:p>
         </w:tc>
       </w:tr>
@@ -3014,12 +3088,23 @@
           <w:p>
             <w:pPr>
               <w:spacing w:after="0"/>
-              <w:rPr>
-                <w:rFonts w:ascii="Times New Roman" w:hAnsi="Times New Roman" w:cs="Times New Roman"/>
-                <w:sz w:val="24"/>
-                <w:szCs w:val="24"/>
-              </w:rPr>
-            </w:pPr>
+              <w:jc w:val="center"/>
+              <w:rPr>
+                <w:rFonts w:ascii="Times New Roman" w:hAnsi="Times New Roman" w:cs="Times New Roman"/>
+                <w:sz w:val="24"/>
+                <w:szCs w:val="24"/>
+              </w:rPr>
+            </w:pPr>
+            <w:proofErr w:type="gramStart"/>
+            <w:r>
+              <w:rPr>
+                <w:rFonts w:ascii="Times New Roman" w:hAnsi="Times New Roman" w:cs="Times New Roman"/>
+                <w:sz w:val="24"/>
+                <w:szCs w:val="24"/>
+              </w:rPr>
+              <w:t>0</w:t>
+            </w:r>
+            <w:proofErr w:type="gramEnd"/>
           </w:p>
         </w:tc>
       </w:tr>
@@ -3073,12 +3158,23 @@
           <w:p>
             <w:pPr>
               <w:spacing w:after="0"/>
-              <w:rPr>
-                <w:rFonts w:ascii="Times New Roman" w:hAnsi="Times New Roman" w:cs="Times New Roman"/>
-                <w:sz w:val="24"/>
-                <w:szCs w:val="24"/>
-              </w:rPr>
-            </w:pPr>
+              <w:jc w:val="center"/>
+              <w:rPr>
+                <w:rFonts w:ascii="Times New Roman" w:hAnsi="Times New Roman" w:cs="Times New Roman"/>
+                <w:sz w:val="24"/>
+                <w:szCs w:val="24"/>
+              </w:rPr>
+            </w:pPr>
+            <w:proofErr w:type="gramStart"/>
+            <w:r>
+              <w:rPr>
+                <w:rFonts w:ascii="Times New Roman" w:hAnsi="Times New Roman" w:cs="Times New Roman"/>
+                <w:sz w:val="24"/>
+                <w:szCs w:val="24"/>
+              </w:rPr>
+              <w:t>0</w:t>
+            </w:r>
+            <w:proofErr w:type="gramEnd"/>
           </w:p>
         </w:tc>
       </w:tr>
@@ -3132,12 +3228,23 @@
           <w:p>
             <w:pPr>
               <w:spacing w:after="0"/>
-              <w:rPr>
-                <w:rFonts w:ascii="Times New Roman" w:hAnsi="Times New Roman" w:cs="Times New Roman"/>
-                <w:sz w:val="24"/>
-                <w:szCs w:val="24"/>
-              </w:rPr>
-            </w:pPr>
+              <w:jc w:val="center"/>
+              <w:rPr>
+                <w:rFonts w:ascii="Times New Roman" w:hAnsi="Times New Roman" w:cs="Times New Roman"/>
+                <w:sz w:val="24"/>
+                <w:szCs w:val="24"/>
+              </w:rPr>
+            </w:pPr>
+            <w:proofErr w:type="gramStart"/>
+            <w:r>
+              <w:rPr>
+                <w:rFonts w:ascii="Times New Roman" w:hAnsi="Times New Roman" w:cs="Times New Roman"/>
+                <w:sz w:val="24"/>
+                <w:szCs w:val="24"/>
+              </w:rPr>
+              <w:t>0</w:t>
+            </w:r>
+            <w:proofErr w:type="gramEnd"/>
           </w:p>
         </w:tc>
       </w:tr>
@@ -3191,12 +3298,23 @@
           <w:p>
             <w:pPr>
               <w:spacing w:after="0"/>
-              <w:rPr>
-                <w:rFonts w:ascii="Times New Roman" w:hAnsi="Times New Roman" w:cs="Times New Roman"/>
-                <w:sz w:val="24"/>
-                <w:szCs w:val="24"/>
-              </w:rPr>
-            </w:pPr>
+              <w:jc w:val="center"/>
+              <w:rPr>
+                <w:rFonts w:ascii="Times New Roman" w:hAnsi="Times New Roman" w:cs="Times New Roman"/>
+                <w:sz w:val="24"/>
+                <w:szCs w:val="24"/>
+              </w:rPr>
+            </w:pPr>
+            <w:proofErr w:type="gramStart"/>
+            <w:r>
+              <w:rPr>
+                <w:rFonts w:ascii="Times New Roman" w:hAnsi="Times New Roman" w:cs="Times New Roman"/>
+                <w:sz w:val="24"/>
+                <w:szCs w:val="24"/>
+              </w:rPr>
+              <w:t>0</w:t>
+            </w:r>
+            <w:proofErr w:type="gramEnd"/>
           </w:p>
         </w:tc>
       </w:tr>
@@ -3250,12 +3368,23 @@
           <w:p>
             <w:pPr>
               <w:spacing w:after="0"/>
-              <w:rPr>
-                <w:rFonts w:ascii="Times New Roman" w:hAnsi="Times New Roman" w:cs="Times New Roman"/>
-                <w:sz w:val="24"/>
-                <w:szCs w:val="24"/>
-              </w:rPr>
-            </w:pPr>
+              <w:jc w:val="center"/>
+              <w:rPr>
+                <w:rFonts w:ascii="Times New Roman" w:hAnsi="Times New Roman" w:cs="Times New Roman"/>
+                <w:sz w:val="24"/>
+                <w:szCs w:val="24"/>
+              </w:rPr>
+            </w:pPr>
+            <w:proofErr w:type="gramStart"/>
+            <w:r>
+              <w:rPr>
+                <w:rFonts w:ascii="Times New Roman" w:hAnsi="Times New Roman" w:cs="Times New Roman"/>
+                <w:sz w:val="24"/>
+                <w:szCs w:val="24"/>
+              </w:rPr>
+              <w:t>0</w:t>
+            </w:r>
+            <w:proofErr w:type="gramEnd"/>
           </w:p>
         </w:tc>
       </w:tr>
@@ -3309,12 +3438,23 @@
           <w:p>
             <w:pPr>
               <w:spacing w:after="0"/>
-              <w:rPr>
-                <w:rFonts w:ascii="Times New Roman" w:hAnsi="Times New Roman" w:cs="Times New Roman"/>
-                <w:sz w:val="24"/>
-                <w:szCs w:val="24"/>
-              </w:rPr>
-            </w:pPr>
+              <w:jc w:val="center"/>
+              <w:rPr>
+                <w:rFonts w:ascii="Times New Roman" w:hAnsi="Times New Roman" w:cs="Times New Roman"/>
+                <w:sz w:val="24"/>
+                <w:szCs w:val="24"/>
+              </w:rPr>
+            </w:pPr>
+            <w:proofErr w:type="gramStart"/>
+            <w:r>
+              <w:rPr>
+                <w:rFonts w:ascii="Times New Roman" w:hAnsi="Times New Roman" w:cs="Times New Roman"/>
+                <w:sz w:val="24"/>
+                <w:szCs w:val="24"/>
+              </w:rPr>
+              <w:t>0</w:t>
+            </w:r>
+            <w:proofErr w:type="gramEnd"/>
           </w:p>
         </w:tc>
       </w:tr>
@@ -3368,12 +3508,23 @@
           <w:p>
             <w:pPr>
               <w:spacing w:after="0"/>
-              <w:rPr>
-                <w:rFonts w:ascii="Times New Roman" w:hAnsi="Times New Roman" w:cs="Times New Roman"/>
-                <w:sz w:val="24"/>
-                <w:szCs w:val="24"/>
-              </w:rPr>
-            </w:pPr>
+              <w:jc w:val="center"/>
+              <w:rPr>
+                <w:rFonts w:ascii="Times New Roman" w:hAnsi="Times New Roman" w:cs="Times New Roman"/>
+                <w:sz w:val="24"/>
+                <w:szCs w:val="24"/>
+              </w:rPr>
+            </w:pPr>
+            <w:proofErr w:type="gramStart"/>
+            <w:r>
+              <w:rPr>
+                <w:rFonts w:ascii="Times New Roman" w:hAnsi="Times New Roman" w:cs="Times New Roman"/>
+                <w:sz w:val="24"/>
+                <w:szCs w:val="24"/>
+              </w:rPr>
+              <w:t>4</w:t>
+            </w:r>
+            <w:proofErr w:type="gramEnd"/>
           </w:p>
         </w:tc>
       </w:tr>
@@ -3427,12 +3578,23 @@
           <w:p>
             <w:pPr>
               <w:spacing w:after="0"/>
-              <w:rPr>
-                <w:rFonts w:ascii="Times New Roman" w:hAnsi="Times New Roman" w:cs="Times New Roman"/>
-                <w:sz w:val="24"/>
-                <w:szCs w:val="24"/>
-              </w:rPr>
-            </w:pPr>
+              <w:jc w:val="center"/>
+              <w:rPr>
+                <w:rFonts w:ascii="Times New Roman" w:hAnsi="Times New Roman" w:cs="Times New Roman"/>
+                <w:sz w:val="24"/>
+                <w:szCs w:val="24"/>
+              </w:rPr>
+            </w:pPr>
+            <w:proofErr w:type="gramStart"/>
+            <w:r>
+              <w:rPr>
+                <w:rFonts w:ascii="Times New Roman" w:hAnsi="Times New Roman" w:cs="Times New Roman"/>
+                <w:sz w:val="24"/>
+                <w:szCs w:val="24"/>
+              </w:rPr>
+              <w:t>4</w:t>
+            </w:r>
+            <w:proofErr w:type="gramEnd"/>
           </w:p>
         </w:tc>
       </w:tr>
@@ -3486,12 +3648,23 @@
           <w:p>
             <w:pPr>
               <w:spacing w:after="0"/>
-              <w:rPr>
-                <w:rFonts w:ascii="Times New Roman" w:hAnsi="Times New Roman" w:cs="Times New Roman"/>
-                <w:sz w:val="24"/>
-                <w:szCs w:val="24"/>
-              </w:rPr>
-            </w:pPr>
+              <w:jc w:val="center"/>
+              <w:rPr>
+                <w:rFonts w:ascii="Times New Roman" w:hAnsi="Times New Roman" w:cs="Times New Roman"/>
+                <w:sz w:val="24"/>
+                <w:szCs w:val="24"/>
+              </w:rPr>
+            </w:pPr>
+            <w:proofErr w:type="gramStart"/>
+            <w:r>
+              <w:rPr>
+                <w:rFonts w:ascii="Times New Roman" w:hAnsi="Times New Roman" w:cs="Times New Roman"/>
+                <w:sz w:val="24"/>
+                <w:szCs w:val="24"/>
+              </w:rPr>
+              <w:t>3</w:t>
+            </w:r>
+            <w:proofErr w:type="gramEnd"/>
           </w:p>
         </w:tc>
       </w:tr>
@@ -3542,12 +3715,23 @@
           <w:p>
             <w:pPr>
               <w:spacing w:after="0"/>
-              <w:rPr>
-                <w:rFonts w:ascii="Times New Roman" w:hAnsi="Times New Roman" w:cs="Times New Roman"/>
-                <w:sz w:val="24"/>
-                <w:szCs w:val="24"/>
-              </w:rPr>
-            </w:pPr>
+              <w:jc w:val="center"/>
+              <w:rPr>
+                <w:rFonts w:ascii="Times New Roman" w:hAnsi="Times New Roman" w:cs="Times New Roman"/>
+                <w:sz w:val="24"/>
+                <w:szCs w:val="24"/>
+              </w:rPr>
+            </w:pPr>
+            <w:proofErr w:type="gramStart"/>
+            <w:r>
+              <w:rPr>
+                <w:rFonts w:ascii="Times New Roman" w:hAnsi="Times New Roman" w:cs="Times New Roman"/>
+                <w:sz w:val="24"/>
+                <w:szCs w:val="24"/>
+              </w:rPr>
+              <w:t>2</w:t>
+            </w:r>
+            <w:proofErr w:type="gramEnd"/>
           </w:p>
         </w:tc>
       </w:tr>
@@ -3665,6 +3849,13 @@
           <w:rFonts w:ascii="Times New Roman" w:hAnsi="Times New Roman" w:cs="Times New Roman"/>
           <w:sz w:val="24"/>
         </w:rPr>
+        <w:t xml:space="preserve">2 + 4 + 4 + 3 + 2 = </w:t>
+      </w:r>
+      <w:r>
+        <w:rPr>
+          <w:rFonts w:ascii="Times New Roman" w:hAnsi="Times New Roman" w:cs="Times New Roman"/>
+          <w:sz w:val="24"/>
+        </w:rPr>
         <w:t xml:space="preserve">15 </w:t>
       </w:r>
     </w:p>
@@ -3876,8 +4067,6 @@
         </w:rPr>
         <w:t xml:space="preserve"> de S</w:t>
       </w:r>
-      <w:bookmarkStart w:id="0" w:name="_GoBack"/>
-      <w:bookmarkEnd w:id="0"/>
       <w:r>
         <w:rPr>
           <w:rFonts w:ascii="Times New Roman" w:hAnsi="Times New Roman" w:cs="Times New Roman"/>
@@ -3927,21 +4116,13 @@
           <w:sz w:val="28"/>
         </w:rPr>
       </w:pPr>
-    </w:p>
-    <w:p>
-      <w:pPr>
+      <w:r>
         <w:rPr>
           <w:rFonts w:ascii="Times New Roman" w:hAnsi="Times New Roman" w:cs="Times New Roman"/>
           <w:b/>
           <w:sz w:val="28"/>
         </w:rPr>
-      </w:pPr>
-      <w:r>
-        <w:rPr>
-          <w:rFonts w:ascii="Times New Roman" w:hAnsi="Times New Roman" w:cs="Times New Roman"/>
-          <w:b/>
-          <w:sz w:val="28"/>
-        </w:rPr>
+        <w:lastRenderedPageBreak/>
         <w:t>Lista de riscos</w:t>
       </w:r>
     </w:p>
@@ -4607,29 +4788,29 @@
           <w:rFonts w:ascii="Times New Roman" w:hAnsi="Times New Roman" w:cs="Times New Roman"/>
           <w:sz w:val="24"/>
         </w:rPr>
+        <w:t>Impacto:</w:t>
+      </w:r>
+      <w:r>
+        <w:rPr>
+          <w:rFonts w:ascii="Times New Roman" w:hAnsi="Times New Roman" w:cs="Times New Roman"/>
+          <w:sz w:val="24"/>
+        </w:rPr>
+        <w:t xml:space="preserve"> Média</w:t>
+      </w:r>
+    </w:p>
+    <w:p>
+      <w:pPr>
+        <w:rPr>
+          <w:rFonts w:ascii="Times New Roman" w:hAnsi="Times New Roman" w:cs="Times New Roman"/>
+          <w:sz w:val="24"/>
+        </w:rPr>
+      </w:pPr>
+      <w:r>
+        <w:rPr>
+          <w:rFonts w:ascii="Times New Roman" w:hAnsi="Times New Roman" w:cs="Times New Roman"/>
+          <w:sz w:val="24"/>
+        </w:rPr>
         <w:lastRenderedPageBreak/>
-        <w:t>Impacto:</w:t>
-      </w:r>
-      <w:r>
-        <w:rPr>
-          <w:rFonts w:ascii="Times New Roman" w:hAnsi="Times New Roman" w:cs="Times New Roman"/>
-          <w:sz w:val="24"/>
-        </w:rPr>
-        <w:t xml:space="preserve"> Média</w:t>
-      </w:r>
-    </w:p>
-    <w:p>
-      <w:pPr>
-        <w:rPr>
-          <w:rFonts w:ascii="Times New Roman" w:hAnsi="Times New Roman" w:cs="Times New Roman"/>
-          <w:sz w:val="24"/>
-        </w:rPr>
-      </w:pPr>
-      <w:r>
-        <w:rPr>
-          <w:rFonts w:ascii="Times New Roman" w:hAnsi="Times New Roman" w:cs="Times New Roman"/>
-          <w:sz w:val="24"/>
-        </w:rPr>
         <w:t>Descrição:</w:t>
       </w:r>
       <w:r>
@@ -5941,7 +6122,7 @@
 </file>
 
 <file path=customXml/itemProps1.xml><?xml version="1.0" encoding="utf-8"?>
-<ds:datastoreItem xmlns:ds="http://schemas.openxmlformats.org/officeDocument/2006/customXml" ds:itemID="{EF951F3B-50A2-442A-B488-FF76B53B585D}">
+<ds:datastoreItem xmlns:ds="http://schemas.openxmlformats.org/officeDocument/2006/customXml" ds:itemID="{A55F8ED8-2562-46A4-A256-D863B0429A65}">
   <ds:schemaRefs>
     <ds:schemaRef ds:uri="http://schemas.openxmlformats.org/officeDocument/2006/bibliography"/>
   </ds:schemaRefs>

</xml_diff>

<commit_message>
Documento de Planejamento e Acompanhamento IMC - Versão 0.5
Adição dos Diagramas: Gantt de Controle e Redes.
</commit_message>
<xml_diff>
--- a/Documento de Planejamento e Acompanhamento - IMC.docx
+++ b/Documento de Planejamento e Acompanhamento - IMC.docx
@@ -48,7 +48,7 @@
                     </pic:cNvPicPr>
                   </pic:nvPicPr>
                   <pic:blipFill>
-                    <a:blip r:embed="rId7">
+                    <a:blip r:embed="rId9">
                       <a:extLst>
                         <a:ext uri="{28A0092B-C50C-407E-A947-70E740481C1C}">
                           <a14:useLocalDpi xmlns:a14="http://schemas.microsoft.com/office/drawing/2010/main" val="0"/>
@@ -121,7 +121,7 @@
                     </pic:cNvPicPr>
                   </pic:nvPicPr>
                   <pic:blipFill>
-                    <a:blip r:embed="rId8" cstate="print">
+                    <a:blip r:embed="rId10" cstate="print">
                       <a:extLst>
                         <a:ext uri="{28A0092B-C50C-407E-A947-70E740481C1C}">
                           <a14:useLocalDpi xmlns:a14="http://schemas.microsoft.com/office/drawing/2010/main" val="0"/>
@@ -1185,11 +1185,117 @@
           </w:p>
         </w:tc>
       </w:tr>
+      <w:tr>
+        <w:tc>
+          <w:tcPr>
+            <w:tcW w:w="2123" w:type="dxa"/>
+          </w:tcPr>
+          <w:p>
+            <w:pPr>
+              <w:rPr>
+                <w:rFonts w:ascii="Times New Roman" w:hAnsi="Times New Roman" w:cs="Times New Roman"/>
+                <w:sz w:val="24"/>
+                <w:szCs w:val="24"/>
+              </w:rPr>
+            </w:pPr>
+            <w:r>
+              <w:rPr>
+                <w:rFonts w:ascii="Times New Roman" w:hAnsi="Times New Roman" w:cs="Times New Roman"/>
+                <w:sz w:val="24"/>
+                <w:szCs w:val="24"/>
+              </w:rPr>
+              <w:t>24/05/2016</w:t>
+            </w:r>
+          </w:p>
+        </w:tc>
+        <w:tc>
+          <w:tcPr>
+            <w:tcW w:w="2123" w:type="dxa"/>
+          </w:tcPr>
+          <w:p>
+            <w:pPr>
+              <w:rPr>
+                <w:rFonts w:ascii="Times New Roman" w:hAnsi="Times New Roman" w:cs="Times New Roman"/>
+                <w:sz w:val="24"/>
+                <w:szCs w:val="24"/>
+              </w:rPr>
+            </w:pPr>
+            <w:r>
+              <w:rPr>
+                <w:rFonts w:ascii="Times New Roman" w:hAnsi="Times New Roman" w:cs="Times New Roman"/>
+                <w:sz w:val="24"/>
+                <w:szCs w:val="24"/>
+              </w:rPr>
+              <w:t>0.5</w:t>
+            </w:r>
+          </w:p>
+        </w:tc>
+        <w:tc>
+          <w:tcPr>
+            <w:tcW w:w="2124" w:type="dxa"/>
+          </w:tcPr>
+          <w:p>
+            <w:pPr>
+              <w:rPr>
+                <w:rFonts w:ascii="Times New Roman" w:hAnsi="Times New Roman" w:cs="Times New Roman"/>
+                <w:sz w:val="24"/>
+                <w:szCs w:val="24"/>
+              </w:rPr>
+            </w:pPr>
+            <w:bookmarkStart w:id="0" w:name="_GoBack"/>
+            <w:r>
+              <w:rPr>
+                <w:rFonts w:ascii="Times New Roman" w:hAnsi="Times New Roman" w:cs="Times New Roman"/>
+                <w:sz w:val="24"/>
+                <w:szCs w:val="24"/>
+              </w:rPr>
+              <w:t xml:space="preserve">Adição dos Diagramas: </w:t>
+            </w:r>
+            <w:proofErr w:type="spellStart"/>
+            <w:r>
+              <w:rPr>
+                <w:rFonts w:ascii="Times New Roman" w:hAnsi="Times New Roman" w:cs="Times New Roman"/>
+                <w:sz w:val="24"/>
+                <w:szCs w:val="24"/>
+              </w:rPr>
+              <w:t>Gantt</w:t>
+            </w:r>
+            <w:proofErr w:type="spellEnd"/>
+            <w:r>
+              <w:rPr>
+                <w:rFonts w:ascii="Times New Roman" w:hAnsi="Times New Roman" w:cs="Times New Roman"/>
+                <w:sz w:val="24"/>
+                <w:szCs w:val="24"/>
+              </w:rPr>
+              <w:t xml:space="preserve"> de Controle e Redes.</w:t>
+            </w:r>
+            <w:bookmarkEnd w:id="0"/>
+          </w:p>
+        </w:tc>
+        <w:tc>
+          <w:tcPr>
+            <w:tcW w:w="2124" w:type="dxa"/>
+          </w:tcPr>
+          <w:p>
+            <w:pPr>
+              <w:rPr>
+                <w:rFonts w:ascii="Times New Roman" w:hAnsi="Times New Roman" w:cs="Times New Roman"/>
+                <w:sz w:val="24"/>
+                <w:szCs w:val="28"/>
+              </w:rPr>
+            </w:pPr>
+            <w:r>
+              <w:rPr>
+                <w:rFonts w:ascii="Times New Roman" w:hAnsi="Times New Roman" w:cs="Times New Roman"/>
+                <w:sz w:val="24"/>
+                <w:szCs w:val="28"/>
+              </w:rPr>
+              <w:t>Juliana Moniz</w:t>
+            </w:r>
+          </w:p>
+        </w:tc>
+      </w:tr>
     </w:tbl>
-    <w:p>
-      <w:bookmarkStart w:id="0" w:name="_GoBack"/>
-      <w:bookmarkEnd w:id="0"/>
-    </w:p>
     <w:p/>
     <w:p/>
     <w:p/>
@@ -1208,8 +1314,659 @@
     <w:p/>
     <w:p/>
     <w:p/>
-    <w:p/>
-    <w:p/>
+    <w:sdt>
+      <w:sdtPr>
+        <w:rPr>
+          <w:rFonts w:asciiTheme="minorHAnsi" w:eastAsiaTheme="minorHAnsi" w:hAnsiTheme="minorHAnsi" w:cstheme="minorBidi"/>
+          <w:b w:val="0"/>
+          <w:bCs w:val="0"/>
+          <w:color w:val="auto"/>
+          <w:sz w:val="22"/>
+          <w:szCs w:val="22"/>
+          <w:lang w:eastAsia="en-US"/>
+        </w:rPr>
+        <w:id w:val="739756641"/>
+        <w:docPartObj>
+          <w:docPartGallery w:val="Table of Contents"/>
+          <w:docPartUnique/>
+        </w:docPartObj>
+      </w:sdtPr>
+      <w:sdtEndPr/>
+      <w:sdtContent>
+        <w:p>
+          <w:pPr>
+            <w:pStyle w:val="CabealhodoSumrio"/>
+            <w:rPr>
+              <w:rFonts w:ascii="Times New Roman" w:hAnsi="Times New Roman" w:cs="Times New Roman"/>
+              <w:color w:val="auto"/>
+              <w:szCs w:val="24"/>
+            </w:rPr>
+          </w:pPr>
+          <w:r>
+            <w:rPr>
+              <w:rFonts w:ascii="Times New Roman" w:hAnsi="Times New Roman" w:cs="Times New Roman"/>
+              <w:color w:val="auto"/>
+              <w:szCs w:val="24"/>
+            </w:rPr>
+            <w:t>Sumário</w:t>
+          </w:r>
+        </w:p>
+        <w:p>
+          <w:pPr>
+            <w:spacing w:line="240" w:lineRule="auto"/>
+            <w:rPr>
+              <w:lang w:eastAsia="pt-BR"/>
+            </w:rPr>
+          </w:pPr>
+        </w:p>
+        <w:p>
+          <w:pPr>
+            <w:pStyle w:val="Sumrio1"/>
+            <w:tabs>
+              <w:tab w:val="right" w:leader="dot" w:pos="8494"/>
+            </w:tabs>
+            <w:rPr>
+              <w:rFonts w:ascii="Times New Roman" w:hAnsi="Times New Roman" w:cs="Times New Roman"/>
+              <w:noProof/>
+              <w:sz w:val="24"/>
+              <w:szCs w:val="24"/>
+            </w:rPr>
+          </w:pPr>
+          <w:r>
+            <w:rPr>
+              <w:rFonts w:ascii="Times New Roman" w:hAnsi="Times New Roman" w:cs="Times New Roman"/>
+              <w:sz w:val="24"/>
+              <w:szCs w:val="24"/>
+            </w:rPr>
+            <w:fldChar w:fldCharType="begin"/>
+          </w:r>
+          <w:r>
+            <w:rPr>
+              <w:rFonts w:ascii="Times New Roman" w:hAnsi="Times New Roman" w:cs="Times New Roman"/>
+              <w:sz w:val="24"/>
+              <w:szCs w:val="24"/>
+            </w:rPr>
+            <w:instrText xml:space="preserve"> TOC \o "1-3" \h \z \u </w:instrText>
+          </w:r>
+          <w:r>
+            <w:rPr>
+              <w:rFonts w:ascii="Times New Roman" w:hAnsi="Times New Roman" w:cs="Times New Roman"/>
+              <w:sz w:val="24"/>
+              <w:szCs w:val="24"/>
+            </w:rPr>
+            <w:fldChar w:fldCharType="separate"/>
+          </w:r>
+          <w:hyperlink w:anchor="_Toc451876099" w:history="1">
+            <w:r>
+              <w:rPr>
+                <w:rStyle w:val="Hyperlink"/>
+                <w:rFonts w:ascii="Times New Roman" w:hAnsi="Times New Roman" w:cs="Times New Roman"/>
+                <w:noProof/>
+                <w:sz w:val="24"/>
+                <w:szCs w:val="24"/>
+              </w:rPr>
+              <w:t>Cálculo de Ponto de Função</w:t>
+            </w:r>
+            <w:r>
+              <w:rPr>
+                <w:rFonts w:ascii="Times New Roman" w:hAnsi="Times New Roman" w:cs="Times New Roman"/>
+                <w:noProof/>
+                <w:webHidden/>
+                <w:sz w:val="24"/>
+                <w:szCs w:val="24"/>
+              </w:rPr>
+              <w:tab/>
+            </w:r>
+            <w:r>
+              <w:rPr>
+                <w:rFonts w:ascii="Times New Roman" w:hAnsi="Times New Roman" w:cs="Times New Roman"/>
+                <w:noProof/>
+                <w:webHidden/>
+                <w:sz w:val="24"/>
+                <w:szCs w:val="24"/>
+              </w:rPr>
+              <w:fldChar w:fldCharType="begin"/>
+            </w:r>
+            <w:r>
+              <w:rPr>
+                <w:rFonts w:ascii="Times New Roman" w:hAnsi="Times New Roman" w:cs="Times New Roman"/>
+                <w:noProof/>
+                <w:webHidden/>
+                <w:sz w:val="24"/>
+                <w:szCs w:val="24"/>
+              </w:rPr>
+              <w:instrText xml:space="preserve"> PAGEREF _Toc451876099 \h </w:instrText>
+            </w:r>
+            <w:r>
+              <w:rPr>
+                <w:rFonts w:ascii="Times New Roman" w:hAnsi="Times New Roman" w:cs="Times New Roman"/>
+                <w:noProof/>
+                <w:webHidden/>
+                <w:sz w:val="24"/>
+                <w:szCs w:val="24"/>
+              </w:rPr>
+            </w:r>
+            <w:r>
+              <w:rPr>
+                <w:rFonts w:ascii="Times New Roman" w:hAnsi="Times New Roman" w:cs="Times New Roman"/>
+                <w:noProof/>
+                <w:webHidden/>
+                <w:sz w:val="24"/>
+                <w:szCs w:val="24"/>
+              </w:rPr>
+              <w:fldChar w:fldCharType="separate"/>
+            </w:r>
+            <w:r>
+              <w:rPr>
+                <w:rFonts w:ascii="Times New Roman" w:hAnsi="Times New Roman" w:cs="Times New Roman"/>
+                <w:noProof/>
+                <w:webHidden/>
+                <w:sz w:val="24"/>
+                <w:szCs w:val="24"/>
+              </w:rPr>
+              <w:t>4</w:t>
+            </w:r>
+            <w:r>
+              <w:rPr>
+                <w:rFonts w:ascii="Times New Roman" w:hAnsi="Times New Roman" w:cs="Times New Roman"/>
+                <w:noProof/>
+                <w:webHidden/>
+                <w:sz w:val="24"/>
+                <w:szCs w:val="24"/>
+              </w:rPr>
+              <w:fldChar w:fldCharType="end"/>
+            </w:r>
+          </w:hyperlink>
+        </w:p>
+        <w:p>
+          <w:pPr>
+            <w:pStyle w:val="Sumrio1"/>
+            <w:tabs>
+              <w:tab w:val="right" w:leader="dot" w:pos="8494"/>
+            </w:tabs>
+            <w:rPr>
+              <w:rFonts w:ascii="Times New Roman" w:hAnsi="Times New Roman" w:cs="Times New Roman"/>
+              <w:noProof/>
+              <w:sz w:val="24"/>
+              <w:szCs w:val="24"/>
+            </w:rPr>
+          </w:pPr>
+          <w:hyperlink w:anchor="_Toc451876100" w:history="1">
+            <w:r>
+              <w:rPr>
+                <w:rStyle w:val="Hyperlink"/>
+                <w:rFonts w:ascii="Times New Roman" w:hAnsi="Times New Roman" w:cs="Times New Roman"/>
+                <w:noProof/>
+                <w:sz w:val="24"/>
+                <w:szCs w:val="24"/>
+              </w:rPr>
+              <w:t>Estimativa</w:t>
+            </w:r>
+            <w:r>
+              <w:rPr>
+                <w:rFonts w:ascii="Times New Roman" w:hAnsi="Times New Roman" w:cs="Times New Roman"/>
+                <w:noProof/>
+                <w:webHidden/>
+                <w:sz w:val="24"/>
+                <w:szCs w:val="24"/>
+              </w:rPr>
+              <w:tab/>
+            </w:r>
+            <w:r>
+              <w:rPr>
+                <w:rFonts w:ascii="Times New Roman" w:hAnsi="Times New Roman" w:cs="Times New Roman"/>
+                <w:noProof/>
+                <w:webHidden/>
+                <w:sz w:val="24"/>
+                <w:szCs w:val="24"/>
+              </w:rPr>
+              <w:fldChar w:fldCharType="begin"/>
+            </w:r>
+            <w:r>
+              <w:rPr>
+                <w:rFonts w:ascii="Times New Roman" w:hAnsi="Times New Roman" w:cs="Times New Roman"/>
+                <w:noProof/>
+                <w:webHidden/>
+                <w:sz w:val="24"/>
+                <w:szCs w:val="24"/>
+              </w:rPr>
+              <w:instrText xml:space="preserve"> PAGEREF _Toc451876100 \h </w:instrText>
+            </w:r>
+            <w:r>
+              <w:rPr>
+                <w:rFonts w:ascii="Times New Roman" w:hAnsi="Times New Roman" w:cs="Times New Roman"/>
+                <w:noProof/>
+                <w:webHidden/>
+                <w:sz w:val="24"/>
+                <w:szCs w:val="24"/>
+              </w:rPr>
+            </w:r>
+            <w:r>
+              <w:rPr>
+                <w:rFonts w:ascii="Times New Roman" w:hAnsi="Times New Roman" w:cs="Times New Roman"/>
+                <w:noProof/>
+                <w:webHidden/>
+                <w:sz w:val="24"/>
+                <w:szCs w:val="24"/>
+              </w:rPr>
+              <w:fldChar w:fldCharType="separate"/>
+            </w:r>
+            <w:r>
+              <w:rPr>
+                <w:rFonts w:ascii="Times New Roman" w:hAnsi="Times New Roman" w:cs="Times New Roman"/>
+                <w:noProof/>
+                <w:webHidden/>
+                <w:sz w:val="24"/>
+                <w:szCs w:val="24"/>
+              </w:rPr>
+              <w:t>5</w:t>
+            </w:r>
+            <w:r>
+              <w:rPr>
+                <w:rFonts w:ascii="Times New Roman" w:hAnsi="Times New Roman" w:cs="Times New Roman"/>
+                <w:noProof/>
+                <w:webHidden/>
+                <w:sz w:val="24"/>
+                <w:szCs w:val="24"/>
+              </w:rPr>
+              <w:fldChar w:fldCharType="end"/>
+            </w:r>
+          </w:hyperlink>
+        </w:p>
+        <w:p>
+          <w:pPr>
+            <w:pStyle w:val="Sumrio1"/>
+            <w:tabs>
+              <w:tab w:val="right" w:leader="dot" w:pos="8494"/>
+            </w:tabs>
+            <w:rPr>
+              <w:rFonts w:ascii="Times New Roman" w:hAnsi="Times New Roman" w:cs="Times New Roman"/>
+              <w:noProof/>
+              <w:sz w:val="24"/>
+              <w:szCs w:val="24"/>
+            </w:rPr>
+          </w:pPr>
+          <w:hyperlink w:anchor="_Toc451876101" w:history="1">
+            <w:r>
+              <w:rPr>
+                <w:rStyle w:val="Hyperlink"/>
+                <w:rFonts w:ascii="Times New Roman" w:hAnsi="Times New Roman" w:cs="Times New Roman"/>
+                <w:noProof/>
+                <w:sz w:val="24"/>
+                <w:szCs w:val="24"/>
+              </w:rPr>
+              <w:t>Lista de riscos</w:t>
+            </w:r>
+            <w:r>
+              <w:rPr>
+                <w:rFonts w:ascii="Times New Roman" w:hAnsi="Times New Roman" w:cs="Times New Roman"/>
+                <w:noProof/>
+                <w:webHidden/>
+                <w:sz w:val="24"/>
+                <w:szCs w:val="24"/>
+              </w:rPr>
+              <w:tab/>
+            </w:r>
+            <w:r>
+              <w:rPr>
+                <w:rFonts w:ascii="Times New Roman" w:hAnsi="Times New Roman" w:cs="Times New Roman"/>
+                <w:noProof/>
+                <w:webHidden/>
+                <w:sz w:val="24"/>
+                <w:szCs w:val="24"/>
+              </w:rPr>
+              <w:fldChar w:fldCharType="begin"/>
+            </w:r>
+            <w:r>
+              <w:rPr>
+                <w:rFonts w:ascii="Times New Roman" w:hAnsi="Times New Roman" w:cs="Times New Roman"/>
+                <w:noProof/>
+                <w:webHidden/>
+                <w:sz w:val="24"/>
+                <w:szCs w:val="24"/>
+              </w:rPr>
+              <w:instrText xml:space="preserve"> PAGEREF _Toc451876101 \h </w:instrText>
+            </w:r>
+            <w:r>
+              <w:rPr>
+                <w:rFonts w:ascii="Times New Roman" w:hAnsi="Times New Roman" w:cs="Times New Roman"/>
+                <w:noProof/>
+                <w:webHidden/>
+                <w:sz w:val="24"/>
+                <w:szCs w:val="24"/>
+              </w:rPr>
+            </w:r>
+            <w:r>
+              <w:rPr>
+                <w:rFonts w:ascii="Times New Roman" w:hAnsi="Times New Roman" w:cs="Times New Roman"/>
+                <w:noProof/>
+                <w:webHidden/>
+                <w:sz w:val="24"/>
+                <w:szCs w:val="24"/>
+              </w:rPr>
+              <w:fldChar w:fldCharType="separate"/>
+            </w:r>
+            <w:r>
+              <w:rPr>
+                <w:rFonts w:ascii="Times New Roman" w:hAnsi="Times New Roman" w:cs="Times New Roman"/>
+                <w:noProof/>
+                <w:webHidden/>
+                <w:sz w:val="24"/>
+                <w:szCs w:val="24"/>
+              </w:rPr>
+              <w:t>6</w:t>
+            </w:r>
+            <w:r>
+              <w:rPr>
+                <w:rFonts w:ascii="Times New Roman" w:hAnsi="Times New Roman" w:cs="Times New Roman"/>
+                <w:noProof/>
+                <w:webHidden/>
+                <w:sz w:val="24"/>
+                <w:szCs w:val="24"/>
+              </w:rPr>
+              <w:fldChar w:fldCharType="end"/>
+            </w:r>
+          </w:hyperlink>
+        </w:p>
+        <w:p>
+          <w:pPr>
+            <w:pStyle w:val="Sumrio1"/>
+            <w:tabs>
+              <w:tab w:val="right" w:leader="dot" w:pos="8494"/>
+            </w:tabs>
+            <w:rPr>
+              <w:rFonts w:ascii="Times New Roman" w:hAnsi="Times New Roman" w:cs="Times New Roman"/>
+              <w:noProof/>
+              <w:sz w:val="24"/>
+              <w:szCs w:val="24"/>
+            </w:rPr>
+          </w:pPr>
+          <w:hyperlink w:anchor="_Toc451876102" w:history="1">
+            <w:r>
+              <w:rPr>
+                <w:rStyle w:val="Hyperlink"/>
+                <w:rFonts w:ascii="Times New Roman" w:hAnsi="Times New Roman" w:cs="Times New Roman"/>
+                <w:noProof/>
+                <w:sz w:val="24"/>
+                <w:szCs w:val="24"/>
+              </w:rPr>
+              <w:t>Formulário de Riscos</w:t>
+            </w:r>
+            <w:r>
+              <w:rPr>
+                <w:rFonts w:ascii="Times New Roman" w:hAnsi="Times New Roman" w:cs="Times New Roman"/>
+                <w:noProof/>
+                <w:webHidden/>
+                <w:sz w:val="24"/>
+                <w:szCs w:val="24"/>
+              </w:rPr>
+              <w:tab/>
+            </w:r>
+            <w:r>
+              <w:rPr>
+                <w:rFonts w:ascii="Times New Roman" w:hAnsi="Times New Roman" w:cs="Times New Roman"/>
+                <w:noProof/>
+                <w:webHidden/>
+                <w:sz w:val="24"/>
+                <w:szCs w:val="24"/>
+              </w:rPr>
+              <w:fldChar w:fldCharType="begin"/>
+            </w:r>
+            <w:r>
+              <w:rPr>
+                <w:rFonts w:ascii="Times New Roman" w:hAnsi="Times New Roman" w:cs="Times New Roman"/>
+                <w:noProof/>
+                <w:webHidden/>
+                <w:sz w:val="24"/>
+                <w:szCs w:val="24"/>
+              </w:rPr>
+              <w:instrText xml:space="preserve"> PAGEREF _Toc451876102 \h </w:instrText>
+            </w:r>
+            <w:r>
+              <w:rPr>
+                <w:rFonts w:ascii="Times New Roman" w:hAnsi="Times New Roman" w:cs="Times New Roman"/>
+                <w:noProof/>
+                <w:webHidden/>
+                <w:sz w:val="24"/>
+                <w:szCs w:val="24"/>
+              </w:rPr>
+            </w:r>
+            <w:r>
+              <w:rPr>
+                <w:rFonts w:ascii="Times New Roman" w:hAnsi="Times New Roman" w:cs="Times New Roman"/>
+                <w:noProof/>
+                <w:webHidden/>
+                <w:sz w:val="24"/>
+                <w:szCs w:val="24"/>
+              </w:rPr>
+              <w:fldChar w:fldCharType="separate"/>
+            </w:r>
+            <w:r>
+              <w:rPr>
+                <w:rFonts w:ascii="Times New Roman" w:hAnsi="Times New Roman" w:cs="Times New Roman"/>
+                <w:noProof/>
+                <w:webHidden/>
+                <w:sz w:val="24"/>
+                <w:szCs w:val="24"/>
+              </w:rPr>
+              <w:t>6</w:t>
+            </w:r>
+            <w:r>
+              <w:rPr>
+                <w:rFonts w:ascii="Times New Roman" w:hAnsi="Times New Roman" w:cs="Times New Roman"/>
+                <w:noProof/>
+                <w:webHidden/>
+                <w:sz w:val="24"/>
+                <w:szCs w:val="24"/>
+              </w:rPr>
+              <w:fldChar w:fldCharType="end"/>
+            </w:r>
+          </w:hyperlink>
+        </w:p>
+        <w:p>
+          <w:pPr>
+            <w:pStyle w:val="Sumrio1"/>
+            <w:tabs>
+              <w:tab w:val="right" w:leader="dot" w:pos="8494"/>
+            </w:tabs>
+            <w:rPr>
+              <w:rFonts w:ascii="Times New Roman" w:hAnsi="Times New Roman" w:cs="Times New Roman"/>
+              <w:noProof/>
+              <w:sz w:val="24"/>
+              <w:szCs w:val="24"/>
+            </w:rPr>
+          </w:pPr>
+          <w:hyperlink w:anchor="_Toc451876103" w:history="1">
+            <w:r>
+              <w:rPr>
+                <w:rStyle w:val="Hyperlink"/>
+                <w:rFonts w:ascii="Times New Roman" w:hAnsi="Times New Roman" w:cs="Times New Roman"/>
+                <w:noProof/>
+                <w:sz w:val="24"/>
+                <w:szCs w:val="24"/>
+              </w:rPr>
+              <w:t>Diagrama de Gantt de Controle</w:t>
+            </w:r>
+            <w:r>
+              <w:rPr>
+                <w:rFonts w:ascii="Times New Roman" w:hAnsi="Times New Roman" w:cs="Times New Roman"/>
+                <w:noProof/>
+                <w:webHidden/>
+                <w:sz w:val="24"/>
+                <w:szCs w:val="24"/>
+              </w:rPr>
+              <w:tab/>
+            </w:r>
+            <w:r>
+              <w:rPr>
+                <w:rFonts w:ascii="Times New Roman" w:hAnsi="Times New Roman" w:cs="Times New Roman"/>
+                <w:noProof/>
+                <w:webHidden/>
+                <w:sz w:val="24"/>
+                <w:szCs w:val="24"/>
+              </w:rPr>
+              <w:fldChar w:fldCharType="begin"/>
+            </w:r>
+            <w:r>
+              <w:rPr>
+                <w:rFonts w:ascii="Times New Roman" w:hAnsi="Times New Roman" w:cs="Times New Roman"/>
+                <w:noProof/>
+                <w:webHidden/>
+                <w:sz w:val="24"/>
+                <w:szCs w:val="24"/>
+              </w:rPr>
+              <w:instrText xml:space="preserve"> PAGEREF _Toc451876103 \h </w:instrText>
+            </w:r>
+            <w:r>
+              <w:rPr>
+                <w:rFonts w:ascii="Times New Roman" w:hAnsi="Times New Roman" w:cs="Times New Roman"/>
+                <w:noProof/>
+                <w:webHidden/>
+                <w:sz w:val="24"/>
+                <w:szCs w:val="24"/>
+              </w:rPr>
+            </w:r>
+            <w:r>
+              <w:rPr>
+                <w:rFonts w:ascii="Times New Roman" w:hAnsi="Times New Roman" w:cs="Times New Roman"/>
+                <w:noProof/>
+                <w:webHidden/>
+                <w:sz w:val="24"/>
+                <w:szCs w:val="24"/>
+              </w:rPr>
+              <w:fldChar w:fldCharType="separate"/>
+            </w:r>
+            <w:r>
+              <w:rPr>
+                <w:rFonts w:ascii="Times New Roman" w:hAnsi="Times New Roman" w:cs="Times New Roman"/>
+                <w:noProof/>
+                <w:webHidden/>
+                <w:sz w:val="24"/>
+                <w:szCs w:val="24"/>
+              </w:rPr>
+              <w:t>7</w:t>
+            </w:r>
+            <w:r>
+              <w:rPr>
+                <w:rFonts w:ascii="Times New Roman" w:hAnsi="Times New Roman" w:cs="Times New Roman"/>
+                <w:noProof/>
+                <w:webHidden/>
+                <w:sz w:val="24"/>
+                <w:szCs w:val="24"/>
+              </w:rPr>
+              <w:fldChar w:fldCharType="end"/>
+            </w:r>
+          </w:hyperlink>
+        </w:p>
+        <w:p>
+          <w:pPr>
+            <w:pStyle w:val="Sumrio1"/>
+            <w:tabs>
+              <w:tab w:val="right" w:leader="dot" w:pos="8494"/>
+            </w:tabs>
+            <w:rPr>
+              <w:rFonts w:ascii="Times New Roman" w:hAnsi="Times New Roman" w:cs="Times New Roman"/>
+              <w:noProof/>
+              <w:sz w:val="24"/>
+              <w:szCs w:val="24"/>
+            </w:rPr>
+          </w:pPr>
+          <w:hyperlink w:anchor="_Toc451876104" w:history="1">
+            <w:r>
+              <w:rPr>
+                <w:rStyle w:val="Hyperlink"/>
+                <w:rFonts w:ascii="Times New Roman" w:hAnsi="Times New Roman" w:cs="Times New Roman"/>
+                <w:noProof/>
+                <w:sz w:val="24"/>
+                <w:szCs w:val="24"/>
+              </w:rPr>
+              <w:t>Diagrama de Rede</w:t>
+            </w:r>
+            <w:r>
+              <w:rPr>
+                <w:rFonts w:ascii="Times New Roman" w:hAnsi="Times New Roman" w:cs="Times New Roman"/>
+                <w:noProof/>
+                <w:webHidden/>
+                <w:sz w:val="24"/>
+                <w:szCs w:val="24"/>
+              </w:rPr>
+              <w:tab/>
+            </w:r>
+            <w:r>
+              <w:rPr>
+                <w:rFonts w:ascii="Times New Roman" w:hAnsi="Times New Roman" w:cs="Times New Roman"/>
+                <w:noProof/>
+                <w:webHidden/>
+                <w:sz w:val="24"/>
+                <w:szCs w:val="24"/>
+              </w:rPr>
+              <w:fldChar w:fldCharType="begin"/>
+            </w:r>
+            <w:r>
+              <w:rPr>
+                <w:rFonts w:ascii="Times New Roman" w:hAnsi="Times New Roman" w:cs="Times New Roman"/>
+                <w:noProof/>
+                <w:webHidden/>
+                <w:sz w:val="24"/>
+                <w:szCs w:val="24"/>
+              </w:rPr>
+              <w:instrText xml:space="preserve"> PAGEREF _Toc451876104 \h </w:instrText>
+            </w:r>
+            <w:r>
+              <w:rPr>
+                <w:rFonts w:ascii="Times New Roman" w:hAnsi="Times New Roman" w:cs="Times New Roman"/>
+                <w:noProof/>
+                <w:webHidden/>
+                <w:sz w:val="24"/>
+                <w:szCs w:val="24"/>
+              </w:rPr>
+            </w:r>
+            <w:r>
+              <w:rPr>
+                <w:rFonts w:ascii="Times New Roman" w:hAnsi="Times New Roman" w:cs="Times New Roman"/>
+                <w:noProof/>
+                <w:webHidden/>
+                <w:sz w:val="24"/>
+                <w:szCs w:val="24"/>
+              </w:rPr>
+              <w:fldChar w:fldCharType="separate"/>
+            </w:r>
+            <w:r>
+              <w:rPr>
+                <w:rFonts w:ascii="Times New Roman" w:hAnsi="Times New Roman" w:cs="Times New Roman"/>
+                <w:noProof/>
+                <w:webHidden/>
+                <w:sz w:val="24"/>
+                <w:szCs w:val="24"/>
+              </w:rPr>
+              <w:t>8</w:t>
+            </w:r>
+            <w:r>
+              <w:rPr>
+                <w:rFonts w:ascii="Times New Roman" w:hAnsi="Times New Roman" w:cs="Times New Roman"/>
+                <w:noProof/>
+                <w:webHidden/>
+                <w:sz w:val="24"/>
+                <w:szCs w:val="24"/>
+              </w:rPr>
+              <w:fldChar w:fldCharType="end"/>
+            </w:r>
+          </w:hyperlink>
+        </w:p>
+        <w:p>
+          <w:r>
+            <w:rPr>
+              <w:rFonts w:ascii="Times New Roman" w:hAnsi="Times New Roman" w:cs="Times New Roman"/>
+              <w:b/>
+              <w:bCs/>
+              <w:sz w:val="24"/>
+              <w:szCs w:val="24"/>
+            </w:rPr>
+            <w:fldChar w:fldCharType="end"/>
+          </w:r>
+        </w:p>
+      </w:sdtContent>
+    </w:sdt>
     <w:p>
       <w:pPr>
         <w:spacing w:after="0"/>
@@ -1219,15 +1976,314 @@
           <w:sz w:val="28"/>
         </w:rPr>
       </w:pPr>
-      <w:r>
-        <w:rPr>
-          <w:rFonts w:ascii="Times New Roman" w:hAnsi="Times New Roman" w:cs="Times New Roman"/>
-          <w:b/>
-          <w:sz w:val="28"/>
-        </w:rPr>
-        <w:lastRenderedPageBreak/>
+    </w:p>
+    <w:p>
+      <w:pPr>
+        <w:spacing w:after="0"/>
+        <w:rPr>
+          <w:rFonts w:ascii="Times New Roman" w:hAnsi="Times New Roman" w:cs="Times New Roman"/>
+          <w:b/>
+          <w:sz w:val="28"/>
+        </w:rPr>
+      </w:pPr>
+    </w:p>
+    <w:p>
+      <w:pPr>
+        <w:spacing w:after="0"/>
+        <w:rPr>
+          <w:rFonts w:ascii="Times New Roman" w:hAnsi="Times New Roman" w:cs="Times New Roman"/>
+          <w:b/>
+          <w:sz w:val="28"/>
+        </w:rPr>
+      </w:pPr>
+    </w:p>
+    <w:p>
+      <w:pPr>
+        <w:spacing w:after="0"/>
+        <w:rPr>
+          <w:rFonts w:ascii="Times New Roman" w:hAnsi="Times New Roman" w:cs="Times New Roman"/>
+          <w:b/>
+          <w:sz w:val="28"/>
+        </w:rPr>
+      </w:pPr>
+    </w:p>
+    <w:p>
+      <w:pPr>
+        <w:spacing w:after="0"/>
+        <w:rPr>
+          <w:rFonts w:ascii="Times New Roman" w:hAnsi="Times New Roman" w:cs="Times New Roman"/>
+          <w:b/>
+          <w:sz w:val="28"/>
+        </w:rPr>
+      </w:pPr>
+    </w:p>
+    <w:p>
+      <w:pPr>
+        <w:spacing w:after="0"/>
+        <w:rPr>
+          <w:rFonts w:ascii="Times New Roman" w:hAnsi="Times New Roman" w:cs="Times New Roman"/>
+          <w:b/>
+          <w:sz w:val="28"/>
+        </w:rPr>
+      </w:pPr>
+    </w:p>
+    <w:p>
+      <w:pPr>
+        <w:spacing w:after="0"/>
+        <w:rPr>
+          <w:rFonts w:ascii="Times New Roman" w:hAnsi="Times New Roman" w:cs="Times New Roman"/>
+          <w:b/>
+          <w:sz w:val="28"/>
+        </w:rPr>
+      </w:pPr>
+    </w:p>
+    <w:p>
+      <w:pPr>
+        <w:spacing w:after="0"/>
+        <w:rPr>
+          <w:rFonts w:ascii="Times New Roman" w:hAnsi="Times New Roman" w:cs="Times New Roman"/>
+          <w:b/>
+          <w:sz w:val="28"/>
+        </w:rPr>
+      </w:pPr>
+    </w:p>
+    <w:p>
+      <w:pPr>
+        <w:spacing w:after="0"/>
+        <w:rPr>
+          <w:rFonts w:ascii="Times New Roman" w:hAnsi="Times New Roman" w:cs="Times New Roman"/>
+          <w:b/>
+          <w:sz w:val="28"/>
+        </w:rPr>
+      </w:pPr>
+    </w:p>
+    <w:p>
+      <w:pPr>
+        <w:spacing w:after="0"/>
+        <w:rPr>
+          <w:rFonts w:ascii="Times New Roman" w:hAnsi="Times New Roman" w:cs="Times New Roman"/>
+          <w:b/>
+          <w:sz w:val="28"/>
+        </w:rPr>
+      </w:pPr>
+    </w:p>
+    <w:p>
+      <w:pPr>
+        <w:spacing w:after="0"/>
+        <w:rPr>
+          <w:rFonts w:ascii="Times New Roman" w:hAnsi="Times New Roman" w:cs="Times New Roman"/>
+          <w:b/>
+          <w:sz w:val="28"/>
+        </w:rPr>
+      </w:pPr>
+    </w:p>
+    <w:p>
+      <w:pPr>
+        <w:spacing w:after="0"/>
+        <w:rPr>
+          <w:rFonts w:ascii="Times New Roman" w:hAnsi="Times New Roman" w:cs="Times New Roman"/>
+          <w:b/>
+          <w:sz w:val="28"/>
+        </w:rPr>
+      </w:pPr>
+    </w:p>
+    <w:p>
+      <w:pPr>
+        <w:spacing w:after="0"/>
+        <w:rPr>
+          <w:rFonts w:ascii="Times New Roman" w:hAnsi="Times New Roman" w:cs="Times New Roman"/>
+          <w:b/>
+          <w:sz w:val="28"/>
+        </w:rPr>
+      </w:pPr>
+    </w:p>
+    <w:p>
+      <w:pPr>
+        <w:spacing w:after="0"/>
+        <w:rPr>
+          <w:rFonts w:ascii="Times New Roman" w:hAnsi="Times New Roman" w:cs="Times New Roman"/>
+          <w:b/>
+          <w:sz w:val="28"/>
+        </w:rPr>
+      </w:pPr>
+    </w:p>
+    <w:p>
+      <w:pPr>
+        <w:spacing w:after="0"/>
+        <w:rPr>
+          <w:rFonts w:ascii="Times New Roman" w:hAnsi="Times New Roman" w:cs="Times New Roman"/>
+          <w:b/>
+          <w:sz w:val="28"/>
+        </w:rPr>
+      </w:pPr>
+    </w:p>
+    <w:p>
+      <w:pPr>
+        <w:spacing w:after="0"/>
+        <w:rPr>
+          <w:rFonts w:ascii="Times New Roman" w:hAnsi="Times New Roman" w:cs="Times New Roman"/>
+          <w:b/>
+          <w:sz w:val="28"/>
+        </w:rPr>
+      </w:pPr>
+    </w:p>
+    <w:p>
+      <w:pPr>
+        <w:spacing w:after="0"/>
+        <w:rPr>
+          <w:rFonts w:ascii="Times New Roman" w:hAnsi="Times New Roman" w:cs="Times New Roman"/>
+          <w:b/>
+          <w:sz w:val="28"/>
+        </w:rPr>
+      </w:pPr>
+    </w:p>
+    <w:p>
+      <w:pPr>
+        <w:spacing w:after="0"/>
+        <w:rPr>
+          <w:rFonts w:ascii="Times New Roman" w:hAnsi="Times New Roman" w:cs="Times New Roman"/>
+          <w:b/>
+          <w:sz w:val="28"/>
+        </w:rPr>
+      </w:pPr>
+    </w:p>
+    <w:p>
+      <w:pPr>
+        <w:spacing w:after="0"/>
+        <w:rPr>
+          <w:rFonts w:ascii="Times New Roman" w:hAnsi="Times New Roman" w:cs="Times New Roman"/>
+          <w:b/>
+          <w:sz w:val="28"/>
+        </w:rPr>
+      </w:pPr>
+    </w:p>
+    <w:p>
+      <w:pPr>
+        <w:spacing w:after="0"/>
+        <w:rPr>
+          <w:rFonts w:ascii="Times New Roman" w:hAnsi="Times New Roman" w:cs="Times New Roman"/>
+          <w:b/>
+          <w:sz w:val="28"/>
+        </w:rPr>
+      </w:pPr>
+    </w:p>
+    <w:p>
+      <w:pPr>
+        <w:spacing w:after="0"/>
+        <w:rPr>
+          <w:rFonts w:ascii="Times New Roman" w:hAnsi="Times New Roman" w:cs="Times New Roman"/>
+          <w:b/>
+          <w:sz w:val="28"/>
+        </w:rPr>
+      </w:pPr>
+    </w:p>
+    <w:p>
+      <w:pPr>
+        <w:spacing w:after="0"/>
+        <w:rPr>
+          <w:rFonts w:ascii="Times New Roman" w:hAnsi="Times New Roman" w:cs="Times New Roman"/>
+          <w:b/>
+          <w:sz w:val="28"/>
+        </w:rPr>
+      </w:pPr>
+    </w:p>
+    <w:p>
+      <w:pPr>
+        <w:spacing w:after="0"/>
+        <w:rPr>
+          <w:rFonts w:ascii="Times New Roman" w:hAnsi="Times New Roman" w:cs="Times New Roman"/>
+          <w:b/>
+          <w:sz w:val="28"/>
+        </w:rPr>
+      </w:pPr>
+    </w:p>
+    <w:p>
+      <w:pPr>
+        <w:spacing w:after="0"/>
+        <w:rPr>
+          <w:rFonts w:ascii="Times New Roman" w:hAnsi="Times New Roman" w:cs="Times New Roman"/>
+          <w:b/>
+          <w:sz w:val="28"/>
+        </w:rPr>
+      </w:pPr>
+    </w:p>
+    <w:p>
+      <w:pPr>
+        <w:spacing w:after="0"/>
+        <w:rPr>
+          <w:rFonts w:ascii="Times New Roman" w:hAnsi="Times New Roman" w:cs="Times New Roman"/>
+          <w:b/>
+          <w:sz w:val="28"/>
+        </w:rPr>
+      </w:pPr>
+    </w:p>
+    <w:p>
+      <w:pPr>
+        <w:spacing w:after="0"/>
+        <w:rPr>
+          <w:rFonts w:ascii="Times New Roman" w:hAnsi="Times New Roman" w:cs="Times New Roman"/>
+          <w:b/>
+          <w:sz w:val="28"/>
+        </w:rPr>
+      </w:pPr>
+    </w:p>
+    <w:p>
+      <w:pPr>
+        <w:spacing w:after="0"/>
+        <w:rPr>
+          <w:rFonts w:ascii="Times New Roman" w:hAnsi="Times New Roman" w:cs="Times New Roman"/>
+          <w:b/>
+          <w:sz w:val="28"/>
+        </w:rPr>
+      </w:pPr>
+    </w:p>
+    <w:p>
+      <w:pPr>
+        <w:spacing w:after="0"/>
+        <w:rPr>
+          <w:rFonts w:ascii="Times New Roman" w:hAnsi="Times New Roman" w:cs="Times New Roman"/>
+          <w:b/>
+          <w:sz w:val="28"/>
+        </w:rPr>
+      </w:pPr>
+    </w:p>
+    <w:p>
+      <w:pPr>
+        <w:spacing w:after="0"/>
+        <w:rPr>
+          <w:rFonts w:ascii="Times New Roman" w:hAnsi="Times New Roman" w:cs="Times New Roman"/>
+          <w:b/>
+          <w:sz w:val="28"/>
+        </w:rPr>
+      </w:pPr>
+    </w:p>
+    <w:p>
+      <w:pPr>
+        <w:spacing w:after="0"/>
+        <w:rPr>
+          <w:rFonts w:ascii="Times New Roman" w:hAnsi="Times New Roman" w:cs="Times New Roman"/>
+          <w:b/>
+          <w:sz w:val="28"/>
+        </w:rPr>
+      </w:pPr>
+    </w:p>
+    <w:p>
+      <w:pPr>
+        <w:pStyle w:val="Ttulo1"/>
+        <w:rPr>
+          <w:rFonts w:ascii="Times New Roman" w:hAnsi="Times New Roman" w:cs="Times New Roman"/>
+          <w:color w:val="auto"/>
+        </w:rPr>
+      </w:pPr>
+      <w:bookmarkStart w:id="1" w:name="_Toc451876099"/>
+      <w:r>
+        <w:rPr>
+          <w:rFonts w:ascii="Times New Roman" w:hAnsi="Times New Roman" w:cs="Times New Roman"/>
+          <w:color w:val="auto"/>
+        </w:rPr>
         <w:t>Cálculo de Ponto de Função</w:t>
       </w:r>
+      <w:bookmarkEnd w:id="1"/>
     </w:p>
     <w:p>
       <w:pPr>
@@ -1271,7 +2327,7 @@
           <w:lang w:eastAsia="pt-BR"/>
         </w:rPr>
         <w:drawing>
-          <wp:inline distT="0" distB="0" distL="0" distR="0" wp14:anchorId="29D637B8" wp14:editId="1B33A4CB">
+          <wp:inline distT="0" distB="0" distL="0" distR="0" wp14:anchorId="26CA6D56" wp14:editId="3ED1388F">
             <wp:extent cx="5467350" cy="2990314"/>
             <wp:effectExtent l="0" t="0" r="0" b="635"/>
             <wp:docPr id="1" name="Imagem 1"/>
@@ -1286,7 +2342,7 @@
                     <pic:cNvPicPr/>
                   </pic:nvPicPr>
                   <pic:blipFill>
-                    <a:blip r:embed="rId9"/>
+                    <a:blip r:embed="rId11"/>
                     <a:stretch>
                       <a:fillRect/>
                     </a:stretch>
@@ -1685,7 +2741,7 @@
               <mc:AlternateContent>
                 <mc:Choice Requires="wps">
                   <w:drawing>
-                    <wp:anchor distT="0" distB="0" distL="114300" distR="114300" simplePos="0" relativeHeight="251662336" behindDoc="0" locked="0" layoutInCell="1" allowOverlap="1" wp14:anchorId="1D7065FD" wp14:editId="7C056D8E">
+                    <wp:anchor distT="0" distB="0" distL="114300" distR="114300" simplePos="0" relativeHeight="251662336" behindDoc="0" locked="0" layoutInCell="1" allowOverlap="1" wp14:anchorId="7B73A840" wp14:editId="1F0AAB71">
                       <wp:simplePos x="0" y="0"/>
                       <wp:positionH relativeFrom="column">
                         <wp:posOffset>237490</wp:posOffset>
@@ -1921,7 +2977,7 @@
               <mc:AlternateContent>
                 <mc:Choice Requires="wps">
                   <w:drawing>
-                    <wp:anchor distT="0" distB="0" distL="114300" distR="114300" simplePos="0" relativeHeight="251664384" behindDoc="0" locked="0" layoutInCell="1" allowOverlap="1" wp14:anchorId="7748DED6" wp14:editId="4199BA7E">
+                    <wp:anchor distT="0" distB="0" distL="114300" distR="114300" simplePos="0" relativeHeight="251664384" behindDoc="0" locked="0" layoutInCell="1" allowOverlap="1" wp14:anchorId="775FE231" wp14:editId="34757154">
                       <wp:simplePos x="0" y="0"/>
                       <wp:positionH relativeFrom="column">
                         <wp:posOffset>239395</wp:posOffset>
@@ -2717,7 +3773,6 @@
                 <w:sz w:val="26"/>
                 <w:szCs w:val="26"/>
               </w:rPr>
-              <w:lastRenderedPageBreak/>
               <w:t xml:space="preserve">Fator de Ajuste - </w:t>
             </w:r>
             <w:r>
@@ -3885,30 +4940,22 @@
     </w:p>
     <w:p>
       <w:pPr>
-        <w:jc w:val="both"/>
-        <w:rPr>
-          <w:rFonts w:ascii="Times New Roman" w:hAnsi="Times New Roman" w:cs="Times New Roman"/>
-          <w:sz w:val="24"/>
-        </w:rPr>
-      </w:pPr>
-    </w:p>
-    <w:p>
-      <w:pPr>
-        <w:jc w:val="both"/>
-        <w:rPr>
-          <w:rFonts w:ascii="Times New Roman" w:hAnsi="Times New Roman" w:cs="Times New Roman"/>
-          <w:b/>
-          <w:sz w:val="28"/>
-        </w:rPr>
-      </w:pPr>
-      <w:r>
-        <w:rPr>
-          <w:rFonts w:ascii="Times New Roman" w:hAnsi="Times New Roman" w:cs="Times New Roman"/>
-          <w:b/>
-          <w:sz w:val="28"/>
+        <w:pStyle w:val="Ttulo1"/>
+        <w:spacing w:after="240"/>
+        <w:rPr>
+          <w:rFonts w:ascii="Times New Roman" w:hAnsi="Times New Roman" w:cs="Times New Roman"/>
+          <w:color w:val="auto"/>
+        </w:rPr>
+      </w:pPr>
+      <w:bookmarkStart w:id="2" w:name="_Toc451876100"/>
+      <w:r>
+        <w:rPr>
+          <w:rFonts w:ascii="Times New Roman" w:hAnsi="Times New Roman" w:cs="Times New Roman"/>
+          <w:color w:val="auto"/>
         </w:rPr>
         <w:t>Estimativa</w:t>
       </w:r>
+      <w:bookmarkEnd w:id="2"/>
     </w:p>
     <w:p>
       <w:pPr>
@@ -4110,21 +5157,23 @@
     </w:p>
     <w:p>
       <w:pPr>
-        <w:rPr>
-          <w:rFonts w:ascii="Times New Roman" w:hAnsi="Times New Roman" w:cs="Times New Roman"/>
-          <w:b/>
-          <w:sz w:val="28"/>
-        </w:rPr>
-      </w:pPr>
-      <w:r>
-        <w:rPr>
-          <w:rFonts w:ascii="Times New Roman" w:hAnsi="Times New Roman" w:cs="Times New Roman"/>
-          <w:b/>
-          <w:sz w:val="28"/>
+        <w:pStyle w:val="Ttulo1"/>
+        <w:spacing w:after="240"/>
+        <w:rPr>
+          <w:rFonts w:ascii="Times New Roman" w:hAnsi="Times New Roman" w:cs="Times New Roman"/>
+          <w:color w:val="auto"/>
+        </w:rPr>
+      </w:pPr>
+      <w:bookmarkStart w:id="3" w:name="_Toc451876101"/>
+      <w:r>
+        <w:rPr>
+          <w:rFonts w:ascii="Times New Roman" w:hAnsi="Times New Roman" w:cs="Times New Roman"/>
+          <w:color w:val="auto"/>
         </w:rPr>
         <w:lastRenderedPageBreak/>
         <w:t>Lista de riscos</w:t>
       </w:r>
+      <w:bookmarkEnd w:id="3"/>
     </w:p>
     <w:p>
       <w:pPr>
@@ -4229,39 +5278,22 @@
     </w:p>
     <w:p>
       <w:pPr>
-        <w:rPr>
-          <w:rFonts w:ascii="Times New Roman" w:hAnsi="Times New Roman" w:cs="Times New Roman"/>
-          <w:sz w:val="24"/>
-        </w:rPr>
-      </w:pPr>
-    </w:p>
-    <w:p>
-      <w:pPr>
-        <w:rPr>
-          <w:rFonts w:ascii="Times New Roman" w:hAnsi="Times New Roman" w:cs="Times New Roman"/>
-          <w:b/>
-          <w:sz w:val="28"/>
-          <w:szCs w:val="28"/>
-        </w:rPr>
-      </w:pPr>
-      <w:r>
-        <w:rPr>
-          <w:rFonts w:ascii="Times New Roman" w:hAnsi="Times New Roman" w:cs="Times New Roman"/>
-          <w:b/>
-          <w:sz w:val="28"/>
-          <w:szCs w:val="28"/>
-        </w:rPr>
-        <w:t>Fo</w:t>
-      </w:r>
-      <w:r>
-        <w:rPr>
-          <w:rFonts w:ascii="Times New Roman" w:hAnsi="Times New Roman" w:cs="Times New Roman"/>
-          <w:b/>
-          <w:sz w:val="28"/>
-          <w:szCs w:val="28"/>
-        </w:rPr>
-        <w:t>rmulário de Riscos</w:t>
-      </w:r>
+        <w:pStyle w:val="Ttulo1"/>
+        <w:spacing w:after="240"/>
+        <w:rPr>
+          <w:rFonts w:ascii="Times New Roman" w:hAnsi="Times New Roman" w:cs="Times New Roman"/>
+          <w:color w:val="auto"/>
+        </w:rPr>
+      </w:pPr>
+      <w:bookmarkStart w:id="4" w:name="_Toc451876102"/>
+      <w:r>
+        <w:rPr>
+          <w:rFonts w:ascii="Times New Roman" w:hAnsi="Times New Roman" w:cs="Times New Roman"/>
+          <w:color w:val="auto"/>
+        </w:rPr>
+        <w:t>Formulário de Riscos</w:t>
+      </w:r>
+      <w:bookmarkEnd w:id="4"/>
     </w:p>
     <w:p>
       <w:pPr>
@@ -4959,14 +5991,504 @@
         </w:rPr>
       </w:pPr>
     </w:p>
+    <w:p>
+      <w:pPr>
+        <w:pStyle w:val="Ttulo1"/>
+        <w:rPr>
+          <w:rFonts w:ascii="Times New Roman" w:hAnsi="Times New Roman" w:cs="Times New Roman"/>
+          <w:color w:val="auto"/>
+        </w:rPr>
+      </w:pPr>
+      <w:bookmarkStart w:id="5" w:name="_Toc451876103"/>
+      <w:r>
+        <w:rPr>
+          <w:rFonts w:ascii="Times New Roman" w:hAnsi="Times New Roman" w:cs="Times New Roman"/>
+          <w:color w:val="auto"/>
+        </w:rPr>
+        <w:t xml:space="preserve">Diagrama de </w:t>
+      </w:r>
+      <w:proofErr w:type="spellStart"/>
+      <w:r>
+        <w:rPr>
+          <w:rFonts w:ascii="Times New Roman" w:hAnsi="Times New Roman" w:cs="Times New Roman"/>
+          <w:color w:val="auto"/>
+        </w:rPr>
+        <w:t>Gantt</w:t>
+      </w:r>
+      <w:proofErr w:type="spellEnd"/>
+      <w:r>
+        <w:rPr>
+          <w:rFonts w:ascii="Times New Roman" w:hAnsi="Times New Roman" w:cs="Times New Roman"/>
+          <w:color w:val="auto"/>
+        </w:rPr>
+        <w:t xml:space="preserve"> de Controle</w:t>
+      </w:r>
+      <w:bookmarkEnd w:id="5"/>
+    </w:p>
+    <w:p/>
+    <w:p>
+      <w:pPr>
+        <w:rPr>
+          <w:rFonts w:ascii="Times New Roman" w:hAnsi="Times New Roman" w:cs="Times New Roman"/>
+          <w:b/>
+          <w:sz w:val="28"/>
+        </w:rPr>
+      </w:pPr>
+      <w:r>
+        <w:rPr>
+          <w:rFonts w:ascii="Times New Roman" w:hAnsi="Times New Roman" w:cs="Times New Roman"/>
+          <w:b/>
+          <w:noProof/>
+          <w:sz w:val="28"/>
+          <w:lang w:eastAsia="pt-BR"/>
+        </w:rPr>
+        <w:drawing>
+          <wp:inline distT="0" distB="0" distL="0" distR="0" wp14:anchorId="1DB9B991" wp14:editId="7910B92D">
+            <wp:extent cx="5953125" cy="4524375"/>
+            <wp:effectExtent l="0" t="0" r="9525" b="9525"/>
+            <wp:docPr id="14" name="Imagem 14" descr="C:\Users\Usuario\Desktop\Gantt de Controle.png"/>
+            <wp:cNvGraphicFramePr>
+              <a:graphicFrameLocks xmlns:a="http://schemas.openxmlformats.org/drawingml/2006/main" noChangeAspect="1"/>
+            </wp:cNvGraphicFramePr>
+            <a:graphic xmlns:a="http://schemas.openxmlformats.org/drawingml/2006/main">
+              <a:graphicData uri="http://schemas.openxmlformats.org/drawingml/2006/picture">
+                <pic:pic xmlns:pic="http://schemas.openxmlformats.org/drawingml/2006/picture">
+                  <pic:nvPicPr>
+                    <pic:cNvPr id="0" name="Picture 3" descr="C:\Users\Usuario\Desktop\Gantt de Controle.png"/>
+                    <pic:cNvPicPr>
+                      <a:picLocks noChangeAspect="1" noChangeArrowheads="1"/>
+                    </pic:cNvPicPr>
+                  </pic:nvPicPr>
+                  <pic:blipFill>
+                    <a:blip r:embed="rId12" cstate="print">
+                      <a:extLst>
+                        <a:ext uri="{28A0092B-C50C-407E-A947-70E740481C1C}">
+                          <a14:useLocalDpi xmlns:a14="http://schemas.microsoft.com/office/drawing/2010/main" val="0"/>
+                        </a:ext>
+                      </a:extLst>
+                    </a:blip>
+                    <a:srcRect/>
+                    <a:stretch>
+                      <a:fillRect/>
+                    </a:stretch>
+                  </pic:blipFill>
+                  <pic:spPr bwMode="auto">
+                    <a:xfrm>
+                      <a:off x="0" y="0"/>
+                      <a:ext cx="5954868" cy="4525700"/>
+                    </a:xfrm>
+                    <a:prstGeom prst="rect">
+                      <a:avLst/>
+                    </a:prstGeom>
+                    <a:noFill/>
+                    <a:ln>
+                      <a:noFill/>
+                    </a:ln>
+                  </pic:spPr>
+                </pic:pic>
+              </a:graphicData>
+            </a:graphic>
+          </wp:inline>
+        </w:drawing>
+      </w:r>
+    </w:p>
+    <w:p>
+      <w:pPr>
+        <w:rPr>
+          <w:rFonts w:ascii="Times New Roman" w:hAnsi="Times New Roman" w:cs="Times New Roman"/>
+          <w:b/>
+          <w:sz w:val="32"/>
+          <w:szCs w:val="28"/>
+        </w:rPr>
+      </w:pPr>
+    </w:p>
+    <w:p>
+      <w:pPr>
+        <w:rPr>
+          <w:rFonts w:ascii="Times New Roman" w:hAnsi="Times New Roman" w:cs="Times New Roman"/>
+          <w:b/>
+          <w:sz w:val="32"/>
+          <w:szCs w:val="28"/>
+        </w:rPr>
+      </w:pPr>
+    </w:p>
+    <w:p>
+      <w:pPr>
+        <w:rPr>
+          <w:rFonts w:ascii="Times New Roman" w:hAnsi="Times New Roman" w:cs="Times New Roman"/>
+          <w:b/>
+          <w:sz w:val="32"/>
+          <w:szCs w:val="28"/>
+        </w:rPr>
+      </w:pPr>
+    </w:p>
+    <w:p>
+      <w:pPr>
+        <w:rPr>
+          <w:rFonts w:ascii="Times New Roman" w:hAnsi="Times New Roman" w:cs="Times New Roman"/>
+          <w:b/>
+          <w:sz w:val="32"/>
+          <w:szCs w:val="28"/>
+        </w:rPr>
+      </w:pPr>
+    </w:p>
+    <w:p>
+      <w:pPr>
+        <w:spacing w:after="0"/>
+        <w:rPr>
+          <w:rFonts w:ascii="Times New Roman" w:hAnsi="Times New Roman" w:cs="Times New Roman"/>
+          <w:b/>
+          <w:sz w:val="24"/>
+        </w:rPr>
+      </w:pPr>
+    </w:p>
+    <w:p>
+      <w:pPr>
+        <w:pStyle w:val="Ttulo1"/>
+        <w:rPr>
+          <w:rFonts w:ascii="Times New Roman" w:hAnsi="Times New Roman" w:cs="Times New Roman"/>
+          <w:color w:val="auto"/>
+        </w:rPr>
+      </w:pPr>
+      <w:bookmarkStart w:id="6" w:name="_Toc451876104"/>
+      <w:r>
+        <w:rPr>
+          <w:rFonts w:ascii="Times New Roman" w:hAnsi="Times New Roman" w:cs="Times New Roman"/>
+          <w:color w:val="auto"/>
+        </w:rPr>
+        <w:lastRenderedPageBreak/>
+        <w:t>Diagrama de Rede</w:t>
+      </w:r>
+      <w:bookmarkEnd w:id="6"/>
+    </w:p>
+    <w:p>
+      <w:pPr>
+        <w:jc w:val="center"/>
+        <w:rPr>
+          <w:rFonts w:ascii="Times New Roman" w:hAnsi="Times New Roman" w:cs="Times New Roman"/>
+          <w:b/>
+          <w:sz w:val="32"/>
+          <w:szCs w:val="28"/>
+        </w:rPr>
+      </w:pPr>
+      <w:r>
+        <w:rPr>
+          <w:rFonts w:ascii="Times New Roman" w:hAnsi="Times New Roman" w:cs="Times New Roman"/>
+          <w:b/>
+          <w:noProof/>
+          <w:sz w:val="32"/>
+          <w:szCs w:val="28"/>
+          <w:lang w:eastAsia="pt-BR"/>
+        </w:rPr>
+        <mc:AlternateContent>
+          <mc:Choice Requires="wps">
+            <w:drawing>
+              <wp:anchor distT="0" distB="0" distL="114300" distR="114300" simplePos="0" relativeHeight="251665408" behindDoc="0" locked="0" layoutInCell="1" allowOverlap="1">
+                <wp:simplePos x="0" y="0"/>
+                <wp:positionH relativeFrom="column">
+                  <wp:posOffset>129540</wp:posOffset>
+                </wp:positionH>
+                <wp:positionV relativeFrom="paragraph">
+                  <wp:posOffset>-3175</wp:posOffset>
+                </wp:positionV>
+                <wp:extent cx="2905125" cy="142875"/>
+                <wp:effectExtent l="0" t="0" r="28575" b="28575"/>
+                <wp:wrapNone/>
+                <wp:docPr id="13" name="Retângulo 13"/>
+                <wp:cNvGraphicFramePr/>
+                <a:graphic xmlns:a="http://schemas.openxmlformats.org/drawingml/2006/main">
+                  <a:graphicData uri="http://schemas.microsoft.com/office/word/2010/wordprocessingShape">
+                    <wps:wsp>
+                      <wps:cNvSpPr/>
+                      <wps:spPr>
+                        <a:xfrm>
+                          <a:off x="0" y="0"/>
+                          <a:ext cx="2905125" cy="142875"/>
+                        </a:xfrm>
+                        <a:prstGeom prst="rect">
+                          <a:avLst/>
+                        </a:prstGeom>
+                        <a:solidFill>
+                          <a:schemeClr val="bg1"/>
+                        </a:solidFill>
+                        <a:ln>
+                          <a:solidFill>
+                            <a:schemeClr val="bg1"/>
+                          </a:solidFill>
+                        </a:ln>
+                      </wps:spPr>
+                      <wps:style>
+                        <a:lnRef idx="2">
+                          <a:schemeClr val="accent1">
+                            <a:shade val="50000"/>
+                          </a:schemeClr>
+                        </a:lnRef>
+                        <a:fillRef idx="1">
+                          <a:schemeClr val="accent1"/>
+                        </a:fillRef>
+                        <a:effectRef idx="0">
+                          <a:schemeClr val="accent1"/>
+                        </a:effectRef>
+                        <a:fontRef idx="minor">
+                          <a:schemeClr val="lt1"/>
+                        </a:fontRef>
+                      </wps:style>
+                      <wps:bodyPr rot="0" spcFirstLastPara="0" vertOverflow="overflow" horzOverflow="overflow" vert="horz" wrap="square" lIns="91440" tIns="45720" rIns="91440" bIns="45720" numCol="1" spcCol="0" rtlCol="0" fromWordArt="0" anchor="ctr" anchorCtr="0" forceAA="0" compatLnSpc="1">
+                        <a:prstTxWarp prst="textNoShape">
+                          <a:avLst/>
+                        </a:prstTxWarp>
+                        <a:noAutofit/>
+                      </wps:bodyPr>
+                    </wps:wsp>
+                  </a:graphicData>
+                </a:graphic>
+                <wp14:sizeRelV relativeFrom="margin">
+                  <wp14:pctHeight>0</wp14:pctHeight>
+                </wp14:sizeRelV>
+              </wp:anchor>
+            </w:drawing>
+          </mc:Choice>
+          <mc:Fallback>
+            <w:pict>
+              <v:rect id="Retângulo 13" o:spid="_x0000_s1026" style="position:absolute;margin-left:10.2pt;margin-top:-.25pt;width:228.75pt;height:11.25pt;z-index:251665408;visibility:visible;mso-wrap-style:square;mso-height-percent:0;mso-wrap-distance-left:9pt;mso-wrap-distance-top:0;mso-wrap-distance-right:9pt;mso-wrap-distance-bottom:0;mso-position-horizontal:absolute;mso-position-horizontal-relative:text;mso-position-vertical:absolute;mso-position-vertical-relative:text;mso-height-percent:0;mso-height-relative:margin;v-text-anchor:middle" o:gfxdata="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" fillcolor="white [3212]" strokecolor="white [3212]" strokeweight="2pt"/>
+            </w:pict>
+          </mc:Fallback>
+        </mc:AlternateContent>
+      </w:r>
+      <w:r>
+        <w:rPr>
+          <w:rFonts w:ascii="Times New Roman" w:hAnsi="Times New Roman" w:cs="Times New Roman"/>
+          <w:b/>
+          <w:noProof/>
+          <w:sz w:val="32"/>
+          <w:szCs w:val="28"/>
+          <w:lang w:eastAsia="pt-BR"/>
+        </w:rPr>
+        <w:drawing>
+          <wp:inline distT="0" distB="0" distL="0" distR="0">
+            <wp:extent cx="5095875" cy="8562975"/>
+            <wp:effectExtent l="0" t="0" r="9525" b="9525"/>
+            <wp:docPr id="11" name="Imagem 11" descr="C:\Users\Usuario\Desktop\Untitled 37.bmp"/>
+            <wp:cNvGraphicFramePr>
+              <a:graphicFrameLocks xmlns:a="http://schemas.openxmlformats.org/drawingml/2006/main" noChangeAspect="1"/>
+            </wp:cNvGraphicFramePr>
+            <a:graphic xmlns:a="http://schemas.openxmlformats.org/drawingml/2006/main">
+              <a:graphicData uri="http://schemas.openxmlformats.org/drawingml/2006/picture">
+                <pic:pic xmlns:pic="http://schemas.openxmlformats.org/drawingml/2006/picture">
+                  <pic:nvPicPr>
+                    <pic:cNvPr id="0" name="Picture 1" descr="C:\Users\Usuario\Desktop\Untitled 37.bmp"/>
+                    <pic:cNvPicPr>
+                      <a:picLocks noChangeAspect="1" noChangeArrowheads="1"/>
+                    </pic:cNvPicPr>
+                  </pic:nvPicPr>
+                  <pic:blipFill>
+                    <a:blip r:embed="rId13" cstate="print">
+                      <a:extLst>
+                        <a:ext uri="{28A0092B-C50C-407E-A947-70E740481C1C}">
+                          <a14:useLocalDpi xmlns:a14="http://schemas.microsoft.com/office/drawing/2010/main" val="0"/>
+                        </a:ext>
+                      </a:extLst>
+                    </a:blip>
+                    <a:srcRect/>
+                    <a:stretch>
+                      <a:fillRect/>
+                    </a:stretch>
+                  </pic:blipFill>
+                  <pic:spPr bwMode="auto">
+                    <a:xfrm>
+                      <a:off x="0" y="0"/>
+                      <a:ext cx="5100246" cy="8570320"/>
+                    </a:xfrm>
+                    <a:prstGeom prst="rect">
+                      <a:avLst/>
+                    </a:prstGeom>
+                    <a:noFill/>
+                    <a:ln>
+                      <a:noFill/>
+                    </a:ln>
+                  </pic:spPr>
+                </pic:pic>
+              </a:graphicData>
+            </a:graphic>
+          </wp:inline>
+        </w:drawing>
+      </w:r>
+    </w:p>
+    <w:p>
+      <w:pPr>
+        <w:jc w:val="center"/>
+        <w:rPr>
+          <w:rFonts w:ascii="Times New Roman" w:hAnsi="Times New Roman" w:cs="Times New Roman"/>
+          <w:b/>
+          <w:sz w:val="32"/>
+          <w:szCs w:val="28"/>
+        </w:rPr>
+      </w:pPr>
+      <w:r>
+        <w:rPr>
+          <w:rFonts w:ascii="Times New Roman" w:hAnsi="Times New Roman" w:cs="Times New Roman"/>
+          <w:b/>
+          <w:noProof/>
+          <w:sz w:val="32"/>
+          <w:szCs w:val="28"/>
+          <w:lang w:eastAsia="pt-BR"/>
+        </w:rPr>
+        <w:lastRenderedPageBreak/>
+        <w:drawing>
+          <wp:inline distT="0" distB="0" distL="0" distR="0">
+            <wp:extent cx="4838700" cy="9226152"/>
+            <wp:effectExtent l="0" t="0" r="0" b="0"/>
+            <wp:docPr id="12" name="Imagem 12" descr="C:\Users\Usuario\Desktop\Untitled 38.bmp"/>
+            <wp:cNvGraphicFramePr>
+              <a:graphicFrameLocks xmlns:a="http://schemas.openxmlformats.org/drawingml/2006/main" noChangeAspect="1"/>
+            </wp:cNvGraphicFramePr>
+            <a:graphic xmlns:a="http://schemas.openxmlformats.org/drawingml/2006/main">
+              <a:graphicData uri="http://schemas.openxmlformats.org/drawingml/2006/picture">
+                <pic:pic xmlns:pic="http://schemas.openxmlformats.org/drawingml/2006/picture">
+                  <pic:nvPicPr>
+                    <pic:cNvPr id="0" name="Picture 2" descr="C:\Users\Usuario\Desktop\Untitled 38.bmp"/>
+                    <pic:cNvPicPr>
+                      <a:picLocks noChangeAspect="1" noChangeArrowheads="1"/>
+                    </pic:cNvPicPr>
+                  </pic:nvPicPr>
+                  <pic:blipFill>
+                    <a:blip r:embed="rId14" cstate="print">
+                      <a:extLst>
+                        <a:ext uri="{28A0092B-C50C-407E-A947-70E740481C1C}">
+                          <a14:useLocalDpi xmlns:a14="http://schemas.microsoft.com/office/drawing/2010/main" val="0"/>
+                        </a:ext>
+                      </a:extLst>
+                    </a:blip>
+                    <a:srcRect/>
+                    <a:stretch>
+                      <a:fillRect/>
+                    </a:stretch>
+                  </pic:blipFill>
+                  <pic:spPr bwMode="auto">
+                    <a:xfrm>
+                      <a:off x="0" y="0"/>
+                      <a:ext cx="4842481" cy="9233360"/>
+                    </a:xfrm>
+                    <a:prstGeom prst="rect">
+                      <a:avLst/>
+                    </a:prstGeom>
+                    <a:noFill/>
+                    <a:ln>
+                      <a:noFill/>
+                    </a:ln>
+                  </pic:spPr>
+                </pic:pic>
+              </a:graphicData>
+            </a:graphic>
+          </wp:inline>
+        </w:drawing>
+      </w:r>
+    </w:p>
     <w:sectPr>
+      <w:footerReference w:type="default" r:id="rId15"/>
       <w:pgSz w:w="11906" w:h="16838"/>
       <w:pgMar w:top="1417" w:right="1701" w:bottom="1417" w:left="1701" w:header="708" w:footer="708" w:gutter="0"/>
       <w:cols w:space="708"/>
+      <w:titlePg/>
       <w:docGrid w:linePitch="360"/>
     </w:sectPr>
   </w:body>
 </w:document>
+</file>
+
+<file path=word/endnotes.xml><?xml version="1.0" encoding="utf-8"?>
+<w:endnotes xmlns:wpc="http://schemas.microsoft.com/office/word/2010/wordprocessingCanvas" xmlns:mc="http://schemas.openxmlformats.org/markup-compatibility/2006" xmlns:o="urn:schemas-microsoft-com:office:office" xmlns:r="http://schemas.openxmlformats.org/officeDocument/2006/relationships" xmlns:m="http://schemas.openxmlformats.org/officeDocument/2006/math" xmlns:v="urn:schemas-microsoft-com:vml" xmlns:wp14="http://schemas.microsoft.com/office/word/2010/wordprocessingDrawing" xmlns:wp="http://schemas.openxmlformats.org/drawingml/2006/wordprocessingDrawing" xmlns:w10="urn:schemas-microsoft-com:office:word" xmlns:w="http://schemas.openxmlformats.org/wordprocessingml/2006/main" xmlns:w14="http://schemas.microsoft.com/office/word/2010/wordml" xmlns:wpg="http://schemas.microsoft.com/office/word/2010/wordprocessingGroup" xmlns:wpi="http://schemas.microsoft.com/office/word/2010/wordprocessingInk" xmlns:wne="http://schemas.microsoft.com/office/word/2006/wordml" xmlns:wps="http://schemas.microsoft.com/office/word/2010/wordprocessingShape" mc:Ignorable="w14 wp14">
+  <w:endnote w:type="separator" w:id="-1">
+    <w:p>
+      <w:pPr>
+        <w:spacing w:after="0" w:line="240" w:lineRule="auto"/>
+      </w:pPr>
+      <w:r>
+        <w:separator/>
+      </w:r>
+    </w:p>
+  </w:endnote>
+  <w:endnote w:type="continuationSeparator" w:id="0">
+    <w:p>
+      <w:pPr>
+        <w:spacing w:after="0" w:line="240" w:lineRule="auto"/>
+      </w:pPr>
+      <w:r>
+        <w:continuationSeparator/>
+      </w:r>
+    </w:p>
+  </w:endnote>
+</w:endnotes>
+</file>
+
+<file path=word/footer1.xml><?xml version="1.0" encoding="utf-8"?>
+<w:ftr xmlns:wpc="http://schemas.microsoft.com/office/word/2010/wordprocessingCanvas" xmlns:mc="http://schemas.openxmlformats.org/markup-compatibility/2006" xmlns:o="urn:schemas-microsoft-com:office:office" xmlns:r="http://schemas.openxmlformats.org/officeDocument/2006/relationships" xmlns:m="http://schemas.openxmlformats.org/officeDocument/2006/math" xmlns:v="urn:schemas-microsoft-com:vml" xmlns:wp14="http://schemas.microsoft.com/office/word/2010/wordprocessingDrawing" xmlns:wp="http://schemas.openxmlformats.org/drawingml/2006/wordprocessingDrawing" xmlns:w10="urn:schemas-microsoft-com:office:word" xmlns:w="http://schemas.openxmlformats.org/wordprocessingml/2006/main" xmlns:w14="http://schemas.microsoft.com/office/word/2010/wordml" xmlns:wpg="http://schemas.microsoft.com/office/word/2010/wordprocessingGroup" xmlns:wpi="http://schemas.microsoft.com/office/word/2010/wordprocessingInk" xmlns:wne="http://schemas.microsoft.com/office/word/2006/wordml" xmlns:wps="http://schemas.microsoft.com/office/word/2010/wordprocessingShape" mc:Ignorable="w14 wp14">
+  <w:sdt>
+    <w:sdtPr>
+      <w:id w:val="-1287184392"/>
+      <w:docPartObj>
+        <w:docPartGallery w:val="Page Numbers (Bottom of Page)"/>
+        <w:docPartUnique/>
+      </w:docPartObj>
+    </w:sdtPr>
+    <w:sdtContent>
+      <w:p>
+        <w:pPr>
+          <w:pStyle w:val="Rodap"/>
+          <w:jc w:val="center"/>
+        </w:pPr>
+        <w:r>
+          <w:fldChar w:fldCharType="begin"/>
+        </w:r>
+        <w:r>
+          <w:instrText>PAGE   \* MERGEFORMAT</w:instrText>
+        </w:r>
+        <w:r>
+          <w:fldChar w:fldCharType="separate"/>
+        </w:r>
+        <w:r>
+          <w:rPr>
+            <w:noProof/>
+          </w:rPr>
+          <w:t>2</w:t>
+        </w:r>
+        <w:r>
+          <w:fldChar w:fldCharType="end"/>
+        </w:r>
+      </w:p>
+    </w:sdtContent>
+  </w:sdt>
+  <w:p>
+    <w:pPr>
+      <w:pStyle w:val="Rodap"/>
+    </w:pPr>
+  </w:p>
+</w:ftr>
+</file>
+
+<file path=word/footnotes.xml><?xml version="1.0" encoding="utf-8"?>
+<w:footnotes xmlns:wpc="http://schemas.microsoft.com/office/word/2010/wordprocessingCanvas" xmlns:mc="http://schemas.openxmlformats.org/markup-compatibility/2006" xmlns:o="urn:schemas-microsoft-com:office:office" xmlns:r="http://schemas.openxmlformats.org/officeDocument/2006/relationships" xmlns:m="http://schemas.openxmlformats.org/officeDocument/2006/math" xmlns:v="urn:schemas-microsoft-com:vml" xmlns:wp14="http://schemas.microsoft.com/office/word/2010/wordprocessingDrawing" xmlns:wp="http://schemas.openxmlformats.org/drawingml/2006/wordprocessingDrawing" xmlns:w10="urn:schemas-microsoft-com:office:word" xmlns:w="http://schemas.openxmlformats.org/wordprocessingml/2006/main" xmlns:w14="http://schemas.microsoft.com/office/word/2010/wordml" xmlns:wpg="http://schemas.microsoft.com/office/word/2010/wordprocessingGroup" xmlns:wpi="http://schemas.microsoft.com/office/word/2010/wordprocessingInk" xmlns:wne="http://schemas.microsoft.com/office/word/2006/wordml" xmlns:wps="http://schemas.microsoft.com/office/word/2010/wordprocessingShape" mc:Ignorable="w14 wp14">
+  <w:footnote w:type="separator" w:id="-1">
+    <w:p>
+      <w:pPr>
+        <w:spacing w:after="0" w:line="240" w:lineRule="auto"/>
+      </w:pPr>
+      <w:r>
+        <w:separator/>
+      </w:r>
+    </w:p>
+  </w:footnote>
+  <w:footnote w:type="continuationSeparator" w:id="0">
+    <w:p>
+      <w:pPr>
+        <w:spacing w:after="0" w:line="240" w:lineRule="auto"/>
+      </w:pPr>
+      <w:r>
+        <w:continuationSeparator/>
+      </w:r>
+    </w:p>
+  </w:footnote>
+</w:footnotes>
 </file>
 
 <file path=word/numbering.xml><?xml version="1.0" encoding="utf-8"?>
@@ -5462,6 +6984,29 @@
       <w:spacing w:after="160" w:line="259" w:lineRule="auto"/>
     </w:pPr>
   </w:style>
+  <w:style w:type="paragraph" w:styleId="Ttulo1">
+    <w:name w:val="heading 1"/>
+    <w:basedOn w:val="Normal"/>
+    <w:next w:val="Normal"/>
+    <w:link w:val="Ttulo1Char"/>
+    <w:uiPriority w:val="9"/>
+    <w:qFormat/>
+    <w:rsid w:val="002C61FA"/>
+    <w:pPr>
+      <w:keepNext/>
+      <w:keepLines/>
+      <w:spacing w:before="480" w:after="0"/>
+      <w:outlineLvl w:val="0"/>
+    </w:pPr>
+    <w:rPr>
+      <w:rFonts w:asciiTheme="majorHAnsi" w:eastAsiaTheme="majorEastAsia" w:hAnsiTheme="majorHAnsi" w:cstheme="majorBidi"/>
+      <w:b/>
+      <w:bCs/>
+      <w:color w:val="365F91" w:themeColor="accent1" w:themeShade="BF"/>
+      <w:sz w:val="28"/>
+      <w:szCs w:val="28"/>
+    </w:rPr>
+  </w:style>
   <w:style w:type="character" w:default="1" w:styleId="Fontepargpadro">
     <w:name w:val="Default Paragraph Font"/>
     <w:uiPriority w:val="1"/>
@@ -5561,6 +7106,105 @@
       <w:ind w:left="720"/>
       <w:contextualSpacing/>
     </w:pPr>
+  </w:style>
+  <w:style w:type="character" w:customStyle="1" w:styleId="Ttulo1Char">
+    <w:name w:val="Título 1 Char"/>
+    <w:basedOn w:val="Fontepargpadro"/>
+    <w:link w:val="Ttulo1"/>
+    <w:uiPriority w:val="9"/>
+    <w:rsid w:val="002C61FA"/>
+    <w:rPr>
+      <w:rFonts w:asciiTheme="majorHAnsi" w:eastAsiaTheme="majorEastAsia" w:hAnsiTheme="majorHAnsi" w:cstheme="majorBidi"/>
+      <w:b/>
+      <w:bCs/>
+      <w:color w:val="365F91" w:themeColor="accent1" w:themeShade="BF"/>
+      <w:sz w:val="28"/>
+      <w:szCs w:val="28"/>
+    </w:rPr>
+  </w:style>
+  <w:style w:type="paragraph" w:styleId="CabealhodoSumrio">
+    <w:name w:val="TOC Heading"/>
+    <w:basedOn w:val="Ttulo1"/>
+    <w:next w:val="Normal"/>
+    <w:uiPriority w:val="39"/>
+    <w:semiHidden/>
+    <w:unhideWhenUsed/>
+    <w:qFormat/>
+    <w:rsid w:val="002C61FA"/>
+    <w:pPr>
+      <w:spacing w:line="276" w:lineRule="auto"/>
+      <w:outlineLvl w:val="9"/>
+    </w:pPr>
+    <w:rPr>
+      <w:lang w:eastAsia="pt-BR"/>
+    </w:rPr>
+  </w:style>
+  <w:style w:type="paragraph" w:styleId="Sumrio1">
+    <w:name w:val="toc 1"/>
+    <w:basedOn w:val="Normal"/>
+    <w:next w:val="Normal"/>
+    <w:autoRedefine/>
+    <w:uiPriority w:val="39"/>
+    <w:unhideWhenUsed/>
+    <w:rsid w:val="002C61FA"/>
+    <w:pPr>
+      <w:spacing w:after="100"/>
+    </w:pPr>
+  </w:style>
+  <w:style w:type="character" w:styleId="Hyperlink">
+    <w:name w:val="Hyperlink"/>
+    <w:basedOn w:val="Fontepargpadro"/>
+    <w:uiPriority w:val="99"/>
+    <w:unhideWhenUsed/>
+    <w:rsid w:val="002C61FA"/>
+    <w:rPr>
+      <w:color w:val="0000FF" w:themeColor="hyperlink"/>
+      <w:u w:val="single"/>
+    </w:rPr>
+  </w:style>
+  <w:style w:type="paragraph" w:styleId="Cabealho">
+    <w:name w:val="header"/>
+    <w:basedOn w:val="Normal"/>
+    <w:link w:val="CabealhoChar"/>
+    <w:uiPriority w:val="99"/>
+    <w:unhideWhenUsed/>
+    <w:rsid w:val="00E51BA4"/>
+    <w:pPr>
+      <w:tabs>
+        <w:tab w:val="center" w:pos="4252"/>
+        <w:tab w:val="right" w:pos="8504"/>
+      </w:tabs>
+      <w:spacing w:after="0" w:line="240" w:lineRule="auto"/>
+    </w:pPr>
+  </w:style>
+  <w:style w:type="character" w:customStyle="1" w:styleId="CabealhoChar">
+    <w:name w:val="Cabeçalho Char"/>
+    <w:basedOn w:val="Fontepargpadro"/>
+    <w:link w:val="Cabealho"/>
+    <w:uiPriority w:val="99"/>
+    <w:rsid w:val="00E51BA4"/>
+  </w:style>
+  <w:style w:type="paragraph" w:styleId="Rodap">
+    <w:name w:val="footer"/>
+    <w:basedOn w:val="Normal"/>
+    <w:link w:val="RodapChar"/>
+    <w:uiPriority w:val="99"/>
+    <w:unhideWhenUsed/>
+    <w:rsid w:val="00E51BA4"/>
+    <w:pPr>
+      <w:tabs>
+        <w:tab w:val="center" w:pos="4252"/>
+        <w:tab w:val="right" w:pos="8504"/>
+      </w:tabs>
+      <w:spacing w:after="0" w:line="240" w:lineRule="auto"/>
+    </w:pPr>
+  </w:style>
+  <w:style w:type="character" w:customStyle="1" w:styleId="RodapChar">
+    <w:name w:val="Rodapé Char"/>
+    <w:basedOn w:val="Fontepargpadro"/>
+    <w:link w:val="Rodap"/>
+    <w:uiPriority w:val="99"/>
+    <w:rsid w:val="00E51BA4"/>
   </w:style>
 </w:styles>
 </file>
@@ -5729,6 +7373,29 @@
       <w:spacing w:after="160" w:line="259" w:lineRule="auto"/>
     </w:pPr>
   </w:style>
+  <w:style w:type="paragraph" w:styleId="Ttulo1">
+    <w:name w:val="heading 1"/>
+    <w:basedOn w:val="Normal"/>
+    <w:next w:val="Normal"/>
+    <w:link w:val="Ttulo1Char"/>
+    <w:uiPriority w:val="9"/>
+    <w:qFormat/>
+    <w:rsid w:val="002C61FA"/>
+    <w:pPr>
+      <w:keepNext/>
+      <w:keepLines/>
+      <w:spacing w:before="480" w:after="0"/>
+      <w:outlineLvl w:val="0"/>
+    </w:pPr>
+    <w:rPr>
+      <w:rFonts w:asciiTheme="majorHAnsi" w:eastAsiaTheme="majorEastAsia" w:hAnsiTheme="majorHAnsi" w:cstheme="majorBidi"/>
+      <w:b/>
+      <w:bCs/>
+      <w:color w:val="365F91" w:themeColor="accent1" w:themeShade="BF"/>
+      <w:sz w:val="28"/>
+      <w:szCs w:val="28"/>
+    </w:rPr>
+  </w:style>
   <w:style w:type="character" w:default="1" w:styleId="Fontepargpadro">
     <w:name w:val="Default Paragraph Font"/>
     <w:uiPriority w:val="1"/>
@@ -5828,6 +7495,105 @@
       <w:ind w:left="720"/>
       <w:contextualSpacing/>
     </w:pPr>
+  </w:style>
+  <w:style w:type="character" w:customStyle="1" w:styleId="Ttulo1Char">
+    <w:name w:val="Título 1 Char"/>
+    <w:basedOn w:val="Fontepargpadro"/>
+    <w:link w:val="Ttulo1"/>
+    <w:uiPriority w:val="9"/>
+    <w:rsid w:val="002C61FA"/>
+    <w:rPr>
+      <w:rFonts w:asciiTheme="majorHAnsi" w:eastAsiaTheme="majorEastAsia" w:hAnsiTheme="majorHAnsi" w:cstheme="majorBidi"/>
+      <w:b/>
+      <w:bCs/>
+      <w:color w:val="365F91" w:themeColor="accent1" w:themeShade="BF"/>
+      <w:sz w:val="28"/>
+      <w:szCs w:val="28"/>
+    </w:rPr>
+  </w:style>
+  <w:style w:type="paragraph" w:styleId="CabealhodoSumrio">
+    <w:name w:val="TOC Heading"/>
+    <w:basedOn w:val="Ttulo1"/>
+    <w:next w:val="Normal"/>
+    <w:uiPriority w:val="39"/>
+    <w:semiHidden/>
+    <w:unhideWhenUsed/>
+    <w:qFormat/>
+    <w:rsid w:val="002C61FA"/>
+    <w:pPr>
+      <w:spacing w:line="276" w:lineRule="auto"/>
+      <w:outlineLvl w:val="9"/>
+    </w:pPr>
+    <w:rPr>
+      <w:lang w:eastAsia="pt-BR"/>
+    </w:rPr>
+  </w:style>
+  <w:style w:type="paragraph" w:styleId="Sumrio1">
+    <w:name w:val="toc 1"/>
+    <w:basedOn w:val="Normal"/>
+    <w:next w:val="Normal"/>
+    <w:autoRedefine/>
+    <w:uiPriority w:val="39"/>
+    <w:unhideWhenUsed/>
+    <w:rsid w:val="002C61FA"/>
+    <w:pPr>
+      <w:spacing w:after="100"/>
+    </w:pPr>
+  </w:style>
+  <w:style w:type="character" w:styleId="Hyperlink">
+    <w:name w:val="Hyperlink"/>
+    <w:basedOn w:val="Fontepargpadro"/>
+    <w:uiPriority w:val="99"/>
+    <w:unhideWhenUsed/>
+    <w:rsid w:val="002C61FA"/>
+    <w:rPr>
+      <w:color w:val="0000FF" w:themeColor="hyperlink"/>
+      <w:u w:val="single"/>
+    </w:rPr>
+  </w:style>
+  <w:style w:type="paragraph" w:styleId="Cabealho">
+    <w:name w:val="header"/>
+    <w:basedOn w:val="Normal"/>
+    <w:link w:val="CabealhoChar"/>
+    <w:uiPriority w:val="99"/>
+    <w:unhideWhenUsed/>
+    <w:rsid w:val="00E51BA4"/>
+    <w:pPr>
+      <w:tabs>
+        <w:tab w:val="center" w:pos="4252"/>
+        <w:tab w:val="right" w:pos="8504"/>
+      </w:tabs>
+      <w:spacing w:after="0" w:line="240" w:lineRule="auto"/>
+    </w:pPr>
+  </w:style>
+  <w:style w:type="character" w:customStyle="1" w:styleId="CabealhoChar">
+    <w:name w:val="Cabeçalho Char"/>
+    <w:basedOn w:val="Fontepargpadro"/>
+    <w:link w:val="Cabealho"/>
+    <w:uiPriority w:val="99"/>
+    <w:rsid w:val="00E51BA4"/>
+  </w:style>
+  <w:style w:type="paragraph" w:styleId="Rodap">
+    <w:name w:val="footer"/>
+    <w:basedOn w:val="Normal"/>
+    <w:link w:val="RodapChar"/>
+    <w:uiPriority w:val="99"/>
+    <w:unhideWhenUsed/>
+    <w:rsid w:val="00E51BA4"/>
+    <w:pPr>
+      <w:tabs>
+        <w:tab w:val="center" w:pos="4252"/>
+        <w:tab w:val="right" w:pos="8504"/>
+      </w:tabs>
+      <w:spacing w:after="0" w:line="240" w:lineRule="auto"/>
+    </w:pPr>
+  </w:style>
+  <w:style w:type="character" w:customStyle="1" w:styleId="RodapChar">
+    <w:name w:val="Rodapé Char"/>
+    <w:basedOn w:val="Fontepargpadro"/>
+    <w:link w:val="Rodap"/>
+    <w:uiPriority w:val="99"/>
+    <w:rsid w:val="00E51BA4"/>
   </w:style>
 </w:styles>
 </file>
@@ -6122,7 +7888,7 @@
 </file>
 
 <file path=customXml/itemProps1.xml><?xml version="1.0" encoding="utf-8"?>
-<ds:datastoreItem xmlns:ds="http://schemas.openxmlformats.org/officeDocument/2006/customXml" ds:itemID="{A55F8ED8-2562-46A4-A256-D863B0429A65}">
+<ds:datastoreItem xmlns:ds="http://schemas.openxmlformats.org/officeDocument/2006/customXml" ds:itemID="{DB2DB5FE-E625-4ACE-883B-C827E7BED5E7}">
   <ds:schemaRefs>
     <ds:schemaRef ds:uri="http://schemas.openxmlformats.org/officeDocument/2006/bibliography"/>
   </ds:schemaRefs>

</xml_diff>